<commit_message>
cleanliness analysis - boxplots
</commit_message>
<xml_diff>
--- a/Assessment cover sheet S1 2024.docx
+++ b/Assessment cover sheet S1 2024.docx
@@ -297,6 +297,7 @@
           <w:lang w:val="en-NZ" w:eastAsia="en-NZ"/>
         </w:rPr>
       </w:pPr>
+      <w:bookmarkStart w:id="0" w:name="_Toc163032209"/>
       <w:r>
         <w:rPr>
           <w:rFonts w:ascii="Calibri" w:hAnsi="Calibri" w:cs="Calibri"/>
@@ -332,7 +333,17 @@
           <w:sz w:val="24"/>
           <w:szCs w:val="24"/>
         </w:rPr>
-        <w:t xml:space="preserve">Foundations of Data Science </w:t>
+        <w:t>Foundations of Data Science</w:t>
+      </w:r>
+      <w:bookmarkEnd w:id="0"/>
+      <w:r>
+        <w:rPr>
+          <w:rFonts w:ascii="Times New Roman" w:hAnsi="Times New Roman" w:cs="Times New Roman"/>
+          <w:color w:val="auto"/>
+          <w:sz w:val="24"/>
+          <w:szCs w:val="24"/>
+        </w:rPr>
+        <w:t xml:space="preserve"> </w:t>
       </w:r>
     </w:p>
     <w:p>
@@ -1090,10 +1101,441 @@
         </w:rPr>
       </w:pPr>
     </w:p>
-    <w:p>
-      <w:pPr>
-        <w:pStyle w:val="ListParagraph"/>
-        <w:spacing w:after="160" w:line="259" w:lineRule="auto"/>
+    <w:sdt>
+      <w:sdtPr>
+        <w:id w:val="1679382714"/>
+        <w:docPartObj>
+          <w:docPartGallery w:val="Table of Contents"/>
+          <w:docPartUnique/>
+        </w:docPartObj>
+      </w:sdtPr>
+      <w:sdtEndPr>
+        <w:rPr>
+          <w:rFonts w:ascii="Times New Roman" w:eastAsia="Times New Roman" w:hAnsi="Times New Roman" w:cs="Times New Roman"/>
+          <w:b/>
+          <w:bCs/>
+          <w:noProof/>
+          <w:color w:val="auto"/>
+          <w:sz w:val="24"/>
+          <w:szCs w:val="24"/>
+          <w:lang w:val="en-AU"/>
+        </w:rPr>
+      </w:sdtEndPr>
+      <w:sdtContent>
+        <w:p>
+          <w:pPr>
+            <w:pStyle w:val="TOCHeading"/>
+            <w:rPr>
+              <w:rStyle w:val="Heading1Char"/>
+              <w:rFonts w:ascii="Times New Roman" w:hAnsi="Times New Roman" w:cs="Times New Roman"/>
+              <w:color w:val="auto"/>
+            </w:rPr>
+          </w:pPr>
+          <w:r>
+            <w:rPr>
+              <w:rStyle w:val="Heading1Char"/>
+              <w:rFonts w:ascii="Times New Roman" w:hAnsi="Times New Roman" w:cs="Times New Roman"/>
+              <w:color w:val="auto"/>
+            </w:rPr>
+            <w:t>Contents</w:t>
+          </w:r>
+        </w:p>
+        <w:p>
+          <w:pPr>
+            <w:pStyle w:val="TOC2"/>
+            <w:tabs>
+              <w:tab w:val="right" w:leader="dot" w:pos="9016"/>
+            </w:tabs>
+            <w:rPr>
+              <w:rFonts w:asciiTheme="minorHAnsi" w:eastAsiaTheme="minorEastAsia" w:hAnsiTheme="minorHAnsi" w:cstheme="minorBidi"/>
+              <w:noProof/>
+              <w:kern w:val="2"/>
+              <w:lang w:val="en-NZ" w:eastAsia="en-NZ"/>
+              <w14:ligatures w14:val="standardContextual"/>
+            </w:rPr>
+          </w:pPr>
+          <w:r>
+            <w:fldChar w:fldCharType="begin"/>
+          </w:r>
+          <w:r>
+            <w:instrText xml:space="preserve"> TOC \o "1-3" \h \z \u </w:instrText>
+          </w:r>
+          <w:r>
+            <w:fldChar w:fldCharType="separate"/>
+          </w:r>
+          <w:hyperlink w:anchor="_Toc163032209" w:history="1">
+            <w:r>
+              <w:rPr>
+                <w:rStyle w:val="Hyperlink"/>
+                <w:rFonts w:ascii="Calibri" w:hAnsi="Calibri" w:cs="Calibri"/>
+                <w:b/>
+                <w:noProof/>
+              </w:rPr>
+              <w:t xml:space="preserve">PAPER NAME: </w:t>
+            </w:r>
+            <w:r>
+              <w:rPr>
+                <w:rStyle w:val="Hyperlink"/>
+                <w:noProof/>
+              </w:rPr>
+              <w:t>Foundations of Data Science</w:t>
+            </w:r>
+            <w:r>
+              <w:rPr>
+                <w:noProof/>
+                <w:webHidden/>
+              </w:rPr>
+              <w:tab/>
+            </w:r>
+            <w:r>
+              <w:rPr>
+                <w:noProof/>
+                <w:webHidden/>
+              </w:rPr>
+              <w:fldChar w:fldCharType="begin"/>
+            </w:r>
+            <w:r>
+              <w:rPr>
+                <w:noProof/>
+                <w:webHidden/>
+              </w:rPr>
+              <w:instrText xml:space="preserve"> PAGEREF _Toc163032209 \h </w:instrText>
+            </w:r>
+            <w:r>
+              <w:rPr>
+                <w:noProof/>
+                <w:webHidden/>
+              </w:rPr>
+            </w:r>
+            <w:r>
+              <w:rPr>
+                <w:noProof/>
+                <w:webHidden/>
+              </w:rPr>
+              <w:fldChar w:fldCharType="separate"/>
+            </w:r>
+            <w:r>
+              <w:rPr>
+                <w:noProof/>
+                <w:webHidden/>
+              </w:rPr>
+              <w:t>1</w:t>
+            </w:r>
+            <w:r>
+              <w:rPr>
+                <w:noProof/>
+                <w:webHidden/>
+              </w:rPr>
+              <w:fldChar w:fldCharType="end"/>
+            </w:r>
+          </w:hyperlink>
+        </w:p>
+        <w:p>
+          <w:pPr>
+            <w:pStyle w:val="TOC1"/>
+            <w:tabs>
+              <w:tab w:val="right" w:leader="dot" w:pos="9016"/>
+            </w:tabs>
+            <w:rPr>
+              <w:rFonts w:asciiTheme="minorHAnsi" w:eastAsiaTheme="minorEastAsia" w:hAnsiTheme="minorHAnsi" w:cstheme="minorBidi"/>
+              <w:noProof/>
+              <w:kern w:val="2"/>
+              <w:lang w:val="en-NZ" w:eastAsia="en-NZ"/>
+              <w14:ligatures w14:val="standardContextual"/>
+            </w:rPr>
+          </w:pPr>
+          <w:hyperlink w:anchor="_Toc163032210" w:history="1">
+            <w:r>
+              <w:rPr>
+                <w:rStyle w:val="Hyperlink"/>
+                <w:noProof/>
+              </w:rPr>
+              <w:t>Introduction to the dataset (100-200)</w:t>
+            </w:r>
+            <w:r>
+              <w:rPr>
+                <w:noProof/>
+                <w:webHidden/>
+              </w:rPr>
+              <w:tab/>
+            </w:r>
+            <w:r>
+              <w:rPr>
+                <w:noProof/>
+                <w:webHidden/>
+              </w:rPr>
+              <w:fldChar w:fldCharType="begin"/>
+            </w:r>
+            <w:r>
+              <w:rPr>
+                <w:noProof/>
+                <w:webHidden/>
+              </w:rPr>
+              <w:instrText xml:space="preserve"> PAGEREF _Toc163032210 \h </w:instrText>
+            </w:r>
+            <w:r>
+              <w:rPr>
+                <w:noProof/>
+                <w:webHidden/>
+              </w:rPr>
+            </w:r>
+            <w:r>
+              <w:rPr>
+                <w:noProof/>
+                <w:webHidden/>
+              </w:rPr>
+              <w:fldChar w:fldCharType="separate"/>
+            </w:r>
+            <w:r>
+              <w:rPr>
+                <w:noProof/>
+                <w:webHidden/>
+              </w:rPr>
+              <w:t>2</w:t>
+            </w:r>
+            <w:r>
+              <w:rPr>
+                <w:noProof/>
+                <w:webHidden/>
+              </w:rPr>
+              <w:fldChar w:fldCharType="end"/>
+            </w:r>
+          </w:hyperlink>
+        </w:p>
+        <w:p>
+          <w:pPr>
+            <w:pStyle w:val="TOC1"/>
+            <w:tabs>
+              <w:tab w:val="right" w:leader="dot" w:pos="9016"/>
+            </w:tabs>
+            <w:rPr>
+              <w:rFonts w:asciiTheme="minorHAnsi" w:eastAsiaTheme="minorEastAsia" w:hAnsiTheme="minorHAnsi" w:cstheme="minorBidi"/>
+              <w:noProof/>
+              <w:kern w:val="2"/>
+              <w:lang w:val="en-NZ" w:eastAsia="en-NZ"/>
+              <w14:ligatures w14:val="standardContextual"/>
+            </w:rPr>
+          </w:pPr>
+          <w:hyperlink w:anchor="_Toc163032211" w:history="1">
+            <w:r>
+              <w:rPr>
+                <w:rStyle w:val="Hyperlink"/>
+                <w:noProof/>
+              </w:rPr>
+              <w:t>Data Exploration (400-500)</w:t>
+            </w:r>
+            <w:r>
+              <w:rPr>
+                <w:noProof/>
+                <w:webHidden/>
+              </w:rPr>
+              <w:tab/>
+            </w:r>
+            <w:r>
+              <w:rPr>
+                <w:noProof/>
+                <w:webHidden/>
+              </w:rPr>
+              <w:fldChar w:fldCharType="begin"/>
+            </w:r>
+            <w:r>
+              <w:rPr>
+                <w:noProof/>
+                <w:webHidden/>
+              </w:rPr>
+              <w:instrText xml:space="preserve"> PAGEREF _Toc163032211 \h </w:instrText>
+            </w:r>
+            <w:r>
+              <w:rPr>
+                <w:noProof/>
+                <w:webHidden/>
+              </w:rPr>
+            </w:r>
+            <w:r>
+              <w:rPr>
+                <w:noProof/>
+                <w:webHidden/>
+              </w:rPr>
+              <w:fldChar w:fldCharType="separate"/>
+            </w:r>
+            <w:r>
+              <w:rPr>
+                <w:noProof/>
+                <w:webHidden/>
+              </w:rPr>
+              <w:t>2</w:t>
+            </w:r>
+            <w:r>
+              <w:rPr>
+                <w:noProof/>
+                <w:webHidden/>
+              </w:rPr>
+              <w:fldChar w:fldCharType="end"/>
+            </w:r>
+          </w:hyperlink>
+        </w:p>
+        <w:p>
+          <w:pPr>
+            <w:pStyle w:val="TOC1"/>
+            <w:tabs>
+              <w:tab w:val="right" w:leader="dot" w:pos="9016"/>
+            </w:tabs>
+            <w:rPr>
+              <w:rFonts w:asciiTheme="minorHAnsi" w:eastAsiaTheme="minorEastAsia" w:hAnsiTheme="minorHAnsi" w:cstheme="minorBidi"/>
+              <w:noProof/>
+              <w:kern w:val="2"/>
+              <w:lang w:val="en-NZ" w:eastAsia="en-NZ"/>
+              <w14:ligatures w14:val="standardContextual"/>
+            </w:rPr>
+          </w:pPr>
+          <w:hyperlink w:anchor="_Toc163032212" w:history="1">
+            <w:r>
+              <w:rPr>
+                <w:rStyle w:val="Hyperlink"/>
+                <w:noProof/>
+              </w:rPr>
+              <w:t>Data Classification Models - Create Decision Tree</w:t>
+            </w:r>
+            <w:r>
+              <w:rPr>
+                <w:noProof/>
+                <w:webHidden/>
+              </w:rPr>
+              <w:tab/>
+            </w:r>
+            <w:r>
+              <w:rPr>
+                <w:noProof/>
+                <w:webHidden/>
+              </w:rPr>
+              <w:fldChar w:fldCharType="begin"/>
+            </w:r>
+            <w:r>
+              <w:rPr>
+                <w:noProof/>
+                <w:webHidden/>
+              </w:rPr>
+              <w:instrText xml:space="preserve"> PAGEREF _Toc163032212 \h </w:instrText>
+            </w:r>
+            <w:r>
+              <w:rPr>
+                <w:noProof/>
+                <w:webHidden/>
+              </w:rPr>
+            </w:r>
+            <w:r>
+              <w:rPr>
+                <w:noProof/>
+                <w:webHidden/>
+              </w:rPr>
+              <w:fldChar w:fldCharType="separate"/>
+            </w:r>
+            <w:r>
+              <w:rPr>
+                <w:noProof/>
+                <w:webHidden/>
+              </w:rPr>
+              <w:t>3</w:t>
+            </w:r>
+            <w:r>
+              <w:rPr>
+                <w:noProof/>
+                <w:webHidden/>
+              </w:rPr>
+              <w:fldChar w:fldCharType="end"/>
+            </w:r>
+          </w:hyperlink>
+        </w:p>
+        <w:p>
+          <w:pPr>
+            <w:pStyle w:val="TOC1"/>
+            <w:tabs>
+              <w:tab w:val="right" w:leader="dot" w:pos="9016"/>
+            </w:tabs>
+            <w:rPr>
+              <w:rFonts w:asciiTheme="minorHAnsi" w:eastAsiaTheme="minorEastAsia" w:hAnsiTheme="minorHAnsi" w:cstheme="minorBidi"/>
+              <w:noProof/>
+              <w:kern w:val="2"/>
+              <w:lang w:val="en-NZ" w:eastAsia="en-NZ"/>
+              <w14:ligatures w14:val="standardContextual"/>
+            </w:rPr>
+          </w:pPr>
+          <w:hyperlink w:anchor="_Toc163032213" w:history="1">
+            <w:r>
+              <w:rPr>
+                <w:rStyle w:val="Hyperlink"/>
+                <w:noProof/>
+              </w:rPr>
+              <w:t>Results and Discussion (400-500)</w:t>
+            </w:r>
+            <w:r>
+              <w:rPr>
+                <w:noProof/>
+                <w:webHidden/>
+              </w:rPr>
+              <w:tab/>
+            </w:r>
+            <w:r>
+              <w:rPr>
+                <w:noProof/>
+                <w:webHidden/>
+              </w:rPr>
+              <w:fldChar w:fldCharType="begin"/>
+            </w:r>
+            <w:r>
+              <w:rPr>
+                <w:noProof/>
+                <w:webHidden/>
+              </w:rPr>
+              <w:instrText xml:space="preserve"> PAGEREF _Toc163032213 \h </w:instrText>
+            </w:r>
+            <w:r>
+              <w:rPr>
+                <w:noProof/>
+                <w:webHidden/>
+              </w:rPr>
+            </w:r>
+            <w:r>
+              <w:rPr>
+                <w:noProof/>
+                <w:webHidden/>
+              </w:rPr>
+              <w:fldChar w:fldCharType="separate"/>
+            </w:r>
+            <w:r>
+              <w:rPr>
+                <w:noProof/>
+                <w:webHidden/>
+              </w:rPr>
+              <w:t>4</w:t>
+            </w:r>
+            <w:r>
+              <w:rPr>
+                <w:noProof/>
+                <w:webHidden/>
+              </w:rPr>
+              <w:fldChar w:fldCharType="end"/>
+            </w:r>
+          </w:hyperlink>
+        </w:p>
+        <w:p>
+          <w:r>
+            <w:rPr>
+              <w:b/>
+              <w:bCs/>
+              <w:noProof/>
+            </w:rPr>
+            <w:fldChar w:fldCharType="end"/>
+          </w:r>
+        </w:p>
+      </w:sdtContent>
+    </w:sdt>
+    <w:p>
+      <w:pPr>
+        <w:pStyle w:val="TableofFigures"/>
+        <w:tabs>
+          <w:tab w:val="right" w:leader="dot" w:pos="9016"/>
+        </w:tabs>
         <w:rPr>
           <w:rFonts w:asciiTheme="minorHAnsi" w:eastAsiaTheme="minorHAnsi" w:hAnsiTheme="minorHAnsi" w:cstheme="minorBidi"/>
           <w:b/>
@@ -1104,11 +1546,92 @@
     </w:p>
     <w:p>
       <w:pPr>
+        <w:pStyle w:val="TableofFigures"/>
+        <w:tabs>
+          <w:tab w:val="right" w:leader="dot" w:pos="9016"/>
+        </w:tabs>
+        <w:rPr>
+          <w:rFonts w:asciiTheme="minorHAnsi" w:eastAsiaTheme="minorHAnsi" w:hAnsiTheme="minorHAnsi" w:cstheme="minorBidi"/>
+          <w:b/>
+          <w:color w:val="000000" w:themeColor="text1"/>
+          <w:lang w:val="en-NZ"/>
+        </w:rPr>
+      </w:pPr>
+    </w:p>
+    <w:p>
+      <w:pPr>
+        <w:pStyle w:val="TableofFigures"/>
+        <w:tabs>
+          <w:tab w:val="right" w:leader="dot" w:pos="9016"/>
+        </w:tabs>
+        <w:rPr>
+          <w:rFonts w:asciiTheme="minorHAnsi" w:eastAsiaTheme="minorEastAsia" w:hAnsiTheme="minorHAnsi" w:cstheme="minorBidi"/>
+          <w:noProof/>
+          <w:kern w:val="2"/>
+          <w:lang w:val="en-NZ" w:eastAsia="en-NZ"/>
+          <w14:ligatures w14:val="standardContextual"/>
+        </w:rPr>
+      </w:pPr>
+      <w:r>
+        <w:rPr>
+          <w:rFonts w:asciiTheme="minorHAnsi" w:eastAsiaTheme="minorHAnsi" w:hAnsiTheme="minorHAnsi" w:cstheme="minorBidi"/>
+          <w:b/>
+          <w:color w:val="000000" w:themeColor="text1"/>
+          <w:lang w:val="en-NZ"/>
+        </w:rPr>
+        <w:fldChar w:fldCharType="begin"/>
+      </w:r>
+      <w:r>
+        <w:rPr>
+          <w:rFonts w:asciiTheme="minorHAnsi" w:eastAsiaTheme="minorHAnsi" w:hAnsiTheme="minorHAnsi" w:cstheme="minorBidi"/>
+          <w:b/>
+          <w:color w:val="000000" w:themeColor="text1"/>
+          <w:lang w:val="en-NZ"/>
+        </w:rPr>
+        <w:instrText xml:space="preserve"> TOC \h \z \c "Figure" </w:instrText>
+      </w:r>
+      <w:r>
+        <w:rPr>
+          <w:rFonts w:asciiTheme="minorHAnsi" w:eastAsiaTheme="minorHAnsi" w:hAnsiTheme="minorHAnsi" w:cstheme="minorBidi"/>
+          <w:b/>
+          <w:color w:val="000000" w:themeColor="text1"/>
+          <w:lang w:val="en-NZ"/>
+        </w:rPr>
+        <w:fldChar w:fldCharType="separate"/>
+      </w:r>
+    </w:p>
+    <w:p>
+      <w:pPr>
+        <w:spacing w:after="160" w:line="259" w:lineRule="auto"/>
+        <w:rPr>
+          <w:rFonts w:asciiTheme="minorHAnsi" w:eastAsiaTheme="minorHAnsi" w:hAnsiTheme="minorHAnsi" w:cstheme="minorBidi"/>
+          <w:b/>
+          <w:color w:val="000000" w:themeColor="text1"/>
+          <w:lang w:val="en-NZ"/>
+        </w:rPr>
+      </w:pPr>
+      <w:r>
+        <w:rPr>
+          <w:rFonts w:asciiTheme="minorHAnsi" w:eastAsiaTheme="minorHAnsi" w:hAnsiTheme="minorHAnsi" w:cstheme="minorBidi"/>
+          <w:b/>
+          <w:color w:val="000000" w:themeColor="text1"/>
+          <w:lang w:val="en-NZ"/>
+        </w:rPr>
+        <w:fldChar w:fldCharType="end"/>
+      </w:r>
+    </w:p>
+    <w:p>
+      <w:pPr>
         <w:pStyle w:val="Heading1"/>
       </w:pPr>
+      <w:bookmarkStart w:id="1" w:name="_Toc163032210"/>
       <w:r>
         <w:t>Introduction to the dataset</w:t>
       </w:r>
+      <w:r>
+        <w:t xml:space="preserve"> (100-200)</w:t>
+      </w:r>
+      <w:bookmarkEnd w:id="1"/>
     </w:p>
     <w:p>
       <w:r>
@@ -1150,11 +1673,616 @@
     <w:p>
       <w:pPr>
         <w:pStyle w:val="Heading1"/>
-      </w:pPr>
-      <w:r>
-        <w:t>Data Exploration</w:t>
-      </w:r>
-    </w:p>
+        <w:numPr>
+          <w:ilvl w:val="0"/>
+          <w:numId w:val="15"/>
+        </w:numPr>
+      </w:pPr>
+      <w:r>
+        <w:t xml:space="preserve"> Data Exploration</w:t>
+      </w:r>
+    </w:p>
+    <w:p>
+      <w:r>
+        <w:t>1.1 Features and Summary Statistics</w:t>
+      </w:r>
+    </w:p>
+    <w:p/>
+    <w:p>
+      <w:r>
+        <w:t xml:space="preserve">The data set consists of 1014 instances and 7 attributes where 4 of the attributes are of type integer, 2 of type float, and 1 of type object. Six of the seven attributes are numerical being Age, </w:t>
+      </w:r>
+      <w:proofErr w:type="spellStart"/>
+      <w:r>
+        <w:t>SystolicBP</w:t>
+      </w:r>
+      <w:proofErr w:type="spellEnd"/>
+      <w:r>
+        <w:t xml:space="preserve">, </w:t>
+      </w:r>
+      <w:proofErr w:type="spellStart"/>
+      <w:r>
+        <w:t>DiastolicBP</w:t>
+      </w:r>
+      <w:proofErr w:type="spellEnd"/>
+      <w:r>
+        <w:t xml:space="preserve">, </w:t>
+      </w:r>
+      <w:proofErr w:type="spellStart"/>
+      <w:r>
+        <w:t>B</w:t>
+      </w:r>
+      <w:r>
+        <w:t>lood</w:t>
+      </w:r>
+      <w:r>
+        <w:t>S</w:t>
+      </w:r>
+      <w:r>
+        <w:t>ugar</w:t>
+      </w:r>
+      <w:proofErr w:type="spellEnd"/>
+      <w:r>
+        <w:t xml:space="preserve">, </w:t>
+      </w:r>
+      <w:proofErr w:type="spellStart"/>
+      <w:r>
+        <w:t>BodyTemp</w:t>
+      </w:r>
+      <w:proofErr w:type="spellEnd"/>
+      <w:r>
+        <w:t xml:space="preserve">, and </w:t>
+      </w:r>
+      <w:proofErr w:type="spellStart"/>
+      <w:r>
+        <w:t>HeartRate</w:t>
+      </w:r>
+      <w:proofErr w:type="spellEnd"/>
+      <w:r>
+        <w:t xml:space="preserve"> while the remaining is categorical being </w:t>
+      </w:r>
+      <w:proofErr w:type="spellStart"/>
+      <w:r>
+        <w:t>RiskLevel</w:t>
+      </w:r>
+      <w:proofErr w:type="spellEnd"/>
+      <w:r>
+        <w:t>.</w:t>
+      </w:r>
+    </w:p>
+    <w:p/>
+    <w:p>
+      <w:r>
+        <w:t>To briefly explain these attributes</w:t>
+      </w:r>
+      <w:r>
+        <w:t>. T</w:t>
+      </w:r>
+      <w:r>
+        <w:t>he systolic blood pressure and diastolic blood pressure is the upper and lower values of blood pressure,</w:t>
+      </w:r>
+      <w:r>
+        <w:t xml:space="preserve"> respectively,</w:t>
+      </w:r>
+      <w:r>
+        <w:t xml:space="preserve"> which is measured in </w:t>
+      </w:r>
+      <w:proofErr w:type="spellStart"/>
+      <w:r>
+        <w:t>millimeter</w:t>
+      </w:r>
+      <w:proofErr w:type="spellEnd"/>
+      <w:r>
+        <w:t xml:space="preserve"> of mercury (mmHg)</w:t>
+      </w:r>
+      <w:r>
+        <w:t>. B</w:t>
+      </w:r>
+      <w:r>
+        <w:t>lood sugar</w:t>
+      </w:r>
+      <w:r>
+        <w:t>,</w:t>
+      </w:r>
+      <w:r>
+        <w:t xml:space="preserve"> which measures blood glucose levels</w:t>
+      </w:r>
+      <w:r>
+        <w:t xml:space="preserve"> (mmol/L)</w:t>
+      </w:r>
+      <w:r>
+        <w:t>, and</w:t>
+      </w:r>
+      <w:r>
+        <w:t xml:space="preserve"> </w:t>
+      </w:r>
+      <w:r>
+        <w:t>bo</w:t>
+      </w:r>
+      <w:r>
+        <w:t>dy temperature</w:t>
+      </w:r>
+      <w:r>
+        <w:t>,</w:t>
+      </w:r>
+      <w:r>
+        <w:t xml:space="preserve"> </w:t>
+      </w:r>
+      <w:r>
+        <w:t xml:space="preserve">measured in </w:t>
+      </w:r>
+      <w:r>
+        <w:t>Fahrenheit (°F)</w:t>
+      </w:r>
+      <w:r>
+        <w:t>.</w:t>
+      </w:r>
+    </w:p>
+    <w:p>
+      <w:r>
+        <w:lastRenderedPageBreak/>
+        <w:drawing>
+          <wp:inline distT="0" distB="0" distL="0" distR="0" wp14:anchorId="52C893E5" wp14:editId="5E622F73">
+            <wp:extent cx="5731510" cy="2232025"/>
+            <wp:effectExtent l="0" t="0" r="2540" b="0"/>
+            <wp:docPr id="1963417254" name="Picture 1"/>
+            <wp:cNvGraphicFramePr>
+              <a:graphicFrameLocks xmlns:a="http://schemas.openxmlformats.org/drawingml/2006/main" noChangeAspect="1"/>
+            </wp:cNvGraphicFramePr>
+            <a:graphic xmlns:a="http://schemas.openxmlformats.org/drawingml/2006/main">
+              <a:graphicData uri="http://schemas.openxmlformats.org/drawingml/2006/picture">
+                <pic:pic xmlns:pic="http://schemas.openxmlformats.org/drawingml/2006/picture">
+                  <pic:nvPicPr>
+                    <pic:cNvPr id="1963417254" name=""/>
+                    <pic:cNvPicPr/>
+                  </pic:nvPicPr>
+                  <pic:blipFill>
+                    <a:blip r:embed="rId12"/>
+                    <a:stretch>
+                      <a:fillRect/>
+                    </a:stretch>
+                  </pic:blipFill>
+                  <pic:spPr>
+                    <a:xfrm>
+                      <a:off x="0" y="0"/>
+                      <a:ext cx="5731510" cy="2232025"/>
+                    </a:xfrm>
+                    <a:prstGeom prst="rect">
+                      <a:avLst/>
+                    </a:prstGeom>
+                  </pic:spPr>
+                </pic:pic>
+              </a:graphicData>
+            </a:graphic>
+          </wp:inline>
+        </w:drawing>
+      </w:r>
+    </w:p>
+    <w:p>
+      <w:pPr>
+        <w:pStyle w:val="Caption"/>
+        <w:rPr>
+          <w:sz w:val="22"/>
+          <w:szCs w:val="22"/>
+        </w:rPr>
+      </w:pPr>
+    </w:p>
+    <w:p>
+      <w:pPr>
+        <w:pStyle w:val="Caption"/>
+        <w:jc w:val="center"/>
+        <w:rPr>
+          <w:sz w:val="22"/>
+          <w:szCs w:val="22"/>
+        </w:rPr>
+      </w:pPr>
+      <w:bookmarkStart w:id="2" w:name="_Toc163029397"/>
+      <w:r>
+        <w:rPr>
+          <w:sz w:val="22"/>
+          <w:szCs w:val="22"/>
+        </w:rPr>
+        <w:t xml:space="preserve">Figure </w:t>
+      </w:r>
+      <w:r>
+        <w:rPr>
+          <w:sz w:val="22"/>
+          <w:szCs w:val="22"/>
+        </w:rPr>
+        <w:fldChar w:fldCharType="begin"/>
+      </w:r>
+      <w:r>
+        <w:rPr>
+          <w:sz w:val="22"/>
+          <w:szCs w:val="22"/>
+        </w:rPr>
+        <w:instrText xml:space="preserve"> SEQ Figure \* ARABIC </w:instrText>
+      </w:r>
+      <w:r>
+        <w:rPr>
+          <w:sz w:val="22"/>
+          <w:szCs w:val="22"/>
+        </w:rPr>
+        <w:fldChar w:fldCharType="separate"/>
+      </w:r>
+      <w:r>
+        <w:rPr>
+          <w:noProof/>
+          <w:sz w:val="22"/>
+          <w:szCs w:val="22"/>
+        </w:rPr>
+        <w:t>1</w:t>
+      </w:r>
+      <w:r>
+        <w:rPr>
+          <w:sz w:val="22"/>
+          <w:szCs w:val="22"/>
+        </w:rPr>
+        <w:fldChar w:fldCharType="end"/>
+      </w:r>
+      <w:r>
+        <w:rPr>
+          <w:sz w:val="22"/>
+          <w:szCs w:val="22"/>
+        </w:rPr>
+        <w:t xml:space="preserve">: Summary statistics of continuous numerical </w:t>
+      </w:r>
+      <w:proofErr w:type="gramStart"/>
+      <w:r>
+        <w:rPr>
+          <w:sz w:val="22"/>
+          <w:szCs w:val="22"/>
+        </w:rPr>
+        <w:t>features</w:t>
+      </w:r>
+      <w:bookmarkEnd w:id="2"/>
+      <w:proofErr w:type="gramEnd"/>
+    </w:p>
+    <w:p/>
+    <w:p>
+      <w:r>
+        <w:t>The summary statistics in figure 1</w:t>
+      </w:r>
+      <w:r>
+        <w:t xml:space="preserve"> </w:t>
+      </w:r>
+      <w:r>
+        <w:t xml:space="preserve">provides key insight into biometric data of women in maternity and interesting statistical data. It is important to note that </w:t>
+      </w:r>
+      <w:r>
+        <w:t>some of the data</w:t>
+      </w:r>
+      <w:r>
+        <w:t xml:space="preserve"> is not fully representative of the general population of women in maternity since the collection of data for the dataset </w:t>
+      </w:r>
+      <w:r>
+        <w:t>was</w:t>
+      </w:r>
+      <w:r>
+        <w:t xml:space="preserve"> conducted within a single country.</w:t>
+      </w:r>
+    </w:p>
+    <w:p/>
+    <w:p>
+      <w:r>
+        <w:t xml:space="preserve">In this dataset, the mean age of women in maternity is 29.8 years old with the lowest being 10 and maximum being 70. In this case, the minimum and maximum age are on the extreme ends of the spectrum which </w:t>
+      </w:r>
+      <w:proofErr w:type="gramStart"/>
+      <w:r>
+        <w:t>in reality will</w:t>
+      </w:r>
+      <w:proofErr w:type="gramEnd"/>
+      <w:r>
+        <w:t xml:space="preserve"> be quite rare when comparing amongst the general population</w:t>
+      </w:r>
+      <w:r>
+        <w:t xml:space="preserve"> indicating potential outliers</w:t>
+      </w:r>
+      <w:r>
+        <w:t>.</w:t>
+      </w:r>
+      <w:r>
+        <w:t xml:space="preserve"> The mean age is normal when comparing to New Zealand’s average age of mothers at the time of </w:t>
+      </w:r>
+      <w:proofErr w:type="gramStart"/>
+      <w:r>
+        <w:t>child birth</w:t>
+      </w:r>
+      <w:proofErr w:type="gramEnd"/>
+      <w:r>
+        <w:t xml:space="preserve"> (</w:t>
+      </w:r>
+      <w:proofErr w:type="spellStart"/>
+      <w:r>
+        <w:t>Statistica</w:t>
+      </w:r>
+      <w:proofErr w:type="spellEnd"/>
+      <w:r>
+        <w:t>, 2023).</w:t>
+      </w:r>
+    </w:p>
+    <w:p/>
+    <w:p>
+      <w:r>
+        <w:t xml:space="preserve">The mean blood sugar level is 8.7mmo/L and the median being 7.5mmo/L. The minimum and maximum values being 6.0mmo/L and 19.0mmo/L respectively. </w:t>
+      </w:r>
+      <w:r>
+        <w:t xml:space="preserve">The values for blood sugar </w:t>
+      </w:r>
+      <w:proofErr w:type="gramStart"/>
+      <w:r>
+        <w:t>has</w:t>
+      </w:r>
+      <w:proofErr w:type="gramEnd"/>
+      <w:r>
+        <w:t xml:space="preserve"> an extremely large range of 13mmol/L. According to Diabetes </w:t>
+      </w:r>
+      <w:proofErr w:type="spellStart"/>
+      <w:r>
+        <w:t>Qubec</w:t>
+      </w:r>
+      <w:proofErr w:type="spellEnd"/>
+      <w:r>
+        <w:t>, baseline maximum for blood sugar level in pregnant women is around 7.8mmol/L</w:t>
+      </w:r>
+      <w:r>
+        <w:t xml:space="preserve"> putting the median within range for normal blood sugar levels. The mean has a high value due to it being skewed by the high maximum value.</w:t>
+      </w:r>
+    </w:p>
+    <w:p/>
+    <w:p>
+      <w:pPr>
+        <w:keepNext/>
+        <w:jc w:val="center"/>
+      </w:pPr>
+      <w:r>
+        <w:drawing>
+          <wp:inline distT="0" distB="0" distL="0" distR="0" wp14:anchorId="7D23B013" wp14:editId="73D211DB">
+            <wp:extent cx="2178657" cy="2362464"/>
+            <wp:effectExtent l="0" t="0" r="0" b="0"/>
+            <wp:docPr id="382911205" name="Picture 1"/>
+            <wp:cNvGraphicFramePr>
+              <a:graphicFrameLocks xmlns:a="http://schemas.openxmlformats.org/drawingml/2006/main" noChangeAspect="1"/>
+            </wp:cNvGraphicFramePr>
+            <a:graphic xmlns:a="http://schemas.openxmlformats.org/drawingml/2006/main">
+              <a:graphicData uri="http://schemas.openxmlformats.org/drawingml/2006/picture">
+                <pic:pic xmlns:pic="http://schemas.openxmlformats.org/drawingml/2006/picture">
+                  <pic:nvPicPr>
+                    <pic:cNvPr id="382911205" name=""/>
+                    <pic:cNvPicPr/>
+                  </pic:nvPicPr>
+                  <pic:blipFill>
+                    <a:blip r:embed="rId13"/>
+                    <a:stretch>
+                      <a:fillRect/>
+                    </a:stretch>
+                  </pic:blipFill>
+                  <pic:spPr>
+                    <a:xfrm>
+                      <a:off x="0" y="0"/>
+                      <a:ext cx="2197834" cy="2383259"/>
+                    </a:xfrm>
+                    <a:prstGeom prst="rect">
+                      <a:avLst/>
+                    </a:prstGeom>
+                  </pic:spPr>
+                </pic:pic>
+              </a:graphicData>
+            </a:graphic>
+          </wp:inline>
+        </w:drawing>
+      </w:r>
+    </w:p>
+    <w:p>
+      <w:pPr>
+        <w:keepNext/>
+        <w:jc w:val="center"/>
+      </w:pPr>
+    </w:p>
+    <w:p>
+      <w:pPr>
+        <w:pStyle w:val="Caption"/>
+        <w:jc w:val="center"/>
+        <w:rPr>
+          <w:sz w:val="22"/>
+          <w:szCs w:val="22"/>
+        </w:rPr>
+      </w:pPr>
+      <w:r>
+        <w:rPr>
+          <w:sz w:val="22"/>
+          <w:szCs w:val="22"/>
+        </w:rPr>
+        <w:t xml:space="preserve">Figure </w:t>
+      </w:r>
+      <w:r>
+        <w:rPr>
+          <w:sz w:val="22"/>
+          <w:szCs w:val="22"/>
+        </w:rPr>
+        <w:fldChar w:fldCharType="begin"/>
+      </w:r>
+      <w:r>
+        <w:rPr>
+          <w:sz w:val="22"/>
+          <w:szCs w:val="22"/>
+        </w:rPr>
+        <w:instrText xml:space="preserve"> SEQ Figure \* ARABIC </w:instrText>
+      </w:r>
+      <w:r>
+        <w:rPr>
+          <w:sz w:val="22"/>
+          <w:szCs w:val="22"/>
+        </w:rPr>
+        <w:fldChar w:fldCharType="separate"/>
+      </w:r>
+      <w:r>
+        <w:rPr>
+          <w:noProof/>
+          <w:sz w:val="22"/>
+          <w:szCs w:val="22"/>
+        </w:rPr>
+        <w:t>2</w:t>
+      </w:r>
+      <w:r>
+        <w:rPr>
+          <w:sz w:val="22"/>
+          <w:szCs w:val="22"/>
+        </w:rPr>
+        <w:fldChar w:fldCharType="end"/>
+      </w:r>
+      <w:r>
+        <w:rPr>
+          <w:sz w:val="22"/>
+          <w:szCs w:val="22"/>
+        </w:rPr>
+        <w:t>: Table comparing Blood Pressure to Risk Level</w:t>
+      </w:r>
+    </w:p>
+    <w:p>
+      <w:r>
+        <w:lastRenderedPageBreak/>
+        <w:t xml:space="preserve">For the blood pressure values, the mean </w:t>
+      </w:r>
+      <w:proofErr w:type="spellStart"/>
+      <w:r>
+        <w:t>SystolicBP</w:t>
+      </w:r>
+      <w:proofErr w:type="spellEnd"/>
+      <w:r>
+        <w:t xml:space="preserve"> is 113.20mmHg and </w:t>
+      </w:r>
+      <w:proofErr w:type="spellStart"/>
+      <w:r>
+        <w:t>DiasolicBP</w:t>
+      </w:r>
+      <w:proofErr w:type="spellEnd"/>
+      <w:r>
+        <w:t xml:space="preserve"> is 76.46mmHg. For the minimum and maximum, </w:t>
+      </w:r>
+      <w:proofErr w:type="spellStart"/>
+      <w:r>
+        <w:t>SystolicBP</w:t>
+      </w:r>
+      <w:proofErr w:type="spellEnd"/>
+      <w:r>
+        <w:t xml:space="preserve"> has values of 70mmHg and 160mmHg, and </w:t>
+      </w:r>
+      <w:proofErr w:type="spellStart"/>
+      <w:r>
+        <w:t>DiasolicBP</w:t>
+      </w:r>
+      <w:proofErr w:type="spellEnd"/>
+      <w:r>
+        <w:t xml:space="preserve"> has values of 49mmHg and 100mmHg. The</w:t>
+      </w:r>
+      <w:r>
+        <w:t xml:space="preserve"> mean</w:t>
+      </w:r>
+      <w:r>
+        <w:t xml:space="preserve"> values for blood pressure </w:t>
+      </w:r>
+      <w:proofErr w:type="gramStart"/>
+      <w:r>
+        <w:t>is</w:t>
+      </w:r>
+      <w:proofErr w:type="gramEnd"/>
+      <w:r>
+        <w:t xml:space="preserve"> normal and within the expected range healthy range of </w:t>
+      </w:r>
+      <w:r>
+        <w:t>120mmHg and 70mmHg or lower</w:t>
+      </w:r>
+      <w:r>
+        <w:t xml:space="preserve"> </w:t>
+      </w:r>
+      <w:r>
+        <w:t xml:space="preserve">(Heart Foundation, </w:t>
+      </w:r>
+      <w:proofErr w:type="spellStart"/>
+      <w:r>
+        <w:t>n.d</w:t>
+      </w:r>
+      <w:proofErr w:type="spellEnd"/>
+      <w:r>
+        <w:t>).</w:t>
+      </w:r>
+      <w:r>
+        <w:t xml:space="preserve"> </w:t>
+      </w:r>
+      <w:r>
+        <w:t xml:space="preserve">However, when blood pressure exceeds 120mmHg, there is an overall higher risk of health complications </w:t>
+      </w:r>
+      <w:r>
+        <w:t xml:space="preserve">shown </w:t>
+      </w:r>
+      <w:r>
+        <w:t xml:space="preserve">when comparing </w:t>
+      </w:r>
+      <w:proofErr w:type="spellStart"/>
+      <w:r>
+        <w:t>RiskLevel</w:t>
+      </w:r>
+      <w:proofErr w:type="spellEnd"/>
+      <w:r>
+        <w:t xml:space="preserve"> to </w:t>
+      </w:r>
+      <w:proofErr w:type="spellStart"/>
+      <w:r>
+        <w:t>SystolicBP</w:t>
+      </w:r>
+      <w:proofErr w:type="spellEnd"/>
+      <w:r>
+        <w:t xml:space="preserve"> and </w:t>
+      </w:r>
+      <w:proofErr w:type="spellStart"/>
+      <w:r>
+        <w:t>DiasolicBP</w:t>
+      </w:r>
+      <w:proofErr w:type="spellEnd"/>
+      <w:r>
+        <w:t xml:space="preserve"> seen in figure 2</w:t>
+      </w:r>
+      <w:r>
+        <w:t xml:space="preserve"> that shows first 10 rows of the dataset</w:t>
+      </w:r>
+      <w:r>
+        <w:t xml:space="preserve">. </w:t>
+      </w:r>
+      <w:r>
+        <w:t xml:space="preserve">High blood pressure is seen in women 20 weeks before or after who have Chronic Hypertension or </w:t>
+      </w:r>
+      <w:r>
+        <w:t>Preeclampsia</w:t>
+      </w:r>
+      <w:r>
+        <w:t xml:space="preserve"> which is a serious disorder</w:t>
+      </w:r>
+      <w:r>
+        <w:t xml:space="preserve"> resulting from high blood pressure (ACOG, 2022)</w:t>
+      </w:r>
+      <w:r>
+        <w:t>.</w:t>
+      </w:r>
+      <w:r>
+        <w:t xml:space="preserve"> T</w:t>
+      </w:r>
+      <w:r>
+        <w:t xml:space="preserve">hese abnormally high values, where </w:t>
+      </w:r>
+      <w:proofErr w:type="spellStart"/>
+      <w:r>
+        <w:t>SystolicBP</w:t>
+      </w:r>
+      <w:proofErr w:type="spellEnd"/>
+      <w:r>
+        <w:t xml:space="preserve"> is greater than 140mmHg, may be potential outliers in the dataset.</w:t>
+      </w:r>
+    </w:p>
+    <w:p/>
+    <w:p/>
+    <w:p/>
+    <w:p/>
     <w:p>
       <w:pPr>
         <w:rPr>
@@ -1175,12 +2303,14 @@
         <w:rPr>
           <w:i/>
           <w:iCs/>
+          <w:strike/>
         </w:rPr>
       </w:pPr>
       <w:r>
         <w:rPr>
           <w:i/>
           <w:iCs/>
+          <w:strike/>
         </w:rPr>
         <w:t>• How many features (attributes) and instances exist, and what data types are these?</w:t>
       </w:r>
@@ -1197,78 +2327,93 @@
           <w:i/>
           <w:iCs/>
         </w:rPr>
-        <w:t>• Provide summary statistics of the continuous numerical features.</w:t>
-      </w:r>
-    </w:p>
-    <w:p>
-      <w:pPr>
+        <w:t xml:space="preserve">• </w:t>
+      </w:r>
+      <w:r>
         <w:rPr>
           <w:i/>
           <w:iCs/>
-        </w:rPr>
-      </w:pPr>
-      <w:r>
+          <w:strike/>
+        </w:rPr>
+        <w:t>Provide summary statistics of the continuous numerical features.</w:t>
+      </w:r>
+    </w:p>
+    <w:p>
+      <w:pPr>
         <w:rPr>
           <w:i/>
           <w:iCs/>
         </w:rPr>
-        <w:t>• Perform an initial exploration of the provided dataset to assess its cleanliness. Describe the steps taken to address both data cleanliness evaluation and data cleaning strategies.</w:t>
-      </w:r>
-    </w:p>
-    <w:p>
-      <w:pPr>
+      </w:pPr>
+      <w:r>
         <w:rPr>
           <w:i/>
           <w:iCs/>
         </w:rPr>
-      </w:pPr>
-      <w:r>
+        <w:t>• Perform an initial exploration of the provided dataset to assess its cleanliness. Describe the steps taken to address both data cleanliness evaluation and data cleaning strategies.</w:t>
+      </w:r>
+    </w:p>
+    <w:p>
+      <w:pPr>
         <w:rPr>
           <w:i/>
           <w:iCs/>
         </w:rPr>
-        <w:t>• Illustrate the features of your dataset using meaningful boxplots, histograms and grouped scatter plots (remember, these plots allow you to analyse the individual distribution of features and the relationship between them).</w:t>
-      </w:r>
-    </w:p>
-    <w:p>
-      <w:pPr>
+      </w:pPr>
+      <w:r>
         <w:rPr>
           <w:i/>
           <w:iCs/>
         </w:rPr>
-      </w:pPr>
-      <w:r>
+        <w:t>• Illustrate the features of your dataset using meaningful boxplots, histograms and grouped scatter plots (remember, these plots allow you to analyse the individual distribution of features and the relationship between them).</w:t>
+      </w:r>
+    </w:p>
+    <w:p>
+      <w:pPr>
         <w:rPr>
           <w:i/>
           <w:iCs/>
         </w:rPr>
-        <w:t>• Explain what you can learn from your data exploration and visualisations provided</w:t>
-      </w:r>
-    </w:p>
-    <w:p>
-      <w:pPr>
+      </w:pPr>
+      <w:r>
         <w:rPr>
           <w:i/>
           <w:iCs/>
         </w:rPr>
+        <w:t>• Explain what you can learn from your data exploration and visualisations provided</w:t>
+      </w:r>
+    </w:p>
+    <w:p>
+      <w:pPr>
+        <w:rPr>
+          <w:i/>
+          <w:iCs/>
+        </w:rPr>
       </w:pPr>
     </w:p>
     <w:p>
       <w:pPr>
         <w:pStyle w:val="Heading1"/>
       </w:pPr>
-      <w:r>
-        <w:t>Data Classification Models ---&gt; Create Decision Tree</w:t>
-      </w:r>
+      <w:bookmarkStart w:id="3" w:name="_Toc163032212"/>
+      <w:r>
+        <w:t>Data Classification Models - Create Decision Tree</w:t>
+      </w:r>
+      <w:bookmarkEnd w:id="3"/>
     </w:p>
     <w:p/>
     <w:p>
       <w:pPr>
         <w:pStyle w:val="Heading1"/>
       </w:pPr>
+      <w:bookmarkStart w:id="4" w:name="_Toc163032213"/>
       <w:r>
         <w:t>Results and Discussion</w:t>
       </w:r>
+      <w:r>
+        <w:t xml:space="preserve"> (400-500)</w:t>
+      </w:r>
+      <w:bookmarkEnd w:id="4"/>
     </w:p>
     <w:p/>
     <w:p/>
@@ -1284,11 +2429,279 @@
           <w:lang w:val="en-NZ"/>
         </w:rPr>
       </w:pPr>
+      <w:hyperlink r:id="rId14" w:tgtFrame="_blank" w:history="1">
+        <w:r>
+          <w:rPr>
+            <w:rStyle w:val="Hyperlink"/>
+            <w:rFonts w:asciiTheme="minorHAnsi" w:eastAsiaTheme="minorHAnsi" w:hAnsiTheme="minorHAnsi" w:cstheme="minorBidi"/>
+            <w:b/>
+          </w:rPr>
+          <w:t>https://www.heart.org/en/health-topics/high-blood-pressure</w:t>
+        </w:r>
+      </w:hyperlink>
+    </w:p>
+    <w:p>
+      <w:pPr>
+        <w:pStyle w:val="ListParagraph"/>
+        <w:spacing w:before="160" w:after="80" w:line="259" w:lineRule="auto"/>
+        <w:ind w:left="0"/>
+        <w:rPr>
+          <w:rFonts w:asciiTheme="minorHAnsi" w:eastAsiaTheme="minorHAnsi" w:hAnsiTheme="minorHAnsi" w:cstheme="minorBidi"/>
+          <w:b/>
+          <w:color w:val="000000" w:themeColor="text1"/>
+          <w:lang w:val="en-NZ"/>
+        </w:rPr>
+      </w:pPr>
+    </w:p>
+    <w:p>
+      <w:pPr>
+        <w:pStyle w:val="ListParagraph"/>
+        <w:spacing w:before="160" w:after="80" w:line="259" w:lineRule="auto"/>
+        <w:ind w:left="0"/>
+        <w:rPr>
+          <w:rFonts w:asciiTheme="minorHAnsi" w:eastAsiaTheme="minorHAnsi" w:hAnsiTheme="minorHAnsi" w:cstheme="minorBidi"/>
+          <w:b/>
+          <w:color w:val="000000" w:themeColor="text1"/>
+          <w:lang w:val="en-NZ"/>
+        </w:rPr>
+      </w:pPr>
+      <w:hyperlink r:id="rId15" w:history="1">
+        <w:r>
+          <w:rPr>
+            <w:rStyle w:val="Hyperlink"/>
+            <w:rFonts w:asciiTheme="minorHAnsi" w:eastAsiaTheme="minorHAnsi" w:hAnsiTheme="minorHAnsi" w:cstheme="minorBidi"/>
+            <w:b/>
+          </w:rPr>
+          <w:t>https://www.niddk.nih.gov/health-information/diabetes</w:t>
+        </w:r>
+      </w:hyperlink>
+    </w:p>
+    <w:p>
+      <w:pPr>
+        <w:pStyle w:val="ListParagraph"/>
+        <w:spacing w:before="160" w:after="80" w:line="259" w:lineRule="auto"/>
+        <w:ind w:left="0"/>
+        <w:rPr>
+          <w:rFonts w:asciiTheme="minorHAnsi" w:eastAsiaTheme="minorHAnsi" w:hAnsiTheme="minorHAnsi" w:cstheme="minorBidi"/>
+          <w:b/>
+          <w:color w:val="000000" w:themeColor="text1"/>
+          <w:lang w:val="en-NZ"/>
+        </w:rPr>
+      </w:pPr>
+    </w:p>
+    <w:p>
+      <w:pPr>
+        <w:pStyle w:val="ListParagraph"/>
+        <w:spacing w:before="160" w:after="80" w:line="259" w:lineRule="auto"/>
+        <w:ind w:left="0"/>
+        <w:rPr>
+          <w:rFonts w:asciiTheme="minorHAnsi" w:eastAsiaTheme="minorHAnsi" w:hAnsiTheme="minorHAnsi" w:cstheme="minorBidi"/>
+          <w:b/>
+          <w:color w:val="000000" w:themeColor="text1"/>
+          <w:lang w:val="en-NZ"/>
+        </w:rPr>
+      </w:pPr>
+      <w:hyperlink r:id="rId16" w:tgtFrame="_blank" w:history="1">
+        <w:r>
+          <w:rPr>
+            <w:rStyle w:val="Hyperlink"/>
+            <w:rFonts w:asciiTheme="minorHAnsi" w:eastAsiaTheme="minorHAnsi" w:hAnsiTheme="minorHAnsi" w:cstheme="minorBidi"/>
+            <w:b/>
+          </w:rPr>
+          <w:t>https://medlineplus.gov/ency/article/001982.h</w:t>
+        </w:r>
+        <w:r>
+          <w:rPr>
+            <w:rStyle w:val="Hyperlink"/>
+            <w:rFonts w:asciiTheme="minorHAnsi" w:eastAsiaTheme="minorHAnsi" w:hAnsiTheme="minorHAnsi" w:cstheme="minorBidi"/>
+            <w:b/>
+          </w:rPr>
+          <w:t>t</w:t>
+        </w:r>
+        <w:r>
+          <w:rPr>
+            <w:rStyle w:val="Hyperlink"/>
+            <w:rFonts w:asciiTheme="minorHAnsi" w:eastAsiaTheme="minorHAnsi" w:hAnsiTheme="minorHAnsi" w:cstheme="minorBidi"/>
+            <w:b/>
+          </w:rPr>
+          <w:t>m</w:t>
+        </w:r>
+      </w:hyperlink>
+    </w:p>
+    <w:p>
+      <w:pPr>
+        <w:pStyle w:val="ListParagraph"/>
+        <w:spacing w:before="160" w:after="80" w:line="259" w:lineRule="auto"/>
+        <w:ind w:left="0"/>
+        <w:rPr>
+          <w:rFonts w:asciiTheme="minorHAnsi" w:eastAsiaTheme="minorHAnsi" w:hAnsiTheme="minorHAnsi" w:cstheme="minorBidi"/>
+          <w:b/>
+          <w:color w:val="000000" w:themeColor="text1"/>
+          <w:lang w:val="en-NZ"/>
+        </w:rPr>
+      </w:pPr>
+    </w:p>
+    <w:p>
+      <w:pPr>
+        <w:pStyle w:val="ListParagraph"/>
+        <w:spacing w:before="160" w:after="80" w:line="259" w:lineRule="auto"/>
+        <w:ind w:left="0"/>
+        <w:rPr>
+          <w:rFonts w:asciiTheme="minorHAnsi" w:eastAsiaTheme="minorHAnsi" w:hAnsiTheme="minorHAnsi" w:cstheme="minorBidi"/>
+          <w:b/>
+          <w:color w:val="000000" w:themeColor="text1"/>
+          <w:lang w:val="en-NZ"/>
+        </w:rPr>
+      </w:pPr>
+      <w:hyperlink r:id="rId17" w:history="1">
+        <w:r>
+          <w:rPr>
+            <w:rStyle w:val="Hyperlink"/>
+            <w:rFonts w:asciiTheme="minorHAnsi" w:eastAsiaTheme="minorHAnsi" w:hAnsiTheme="minorHAnsi" w:cstheme="minorBidi"/>
+            <w:b/>
+            <w:lang w:val="en-NZ"/>
+          </w:rPr>
+          <w:t>https://www.statista.com/statistics/1081327/new-zealand-median-age-of-mothers-at-childbirth/</w:t>
+        </w:r>
+      </w:hyperlink>
+    </w:p>
+    <w:p>
+      <w:pPr>
+        <w:pStyle w:val="ListParagraph"/>
+        <w:spacing w:before="160" w:after="80" w:line="259" w:lineRule="auto"/>
+        <w:ind w:left="0"/>
+        <w:rPr>
+          <w:rFonts w:asciiTheme="minorHAnsi" w:eastAsiaTheme="minorHAnsi" w:hAnsiTheme="minorHAnsi" w:cstheme="minorBidi"/>
+          <w:b/>
+          <w:color w:val="000000" w:themeColor="text1"/>
+          <w:lang w:val="en-NZ"/>
+        </w:rPr>
+      </w:pPr>
+    </w:p>
+    <w:p>
+      <w:pPr>
+        <w:pStyle w:val="ListParagraph"/>
+        <w:spacing w:before="160" w:after="80" w:line="259" w:lineRule="auto"/>
+        <w:ind w:left="0"/>
+        <w:rPr>
+          <w:rFonts w:asciiTheme="minorHAnsi" w:eastAsiaTheme="minorHAnsi" w:hAnsiTheme="minorHAnsi" w:cstheme="minorBidi"/>
+          <w:b/>
+          <w:color w:val="000000" w:themeColor="text1"/>
+          <w:lang w:val="en-NZ"/>
+        </w:rPr>
+      </w:pPr>
+      <w:hyperlink r:id="rId18" w:history="1">
+        <w:r>
+          <w:rPr>
+            <w:rStyle w:val="Hyperlink"/>
+            <w:rFonts w:asciiTheme="minorHAnsi" w:eastAsiaTheme="minorHAnsi" w:hAnsiTheme="minorHAnsi" w:cstheme="minorBidi"/>
+            <w:b/>
+            <w:lang w:val="en-NZ"/>
+          </w:rPr>
+          <w:t>https://www.heartfoundation.org.nz/wellbeing/managing-risk/managing-high-blood-pressure</w:t>
+        </w:r>
+      </w:hyperlink>
+    </w:p>
+    <w:p>
+      <w:pPr>
+        <w:pStyle w:val="ListParagraph"/>
+        <w:spacing w:before="160" w:after="80" w:line="259" w:lineRule="auto"/>
+        <w:ind w:left="0"/>
+        <w:rPr>
+          <w:rFonts w:asciiTheme="minorHAnsi" w:eastAsiaTheme="minorHAnsi" w:hAnsiTheme="minorHAnsi" w:cstheme="minorBidi"/>
+          <w:b/>
+          <w:color w:val="000000" w:themeColor="text1"/>
+          <w:lang w:val="en-NZ"/>
+        </w:rPr>
+      </w:pPr>
+    </w:p>
+    <w:p>
+      <w:pPr>
+        <w:pStyle w:val="ListParagraph"/>
+        <w:spacing w:before="160" w:after="80" w:line="259" w:lineRule="auto"/>
+        <w:ind w:left="0"/>
+        <w:rPr>
+          <w:rFonts w:asciiTheme="minorHAnsi" w:eastAsiaTheme="minorHAnsi" w:hAnsiTheme="minorHAnsi" w:cstheme="minorBidi"/>
+          <w:b/>
+          <w:color w:val="000000" w:themeColor="text1"/>
+          <w:lang w:val="en-NZ"/>
+        </w:rPr>
+      </w:pPr>
+      <w:hyperlink r:id="rId19" w:history="1">
+        <w:r>
+          <w:rPr>
+            <w:rStyle w:val="Hyperlink"/>
+            <w:rFonts w:asciiTheme="minorHAnsi" w:eastAsiaTheme="minorHAnsi" w:hAnsiTheme="minorHAnsi" w:cstheme="minorBidi"/>
+            <w:b/>
+            <w:lang w:val="en-NZ"/>
+          </w:rPr>
+          <w:t>https://www.acog.org/womens-health/faqs/preeclampsia-and-high-blood-pressure-during-pregnancy#:~:text=You%20have%20gestational%20hypertension%20when,normal%20blood%20pressure%20before%20pregnancy</w:t>
+        </w:r>
+      </w:hyperlink>
+      <w:r>
+        <w:rPr>
+          <w:rFonts w:asciiTheme="minorHAnsi" w:eastAsiaTheme="minorHAnsi" w:hAnsiTheme="minorHAnsi" w:cstheme="minorBidi"/>
+          <w:b/>
+          <w:color w:val="000000" w:themeColor="text1"/>
+          <w:lang w:val="en-NZ"/>
+        </w:rPr>
+        <w:t>.</w:t>
+      </w:r>
+    </w:p>
+    <w:p>
+      <w:pPr>
+        <w:pStyle w:val="ListParagraph"/>
+        <w:spacing w:before="160" w:after="80" w:line="259" w:lineRule="auto"/>
+        <w:ind w:left="0"/>
+        <w:rPr>
+          <w:rFonts w:asciiTheme="minorHAnsi" w:eastAsiaTheme="minorHAnsi" w:hAnsiTheme="minorHAnsi" w:cstheme="minorBidi"/>
+          <w:b/>
+          <w:color w:val="000000" w:themeColor="text1"/>
+          <w:lang w:val="en-NZ"/>
+        </w:rPr>
+      </w:pPr>
+    </w:p>
+    <w:p>
+      <w:pPr>
+        <w:pStyle w:val="ListParagraph"/>
+        <w:spacing w:before="160" w:after="80" w:line="259" w:lineRule="auto"/>
+        <w:ind w:left="0"/>
+        <w:rPr>
+          <w:rFonts w:asciiTheme="minorHAnsi" w:eastAsiaTheme="minorHAnsi" w:hAnsiTheme="minorHAnsi" w:cstheme="minorBidi"/>
+          <w:b/>
+          <w:color w:val="000000" w:themeColor="text1"/>
+          <w:lang w:val="en-NZ"/>
+        </w:rPr>
+      </w:pPr>
+      <w:hyperlink r:id="rId20" w:history="1">
+        <w:r>
+          <w:rPr>
+            <w:rStyle w:val="Hyperlink"/>
+            <w:rFonts w:asciiTheme="minorHAnsi" w:eastAsiaTheme="minorHAnsi" w:hAnsiTheme="minorHAnsi" w:cstheme="minorBidi"/>
+            <w:b/>
+            <w:lang w:val="en-NZ"/>
+          </w:rPr>
+          <w:t>https://www.diabete.qc.ca/en/diabetes/information-on-diabetes/diabetes-in-pregnancy/</w:t>
+        </w:r>
+      </w:hyperlink>
+    </w:p>
+    <w:p>
+      <w:pPr>
+        <w:pStyle w:val="ListParagraph"/>
+        <w:spacing w:before="160" w:after="80" w:line="259" w:lineRule="auto"/>
+        <w:ind w:left="0"/>
+        <w:rPr>
+          <w:rFonts w:asciiTheme="minorHAnsi" w:eastAsiaTheme="minorHAnsi" w:hAnsiTheme="minorHAnsi" w:cstheme="minorBidi"/>
+          <w:b/>
+          <w:color w:val="000000" w:themeColor="text1"/>
+          <w:lang w:val="en-NZ"/>
+        </w:rPr>
+      </w:pPr>
     </w:p>
     <w:sectPr>
-      <w:headerReference w:type="default" r:id="rId12"/>
-      <w:footerReference w:type="default" r:id="rId13"/>
-      <w:headerReference w:type="first" r:id="rId14"/>
+      <w:headerReference w:type="default" r:id="rId21"/>
+      <w:footerReference w:type="default" r:id="rId22"/>
+      <w:headerReference w:type="first" r:id="rId23"/>
       <w:pgSz w:w="11906" w:h="16838"/>
       <w:pgMar w:top="1440" w:right="1440" w:bottom="1440" w:left="1440" w:header="709" w:footer="404" w:gutter="0"/>
       <w:cols w:space="708"/>
@@ -1660,16 +3073,16 @@
       <mc:AlternateContent>
         <mc:Choice Requires="wps">
           <w:drawing>
-            <wp:anchor distT="0" distB="0" distL="114300" distR="114300" simplePos="0" relativeHeight="251665408" behindDoc="0" locked="0" layoutInCell="1" allowOverlap="1" wp14:anchorId="599EB431" wp14:editId="3873A932">
+            <wp:anchor distT="0" distB="0" distL="114300" distR="114300" simplePos="0" relativeHeight="251665408" behindDoc="0" locked="0" layoutInCell="1" allowOverlap="1" wp14:anchorId="599EB431" wp14:editId="31C4DDC2">
               <wp:simplePos x="0" y="0"/>
               <wp:positionH relativeFrom="column">
-                <wp:posOffset>4733925</wp:posOffset>
+                <wp:posOffset>4908550</wp:posOffset>
               </wp:positionH>
               <wp:positionV relativeFrom="paragraph">
-                <wp:posOffset>208915</wp:posOffset>
+                <wp:posOffset>210185</wp:posOffset>
               </wp:positionV>
-              <wp:extent cx="1461600" cy="0"/>
-              <wp:effectExtent l="0" t="0" r="24765" b="19050"/>
+              <wp:extent cx="1289685" cy="6350"/>
+              <wp:effectExtent l="0" t="0" r="24765" b="31750"/>
               <wp:wrapNone/>
               <wp:docPr id="2" name="Straight Connector 2"/>
               <wp:cNvGraphicFramePr/>
@@ -1680,7 +3093,7 @@
                     <wps:spPr>
                       <a:xfrm>
                         <a:off x="0" y="0"/>
-                        <a:ext cx="1461600" cy="0"/>
+                        <a:ext cx="1289685" cy="6350"/>
                       </a:xfrm>
                       <a:prstGeom prst="line">
                         <a:avLst/>
@@ -1704,12 +3117,18 @@
                   </wps:wsp>
                 </a:graphicData>
               </a:graphic>
+              <wp14:sizeRelH relativeFrom="margin">
+                <wp14:pctWidth>0</wp14:pctWidth>
+              </wp14:sizeRelH>
+              <wp14:sizeRelV relativeFrom="margin">
+                <wp14:pctHeight>0</wp14:pctHeight>
+              </wp14:sizeRelV>
             </wp:anchor>
           </w:drawing>
         </mc:Choice>
         <mc:Fallback>
           <w:pict>
-            <v:line w14:anchorId="7A0A39D6" id="Straight Connector 2" o:spid="_x0000_s1026" style="position:absolute;z-index:251665408;visibility:visible;mso-wrap-style:square;mso-wrap-distance-left:9pt;mso-wrap-distance-top:0;mso-wrap-distance-right:9pt;mso-wrap-distance-bottom:0;mso-position-horizontal:absolute;mso-position-horizontal-relative:text;mso-position-vertical:absolute;mso-position-vertical-relative:text" from="372.75pt,16.45pt" to="487.85pt,16.45pt" o:gfxdata="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" strokecolor="black [3200]" strokeweight=".5pt">
+            <v:line w14:anchorId="6B1B0F47" id="Straight Connector 2" o:spid="_x0000_s1026" style="position:absolute;z-index:251665408;visibility:visible;mso-wrap-style:square;mso-width-percent:0;mso-height-percent:0;mso-wrap-distance-left:9pt;mso-wrap-distance-top:0;mso-wrap-distance-right:9pt;mso-wrap-distance-bottom:0;mso-position-horizontal:absolute;mso-position-horizontal-relative:text;mso-position-vertical:absolute;mso-position-vertical-relative:text;mso-width-percent:0;mso-height-percent:0;mso-width-relative:margin;mso-height-relative:margin" from="386.5pt,16.55pt" to="488.05pt,17.05pt" o:gfxdata="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" strokecolor="black [3200]" strokeweight=".5pt">
               <v:stroke joinstyle="miter"/>
             </v:line>
           </w:pict>
@@ -1789,7 +3208,10 @@
       <w:t xml:space="preserve">                                                                  </w:t>
     </w:r>
     <w:r>
-      <w:t xml:space="preserve">        </w:t>
+      <w:t xml:space="preserve">      </w:t>
+    </w:r>
+    <w:r>
+      <w:t xml:space="preserve">      </w:t>
     </w:r>
     <w:r>
       <w:rPr>
@@ -1798,7 +3220,7 @@
         <w:sz w:val="26"/>
         <w:szCs w:val="26"/>
       </w:rPr>
-      <w:t>S</w:t>
+      <w:t xml:space="preserve"> </w:t>
     </w:r>
     <w:r>
       <w:rPr>
@@ -1807,7 +3229,7 @@
         <w:sz w:val="26"/>
         <w:szCs w:val="26"/>
       </w:rPr>
-      <w:t xml:space="preserve">               S</w:t>
+      <w:t xml:space="preserve">   </w:t>
     </w:r>
     <w:r>
       <w:rPr>
@@ -1816,29 +3238,16 @@
         <w:sz w:val="26"/>
         <w:szCs w:val="26"/>
       </w:rPr>
-      <w:t>tudent ID Number:</w:t>
+      <w:t>S</w:t>
     </w:r>
     <w:r>
       <w:rPr>
         <w:rFonts w:asciiTheme="minorHAnsi" w:hAnsiTheme="minorHAnsi"/>
         <w:b/>
-        <w:noProof/>
-        <w:sz w:val="20"/>
-        <w:szCs w:val="20"/>
-        <w:lang w:val="en-NZ" w:eastAsia="en-NZ"/>
-      </w:rPr>
-      <w:t xml:space="preserve"> </w:t>
-    </w:r>
-    <w:r>
-      <w:rPr>
-        <w:rFonts w:asciiTheme="minorHAnsi" w:hAnsiTheme="minorHAnsi"/>
-        <w:b/>
-        <w:noProof/>
-        <w:sz w:val="20"/>
-        <w:szCs w:val="20"/>
-        <w:lang w:val="en-NZ" w:eastAsia="en-NZ"/>
-      </w:rPr>
-      <w:t>18029208</w:t>
+        <w:sz w:val="26"/>
+        <w:szCs w:val="26"/>
+      </w:rPr>
+      <w:t>tudent ID Number:</w:t>
     </w:r>
   </w:p>
 </w:hdr>
@@ -1960,6 +3369,184 @@
     </w:lvl>
   </w:abstractNum>
   <w:abstractNum w:abstractNumId="1" w15:restartNumberingAfterBreak="0">
+    <w:nsid w:val="0A03558E"/>
+    <w:multiLevelType w:val="hybridMultilevel"/>
+    <w:tmpl w:val="BEC897C6"/>
+    <w:lvl w:ilvl="0" w:tplc="1409000F">
+      <w:start w:val="1"/>
+      <w:numFmt w:val="decimal"/>
+      <w:lvlText w:val="%1."/>
+      <w:lvlJc w:val="left"/>
+      <w:pPr>
+        <w:ind w:left="720" w:hanging="360"/>
+      </w:pPr>
+      <w:rPr>
+        <w:rFonts w:hint="default"/>
+      </w:rPr>
+    </w:lvl>
+    <w:lvl w:ilvl="1" w:tplc="14090019" w:tentative="1">
+      <w:start w:val="1"/>
+      <w:numFmt w:val="lowerLetter"/>
+      <w:lvlText w:val="%2."/>
+      <w:lvlJc w:val="left"/>
+      <w:pPr>
+        <w:ind w:left="1440" w:hanging="360"/>
+      </w:pPr>
+    </w:lvl>
+    <w:lvl w:ilvl="2" w:tplc="1409001B" w:tentative="1">
+      <w:start w:val="1"/>
+      <w:numFmt w:val="lowerRoman"/>
+      <w:lvlText w:val="%3."/>
+      <w:lvlJc w:val="right"/>
+      <w:pPr>
+        <w:ind w:left="2160" w:hanging="180"/>
+      </w:pPr>
+    </w:lvl>
+    <w:lvl w:ilvl="3" w:tplc="1409000F" w:tentative="1">
+      <w:start w:val="1"/>
+      <w:numFmt w:val="decimal"/>
+      <w:lvlText w:val="%4."/>
+      <w:lvlJc w:val="left"/>
+      <w:pPr>
+        <w:ind w:left="2880" w:hanging="360"/>
+      </w:pPr>
+    </w:lvl>
+    <w:lvl w:ilvl="4" w:tplc="14090019" w:tentative="1">
+      <w:start w:val="1"/>
+      <w:numFmt w:val="lowerLetter"/>
+      <w:lvlText w:val="%5."/>
+      <w:lvlJc w:val="left"/>
+      <w:pPr>
+        <w:ind w:left="3600" w:hanging="360"/>
+      </w:pPr>
+    </w:lvl>
+    <w:lvl w:ilvl="5" w:tplc="1409001B" w:tentative="1">
+      <w:start w:val="1"/>
+      <w:numFmt w:val="lowerRoman"/>
+      <w:lvlText w:val="%6."/>
+      <w:lvlJc w:val="right"/>
+      <w:pPr>
+        <w:ind w:left="4320" w:hanging="180"/>
+      </w:pPr>
+    </w:lvl>
+    <w:lvl w:ilvl="6" w:tplc="1409000F" w:tentative="1">
+      <w:start w:val="1"/>
+      <w:numFmt w:val="decimal"/>
+      <w:lvlText w:val="%7."/>
+      <w:lvlJc w:val="left"/>
+      <w:pPr>
+        <w:ind w:left="5040" w:hanging="360"/>
+      </w:pPr>
+    </w:lvl>
+    <w:lvl w:ilvl="7" w:tplc="14090019" w:tentative="1">
+      <w:start w:val="1"/>
+      <w:numFmt w:val="lowerLetter"/>
+      <w:lvlText w:val="%8."/>
+      <w:lvlJc w:val="left"/>
+      <w:pPr>
+        <w:ind w:left="5760" w:hanging="360"/>
+      </w:pPr>
+    </w:lvl>
+    <w:lvl w:ilvl="8" w:tplc="1409001B" w:tentative="1">
+      <w:start w:val="1"/>
+      <w:numFmt w:val="lowerRoman"/>
+      <w:lvlText w:val="%9."/>
+      <w:lvlJc w:val="right"/>
+      <w:pPr>
+        <w:ind w:left="6480" w:hanging="180"/>
+      </w:pPr>
+    </w:lvl>
+  </w:abstractNum>
+  <w:abstractNum w:abstractNumId="2" w15:restartNumberingAfterBreak="0">
+    <w:nsid w:val="10914040"/>
+    <w:multiLevelType w:val="hybridMultilevel"/>
+    <w:tmpl w:val="BC06EA08"/>
+    <w:lvl w:ilvl="0" w:tplc="1409000F">
+      <w:start w:val="1"/>
+      <w:numFmt w:val="decimal"/>
+      <w:lvlText w:val="%1."/>
+      <w:lvlJc w:val="left"/>
+      <w:pPr>
+        <w:ind w:left="720" w:hanging="360"/>
+      </w:pPr>
+      <w:rPr>
+        <w:rFonts w:hint="default"/>
+      </w:rPr>
+    </w:lvl>
+    <w:lvl w:ilvl="1" w:tplc="14090019" w:tentative="1">
+      <w:start w:val="1"/>
+      <w:numFmt w:val="lowerLetter"/>
+      <w:lvlText w:val="%2."/>
+      <w:lvlJc w:val="left"/>
+      <w:pPr>
+        <w:ind w:left="1440" w:hanging="360"/>
+      </w:pPr>
+    </w:lvl>
+    <w:lvl w:ilvl="2" w:tplc="1409001B" w:tentative="1">
+      <w:start w:val="1"/>
+      <w:numFmt w:val="lowerRoman"/>
+      <w:lvlText w:val="%3."/>
+      <w:lvlJc w:val="right"/>
+      <w:pPr>
+        <w:ind w:left="2160" w:hanging="180"/>
+      </w:pPr>
+    </w:lvl>
+    <w:lvl w:ilvl="3" w:tplc="1409000F" w:tentative="1">
+      <w:start w:val="1"/>
+      <w:numFmt w:val="decimal"/>
+      <w:lvlText w:val="%4."/>
+      <w:lvlJc w:val="left"/>
+      <w:pPr>
+        <w:ind w:left="2880" w:hanging="360"/>
+      </w:pPr>
+    </w:lvl>
+    <w:lvl w:ilvl="4" w:tplc="14090019" w:tentative="1">
+      <w:start w:val="1"/>
+      <w:numFmt w:val="lowerLetter"/>
+      <w:lvlText w:val="%5."/>
+      <w:lvlJc w:val="left"/>
+      <w:pPr>
+        <w:ind w:left="3600" w:hanging="360"/>
+      </w:pPr>
+    </w:lvl>
+    <w:lvl w:ilvl="5" w:tplc="1409001B" w:tentative="1">
+      <w:start w:val="1"/>
+      <w:numFmt w:val="lowerRoman"/>
+      <w:lvlText w:val="%6."/>
+      <w:lvlJc w:val="right"/>
+      <w:pPr>
+        <w:ind w:left="4320" w:hanging="180"/>
+      </w:pPr>
+    </w:lvl>
+    <w:lvl w:ilvl="6" w:tplc="1409000F" w:tentative="1">
+      <w:start w:val="1"/>
+      <w:numFmt w:val="decimal"/>
+      <w:lvlText w:val="%7."/>
+      <w:lvlJc w:val="left"/>
+      <w:pPr>
+        <w:ind w:left="5040" w:hanging="360"/>
+      </w:pPr>
+    </w:lvl>
+    <w:lvl w:ilvl="7" w:tplc="14090019" w:tentative="1">
+      <w:start w:val="1"/>
+      <w:numFmt w:val="lowerLetter"/>
+      <w:lvlText w:val="%8."/>
+      <w:lvlJc w:val="left"/>
+      <w:pPr>
+        <w:ind w:left="5760" w:hanging="360"/>
+      </w:pPr>
+    </w:lvl>
+    <w:lvl w:ilvl="8" w:tplc="1409001B" w:tentative="1">
+      <w:start w:val="1"/>
+      <w:numFmt w:val="lowerRoman"/>
+      <w:lvlText w:val="%9."/>
+      <w:lvlJc w:val="right"/>
+      <w:pPr>
+        <w:ind w:left="6480" w:hanging="180"/>
+      </w:pPr>
+    </w:lvl>
+  </w:abstractNum>
+  <w:abstractNum w:abstractNumId="3" w15:restartNumberingAfterBreak="0">
     <w:nsid w:val="1A9B64AE"/>
     <w:multiLevelType w:val="hybridMultilevel"/>
     <w:tmpl w:val="5F6E94B8"/>
@@ -2045,7 +3632,7 @@
       </w:pPr>
     </w:lvl>
   </w:abstractNum>
-  <w:abstractNum w:abstractNumId="2" w15:restartNumberingAfterBreak="0">
+  <w:abstractNum w:abstractNumId="4" w15:restartNumberingAfterBreak="0">
     <w:nsid w:val="1C5354A2"/>
     <w:multiLevelType w:val="hybridMultilevel"/>
     <w:tmpl w:val="32DEDBCE"/>
@@ -2135,7 +3722,7 @@
       </w:pPr>
     </w:lvl>
   </w:abstractNum>
-  <w:abstractNum w:abstractNumId="3" w15:restartNumberingAfterBreak="0">
+  <w:abstractNum w:abstractNumId="5" w15:restartNumberingAfterBreak="0">
     <w:nsid w:val="1F604DF9"/>
     <w:multiLevelType w:val="hybridMultilevel"/>
     <w:tmpl w:val="FB8CAEB8"/>
@@ -2225,7 +3812,7 @@
       </w:pPr>
     </w:lvl>
   </w:abstractNum>
-  <w:abstractNum w:abstractNumId="4" w15:restartNumberingAfterBreak="0">
+  <w:abstractNum w:abstractNumId="6" w15:restartNumberingAfterBreak="0">
     <w:nsid w:val="2CC709B1"/>
     <w:multiLevelType w:val="hybridMultilevel"/>
     <w:tmpl w:val="74E61450"/>
@@ -2314,7 +3901,7 @@
       </w:pPr>
     </w:lvl>
   </w:abstractNum>
-  <w:abstractNum w:abstractNumId="5" w15:restartNumberingAfterBreak="0">
+  <w:abstractNum w:abstractNumId="7" w15:restartNumberingAfterBreak="0">
     <w:nsid w:val="2E5816A3"/>
     <w:multiLevelType w:val="hybridMultilevel"/>
     <w:tmpl w:val="1FB01DFE"/>
@@ -2427,7 +4014,7 @@
       </w:rPr>
     </w:lvl>
   </w:abstractNum>
-  <w:abstractNum w:abstractNumId="6" w15:restartNumberingAfterBreak="0">
+  <w:abstractNum w:abstractNumId="8" w15:restartNumberingAfterBreak="0">
     <w:nsid w:val="2F254806"/>
     <w:multiLevelType w:val="hybridMultilevel"/>
     <w:tmpl w:val="3AD2F452"/>
@@ -2517,7 +4104,7 @@
       </w:pPr>
     </w:lvl>
   </w:abstractNum>
-  <w:abstractNum w:abstractNumId="7" w15:restartNumberingAfterBreak="0">
+  <w:abstractNum w:abstractNumId="9" w15:restartNumberingAfterBreak="0">
     <w:nsid w:val="3E8B1CED"/>
     <w:multiLevelType w:val="hybridMultilevel"/>
     <w:tmpl w:val="EBD04192"/>
@@ -2603,7 +4190,7 @@
       </w:pPr>
     </w:lvl>
   </w:abstractNum>
-  <w:abstractNum w:abstractNumId="8" w15:restartNumberingAfterBreak="0">
+  <w:abstractNum w:abstractNumId="10" w15:restartNumberingAfterBreak="0">
     <w:nsid w:val="4508062A"/>
     <w:multiLevelType w:val="hybridMultilevel"/>
     <w:tmpl w:val="0A50FEE0"/>
@@ -2716,7 +4303,7 @@
       </w:rPr>
     </w:lvl>
   </w:abstractNum>
-  <w:abstractNum w:abstractNumId="9" w15:restartNumberingAfterBreak="0">
+  <w:abstractNum w:abstractNumId="11" w15:restartNumberingAfterBreak="0">
     <w:nsid w:val="4DE92EFD"/>
     <w:multiLevelType w:val="hybridMultilevel"/>
     <w:tmpl w:val="7966C198"/>
@@ -2806,7 +4393,7 @@
       </w:pPr>
     </w:lvl>
   </w:abstractNum>
-  <w:abstractNum w:abstractNumId="10" w15:restartNumberingAfterBreak="0">
+  <w:abstractNum w:abstractNumId="12" w15:restartNumberingAfterBreak="0">
     <w:nsid w:val="5B884B02"/>
     <w:multiLevelType w:val="hybridMultilevel"/>
     <w:tmpl w:val="A0F2D504"/>
@@ -2892,7 +4479,7 @@
       </w:pPr>
     </w:lvl>
   </w:abstractNum>
-  <w:abstractNum w:abstractNumId="11" w15:restartNumberingAfterBreak="0">
+  <w:abstractNum w:abstractNumId="13" w15:restartNumberingAfterBreak="0">
     <w:nsid w:val="77CF0318"/>
     <w:multiLevelType w:val="multilevel"/>
     <w:tmpl w:val="B9601CF4"/>
@@ -3041,7 +4628,7 @@
       </w:rPr>
     </w:lvl>
   </w:abstractNum>
-  <w:abstractNum w:abstractNumId="12" w15:restartNumberingAfterBreak="0">
+  <w:abstractNum w:abstractNumId="14" w15:restartNumberingAfterBreak="0">
     <w:nsid w:val="7BAD60DF"/>
     <w:multiLevelType w:val="hybridMultilevel"/>
     <w:tmpl w:val="7966C198"/>
@@ -3132,43 +4719,49 @@
     </w:lvl>
   </w:abstractNum>
   <w:num w:numId="1" w16cid:durableId="366831775">
+    <w:abstractNumId w:val="7"/>
+  </w:num>
+  <w:num w:numId="2" w16cid:durableId="885337329">
+    <w:abstractNumId w:val="9"/>
+  </w:num>
+  <w:num w:numId="3" w16cid:durableId="111443754">
+    <w:abstractNumId w:val="3"/>
+  </w:num>
+  <w:num w:numId="4" w16cid:durableId="936131986">
+    <w:abstractNumId w:val="4"/>
+  </w:num>
+  <w:num w:numId="5" w16cid:durableId="1673991107">
+    <w:abstractNumId w:val="14"/>
+  </w:num>
+  <w:num w:numId="6" w16cid:durableId="1513181518">
     <w:abstractNumId w:val="5"/>
   </w:num>
-  <w:num w:numId="2" w16cid:durableId="885337329">
-    <w:abstractNumId w:val="7"/>
-  </w:num>
-  <w:num w:numId="3" w16cid:durableId="111443754">
-    <w:abstractNumId w:val="1"/>
-  </w:num>
-  <w:num w:numId="4" w16cid:durableId="936131986">
-    <w:abstractNumId w:val="2"/>
-  </w:num>
-  <w:num w:numId="5" w16cid:durableId="1673991107">
+  <w:num w:numId="7" w16cid:durableId="1947039453">
     <w:abstractNumId w:val="12"/>
   </w:num>
-  <w:num w:numId="6" w16cid:durableId="1513181518">
-    <w:abstractNumId w:val="3"/>
+  <w:num w:numId="8" w16cid:durableId="1124807405">
+    <w:abstractNumId w:val="11"/>
   </w:num>
-  <w:num w:numId="7" w16cid:durableId="1947039453">
+  <w:num w:numId="9" w16cid:durableId="348483665">
+    <w:abstractNumId w:val="8"/>
+  </w:num>
+  <w:num w:numId="10" w16cid:durableId="1762754222">
+    <w:abstractNumId w:val="13"/>
+  </w:num>
+  <w:num w:numId="11" w16cid:durableId="1634367551">
     <w:abstractNumId w:val="10"/>
   </w:num>
-  <w:num w:numId="8" w16cid:durableId="1124807405">
-    <w:abstractNumId w:val="9"/>
-  </w:num>
-  <w:num w:numId="9" w16cid:durableId="348483665">
+  <w:num w:numId="12" w16cid:durableId="1651326732">
     <w:abstractNumId w:val="6"/>
-  </w:num>
-  <w:num w:numId="10" w16cid:durableId="1762754222">
-    <w:abstractNumId w:val="11"/>
-  </w:num>
-  <w:num w:numId="11" w16cid:durableId="1634367551">
-    <w:abstractNumId w:val="8"/>
-  </w:num>
-  <w:num w:numId="12" w16cid:durableId="1651326732">
-    <w:abstractNumId w:val="4"/>
   </w:num>
   <w:num w:numId="13" w16cid:durableId="1978102453">
     <w:abstractNumId w:val="0"/>
+  </w:num>
+  <w:num w:numId="14" w16cid:durableId="174658536">
+    <w:abstractNumId w:val="2"/>
+  </w:num>
+  <w:num w:numId="15" w16cid:durableId="185556947">
+    <w:abstractNumId w:val="1"/>
   </w:num>
 </w:numbering>
 </file>
@@ -3617,7 +5210,6 @@
   <w:style w:type="character" w:default="1" w:styleId="DefaultParagraphFont">
     <w:name w:val="Default Paragraph Font"/>
     <w:uiPriority w:val="1"/>
-    <w:semiHidden/>
     <w:unhideWhenUsed/>
   </w:style>
   <w:style w:type="table" w:default="1" w:styleId="TableNormal">
@@ -3802,6 +5394,95 @@
       <w:szCs w:val="26"/>
       <w:lang w:val="en-AU" w:eastAsia="en-US"/>
     </w:rPr>
+  </w:style>
+  <w:style w:type="character" w:styleId="FollowedHyperlink">
+    <w:name w:val="FollowedHyperlink"/>
+    <w:basedOn w:val="DefaultParagraphFont"/>
+    <w:uiPriority w:val="99"/>
+    <w:semiHidden/>
+    <w:unhideWhenUsed/>
+    <w:rsid w:val="001A09FD"/>
+    <w:rPr>
+      <w:color w:val="954F72" w:themeColor="followedHyperlink"/>
+      <w:u w:val="single"/>
+    </w:rPr>
+  </w:style>
+  <w:style w:type="paragraph" w:styleId="Caption">
+    <w:name w:val="caption"/>
+    <w:basedOn w:val="Normal"/>
+    <w:next w:val="Normal"/>
+    <w:uiPriority w:val="35"/>
+    <w:unhideWhenUsed/>
+    <w:qFormat/>
+    <w:rsid w:val="004C54B0"/>
+    <w:pPr>
+      <w:spacing w:after="200"/>
+    </w:pPr>
+    <w:rPr>
+      <w:i/>
+      <w:iCs/>
+      <w:color w:val="44546A" w:themeColor="text2"/>
+      <w:sz w:val="18"/>
+      <w:szCs w:val="18"/>
+    </w:rPr>
+  </w:style>
+  <w:style w:type="paragraph" w:styleId="TOCHeading">
+    <w:name w:val="TOC Heading"/>
+    <w:basedOn w:val="Heading1"/>
+    <w:next w:val="Normal"/>
+    <w:uiPriority w:val="39"/>
+    <w:unhideWhenUsed/>
+    <w:qFormat/>
+    <w:rsid w:val="004C54B0"/>
+    <w:pPr>
+      <w:keepNext/>
+      <w:keepLines/>
+      <w:spacing w:before="240" w:beforeAutospacing="0" w:after="0" w:afterAutospacing="0" w:line="259" w:lineRule="auto"/>
+      <w:outlineLvl w:val="9"/>
+    </w:pPr>
+    <w:rPr>
+      <w:rFonts w:asciiTheme="majorHAnsi" w:eastAsiaTheme="majorEastAsia" w:hAnsiTheme="majorHAnsi" w:cstheme="majorBidi"/>
+      <w:b w:val="0"/>
+      <w:bCs w:val="0"/>
+      <w:color w:val="2E74B5" w:themeColor="accent1" w:themeShade="BF"/>
+      <w:kern w:val="0"/>
+      <w:sz w:val="32"/>
+      <w:szCs w:val="32"/>
+      <w:lang w:val="en-US" w:eastAsia="en-US"/>
+    </w:rPr>
+  </w:style>
+  <w:style w:type="paragraph" w:styleId="TOC2">
+    <w:name w:val="toc 2"/>
+    <w:basedOn w:val="Normal"/>
+    <w:next w:val="Normal"/>
+    <w:autoRedefine/>
+    <w:uiPriority w:val="39"/>
+    <w:unhideWhenUsed/>
+    <w:rsid w:val="004C54B0"/>
+    <w:pPr>
+      <w:spacing w:after="100"/>
+      <w:ind w:left="240"/>
+    </w:pPr>
+  </w:style>
+  <w:style w:type="paragraph" w:styleId="TOC1">
+    <w:name w:val="toc 1"/>
+    <w:basedOn w:val="Normal"/>
+    <w:next w:val="Normal"/>
+    <w:autoRedefine/>
+    <w:uiPriority w:val="39"/>
+    <w:unhideWhenUsed/>
+    <w:rsid w:val="004C54B0"/>
+    <w:pPr>
+      <w:spacing w:after="100"/>
+    </w:pPr>
+  </w:style>
+  <w:style w:type="paragraph" w:styleId="TableofFigures">
+    <w:name w:val="table of figures"/>
+    <w:basedOn w:val="Normal"/>
+    <w:next w:val="Normal"/>
+    <w:uiPriority w:val="99"/>
+    <w:unhideWhenUsed/>
+    <w:rsid w:val="004C54B0"/>
   </w:style>
 </w:styles>
 </file>
@@ -4068,6 +5749,15 @@
 </file>
 
 <file path=customXml/item1.xml><?xml version="1.0" encoding="utf-8"?>
+<?mso-contentType ?>
+<FormTemplates xmlns="http://schemas.microsoft.com/sharepoint/v3/contenttype/forms">
+  <Display>DocumentLibraryForm</Display>
+  <Edit>DocumentLibraryForm</Edit>
+  <New>DocumentLibraryForm</New>
+</FormTemplates>
+</file>
+
+<file path=customXml/item2.xml><?xml version="1.0" encoding="utf-8"?>
 <ct:contentTypeSchema xmlns:ct="http://schemas.microsoft.com/office/2006/metadata/contentType" xmlns:ma="http://schemas.microsoft.com/office/2006/metadata/properties/metaAttributes" ct:_="" ma:_="" ma:contentTypeName="Document" ma:contentTypeID="0x010100BCEEFA10CE007746A66842AC988927DE" ma:contentTypeVersion="13" ma:contentTypeDescription="Create a new document." ma:contentTypeScope="" ma:versionID="88032668b09453b71ae7bfd654e5bfff">
   <xsd:schema xmlns:xsd="http://www.w3.org/2001/XMLSchema" xmlns:xs="http://www.w3.org/2001/XMLSchema" xmlns:p="http://schemas.microsoft.com/office/2006/metadata/properties" xmlns:ns3="57805d61-3435-47bd-abdb-a3b0b3beefa1" xmlns:ns4="8c1feb46-5947-414f-89b9-1e29900a6592" targetNamespace="http://schemas.microsoft.com/office/2006/metadata/properties" ma:root="true" ma:fieldsID="8d3a45c4e6aa73438d4aa2bee3f962fe" ns3:_="" ns4:_="">
     <xsd:import namespace="57805d61-3435-47bd-abdb-a3b0b3beefa1"/>
@@ -4290,26 +5980,25 @@
 </ct:contentTypeSchema>
 </file>
 
-<file path=customXml/item2.xml><?xml version="1.0" encoding="utf-8"?>
-<?mso-contentType ?>
-<FormTemplates xmlns="http://schemas.microsoft.com/sharepoint/v3/contenttype/forms">
-  <Display>DocumentLibraryForm</Display>
-  <Edit>DocumentLibraryForm</Edit>
-  <New>DocumentLibraryForm</New>
-</FormTemplates>
+<file path=customXml/item3.xml><?xml version="1.0" encoding="utf-8"?>
+<b:Sources xmlns:b="http://schemas.openxmlformats.org/officeDocument/2006/bibliography" xmlns="http://schemas.openxmlformats.org/officeDocument/2006/bibliography" SelectedStyle="\APASixthEditionOfficeOnline.xsl" StyleName="APA" Version="6"/>
 </file>
 
-<file path=customXml/item3.xml><?xml version="1.0" encoding="utf-8"?>
+<file path=customXml/item4.xml><?xml version="1.0" encoding="utf-8"?>
 <p:properties xmlns:p="http://schemas.microsoft.com/office/2006/metadata/properties" xmlns:xsi="http://www.w3.org/2001/XMLSchema-instance" xmlns:pc="http://schemas.microsoft.com/office/infopath/2007/PartnerControls">
   <documentManagement/>
 </p:properties>
 </file>
 
-<file path=customXml/item4.xml><?xml version="1.0" encoding="utf-8"?>
-<b:Sources xmlns:b="http://schemas.openxmlformats.org/officeDocument/2006/bibliography" xmlns="http://schemas.openxmlformats.org/officeDocument/2006/bibliography" SelectedStyle="\APASixthEditionOfficeOnline.xsl" StyleName="APA" Version="6"/>
+<file path=customXml/itemProps1.xml><?xml version="1.0" encoding="utf-8"?>
+<ds:datastoreItem xmlns:ds="http://schemas.openxmlformats.org/officeDocument/2006/customXml" ds:itemID="{42BC5C60-7A9A-4962-B98B-BDFBEB875000}">
+  <ds:schemaRefs>
+    <ds:schemaRef ds:uri="http://schemas.microsoft.com/sharepoint/v3/contenttype/forms"/>
+  </ds:schemaRefs>
+</ds:datastoreItem>
 </file>
 
-<file path=customXml/itemProps1.xml><?xml version="1.0" encoding="utf-8"?>
+<file path=customXml/itemProps2.xml><?xml version="1.0" encoding="utf-8"?>
 <ds:datastoreItem xmlns:ds="http://schemas.openxmlformats.org/officeDocument/2006/customXml" ds:itemID="{40DC02B1-F7AB-4F16-8ABC-0A5239A54845}">
   <ds:schemaRefs>
     <ds:schemaRef ds:uri="http://schemas.microsoft.com/office/2006/metadata/contentType"/>
@@ -4328,27 +6017,19 @@
 </ds:datastoreItem>
 </file>
 
-<file path=customXml/itemProps2.xml><?xml version="1.0" encoding="utf-8"?>
-<ds:datastoreItem xmlns:ds="http://schemas.openxmlformats.org/officeDocument/2006/customXml" ds:itemID="{42BC5C60-7A9A-4962-B98B-BDFBEB875000}">
+<file path=customXml/itemProps3.xml><?xml version="1.0" encoding="utf-8"?>
+<ds:datastoreItem xmlns:ds="http://schemas.openxmlformats.org/officeDocument/2006/customXml" ds:itemID="{933D9F45-4D9C-4D8D-AAF9-527F8E4AB6D2}">
   <ds:schemaRefs>
-    <ds:schemaRef ds:uri="http://schemas.microsoft.com/sharepoint/v3/contenttype/forms"/>
+    <ds:schemaRef ds:uri="http://schemas.openxmlformats.org/officeDocument/2006/bibliography"/>
   </ds:schemaRefs>
 </ds:datastoreItem>
 </file>
 
-<file path=customXml/itemProps3.xml><?xml version="1.0" encoding="utf-8"?>
+<file path=customXml/itemProps4.xml><?xml version="1.0" encoding="utf-8"?>
 <ds:datastoreItem xmlns:ds="http://schemas.openxmlformats.org/officeDocument/2006/customXml" ds:itemID="{BBFBE22C-5562-446F-9E68-3F66A8A187EC}">
   <ds:schemaRefs>
     <ds:schemaRef ds:uri="http://schemas.microsoft.com/office/2006/metadata/properties"/>
     <ds:schemaRef ds:uri="http://schemas.microsoft.com/office/infopath/2007/PartnerControls"/>
   </ds:schemaRefs>
 </ds:datastoreItem>
-</file>
-
-<file path=customXml/itemProps4.xml><?xml version="1.0" encoding="utf-8"?>
-<ds:datastoreItem xmlns:ds="http://schemas.openxmlformats.org/officeDocument/2006/customXml" ds:itemID="{933D9F45-4D9C-4D8D-AAF9-527F8E4AB6D2}">
-  <ds:schemaRefs>
-    <ds:schemaRef ds:uri="http://schemas.openxmlformats.org/officeDocument/2006/bibliography"/>
-  </ds:schemaRefs>
-</ds:datastoreItem>
 </file>
</xml_diff>

<commit_message>
generated and added graphs
</commit_message>
<xml_diff>
--- a/Assessment cover sheet S1 2024.docx
+++ b/Assessment cover sheet S1 2024.docx
@@ -297,7 +297,7 @@
           <w:lang w:val="en-NZ" w:eastAsia="en-NZ"/>
         </w:rPr>
       </w:pPr>
-      <w:bookmarkStart w:id="0" w:name="_Toc163162617"/>
+      <w:bookmarkStart w:id="0" w:name="_Toc163201348"/>
       <w:r>
         <w:rPr>
           <w:rFonts w:ascii="Calibri" w:hAnsi="Calibri" w:cs="Calibri"/>
@@ -1090,6 +1090,13 @@
     </w:p>
     <w:sdt>
       <w:sdtPr>
+        <w:rPr>
+          <w:rFonts w:ascii="Times New Roman" w:eastAsia="Times New Roman" w:hAnsi="Times New Roman" w:cs="Times New Roman"/>
+          <w:color w:val="auto"/>
+          <w:sz w:val="24"/>
+          <w:szCs w:val="24"/>
+          <w:lang w:val="en-AU"/>
+        </w:rPr>
         <w:id w:val="385690543"/>
         <w:docPartObj>
           <w:docPartGallery w:val="Table of Contents"/>
@@ -1098,14 +1105,9 @@
       </w:sdtPr>
       <w:sdtEndPr>
         <w:rPr>
-          <w:rFonts w:ascii="Times New Roman" w:eastAsia="Times New Roman" w:hAnsi="Times New Roman" w:cs="Times New Roman"/>
           <w:b/>
           <w:bCs/>
           <w:noProof/>
-          <w:color w:val="auto"/>
-          <w:sz w:val="24"/>
-          <w:szCs w:val="24"/>
-          <w:lang w:val="en-AU"/>
         </w:rPr>
       </w:sdtEndPr>
       <w:sdtContent>
@@ -1140,7 +1142,7 @@
           <w:r>
             <w:fldChar w:fldCharType="separate"/>
           </w:r>
-          <w:hyperlink w:anchor="_Toc163162617" w:history="1">
+          <w:hyperlink w:anchor="_Toc163201348" w:history="1">
             <w:r>
               <w:rPr>
                 <w:rStyle w:val="Hyperlink"/>
@@ -1176,7 +1178,7 @@
                 <w:noProof/>
                 <w:webHidden/>
               </w:rPr>
-              <w:instrText xml:space="preserve"> PAGEREF _Toc163162617 \h </w:instrText>
+              <w:instrText xml:space="preserve"> PAGEREF _Toc163201348 \h </w:instrText>
             </w:r>
             <w:r>
               <w:rPr>
@@ -1221,13 +1223,13 @@
               <w14:ligatures w14:val="standardContextual"/>
             </w:rPr>
           </w:pPr>
-          <w:hyperlink w:anchor="_Toc163162618" w:history="1">
+          <w:hyperlink w:anchor="_Toc163201349" w:history="1">
             <w:r>
               <w:rPr>
                 <w:rStyle w:val="Hyperlink"/>
                 <w:noProof/>
               </w:rPr>
-              <w:t>Introduction to the dataset (100-200)</w:t>
+              <w:t>Introduction to the dataset</w:t>
             </w:r>
             <w:r>
               <w:rPr>
@@ -1248,7 +1250,7 @@
                 <w:noProof/>
                 <w:webHidden/>
               </w:rPr>
-              <w:instrText xml:space="preserve"> PAGEREF _Toc163162618 \h </w:instrText>
+              <w:instrText xml:space="preserve"> PAGEREF _Toc163201349 \h </w:instrText>
             </w:r>
             <w:r>
               <w:rPr>
@@ -1294,7 +1296,7 @@
               <w14:ligatures w14:val="standardContextual"/>
             </w:rPr>
           </w:pPr>
-          <w:hyperlink w:anchor="_Toc163162619" w:history="1">
+          <w:hyperlink w:anchor="_Toc163201350" w:history="1">
             <w:r>
               <w:rPr>
                 <w:rStyle w:val="Hyperlink"/>
@@ -1338,7 +1340,7 @@
                 <w:noProof/>
                 <w:webHidden/>
               </w:rPr>
-              <w:instrText xml:space="preserve"> PAGEREF _Toc163162619 \h </w:instrText>
+              <w:instrText xml:space="preserve"> PAGEREF _Toc163201350 \h </w:instrText>
             </w:r>
             <w:r>
               <w:rPr>
@@ -1384,7 +1386,7 @@
               <w14:ligatures w14:val="standardContextual"/>
             </w:rPr>
           </w:pPr>
-          <w:hyperlink w:anchor="_Toc163162620" w:history="1">
+          <w:hyperlink w:anchor="_Toc163201351" w:history="1">
             <w:r>
               <w:rPr>
                 <w:rStyle w:val="Hyperlink"/>
@@ -1428,7 +1430,7 @@
                 <w:noProof/>
                 <w:webHidden/>
               </w:rPr>
-              <w:instrText xml:space="preserve"> PAGEREF _Toc163162620 \h </w:instrText>
+              <w:instrText xml:space="preserve"> PAGEREF _Toc163201351 \h </w:instrText>
             </w:r>
             <w:r>
               <w:rPr>
@@ -1474,7 +1476,7 @@
               <w14:ligatures w14:val="standardContextual"/>
             </w:rPr>
           </w:pPr>
-          <w:hyperlink w:anchor="_Toc163162621" w:history="1">
+          <w:hyperlink w:anchor="_Toc163201352" w:history="1">
             <w:r>
               <w:rPr>
                 <w:rStyle w:val="Hyperlink"/>
@@ -1518,7 +1520,7 @@
                 <w:noProof/>
                 <w:webHidden/>
               </w:rPr>
-              <w:instrText xml:space="preserve"> PAGEREF _Toc163162621 \h </w:instrText>
+              <w:instrText xml:space="preserve"> PAGEREF _Toc163201352 \h </w:instrText>
             </w:r>
             <w:r>
               <w:rPr>
@@ -1563,7 +1565,7 @@
               <w14:ligatures w14:val="standardContextual"/>
             </w:rPr>
           </w:pPr>
-          <w:hyperlink w:anchor="_Toc163162622" w:history="1">
+          <w:hyperlink w:anchor="_Toc163201353" w:history="1">
             <w:r>
               <w:rPr>
                 <w:rStyle w:val="Hyperlink"/>
@@ -1590,7 +1592,7 @@
                 <w:noProof/>
                 <w:webHidden/>
               </w:rPr>
-              <w:instrText xml:space="preserve"> PAGEREF _Toc163162622 \h </w:instrText>
+              <w:instrText xml:space="preserve"> PAGEREF _Toc163201353 \h </w:instrText>
             </w:r>
             <w:r>
               <w:rPr>
@@ -1727,13 +1729,10 @@
       <w:pPr>
         <w:pStyle w:val="Heading1"/>
       </w:pPr>
-      <w:bookmarkStart w:id="1" w:name="_Toc163162618"/>
+      <w:bookmarkStart w:id="1" w:name="_Toc163201349"/>
       <w:r>
         <w:t>Introduction to the dataset</w:t>
       </w:r>
-      <w:r>
-        <w:t xml:space="preserve"> (100-200)</w:t>
-      </w:r>
       <w:bookmarkEnd w:id="1"/>
     </w:p>
     <w:p>
@@ -1741,7 +1740,13 @@
         <w:t>The chosen data covers the topic of Maternal Health Risks in pregnant women with the data being collected from different maternal health care places in rural areas of developing countries, more specifically Bangladesh. The research relevant to the dataset analyses biometric data from wearable IoT devices from women during maternity with the goal being to identify, compare, and analyse relationships between the collected biometric data to mitigate and/or reduce maternal health risks.</w:t>
       </w:r>
       <w:r>
-        <w:t xml:space="preserve"> This analysis is under the assumption that the dataset used is accurate.</w:t>
+        <w:t xml:space="preserve"> This analysis is under the assumption that the dataset used is accurate</w:t>
+      </w:r>
+      <w:r>
+        <w:t xml:space="preserve"> and that the women sampled are healthy</w:t>
+      </w:r>
+      <w:r>
+        <w:t>.</w:t>
       </w:r>
       <w:r>
         <w:t xml:space="preserve"> </w:t>
@@ -1760,7 +1765,7 @@
       <w:r>
         <w:t xml:space="preserve"> </w:t>
       </w:r>
-      <w:bookmarkStart w:id="2" w:name="_Toc163162619"/>
+      <w:bookmarkStart w:id="2" w:name="_Toc163201350"/>
       <w:r>
         <w:t>Data Exploration</w:t>
       </w:r>
@@ -2022,7 +2027,21 @@
           <w:sz w:val="22"/>
           <w:szCs w:val="22"/>
         </w:rPr>
-        <w:t xml:space="preserve">: Summary statistics of continuous numerical </w:t>
+        <w:t xml:space="preserve">: </w:t>
+      </w:r>
+      <w:r>
+        <w:rPr>
+          <w:sz w:val="22"/>
+          <w:szCs w:val="22"/>
+        </w:rPr>
+        <w:t>Summary Statistics</w:t>
+      </w:r>
+      <w:r>
+        <w:rPr>
+          <w:sz w:val="22"/>
+          <w:szCs w:val="22"/>
+        </w:rPr>
+        <w:t xml:space="preserve"> of continuous numerical </w:t>
       </w:r>
       <w:proofErr w:type="gramStart"/>
       <w:r>
@@ -2131,7 +2150,31 @@
         <w:rPr>
           <w:lang w:val="en-NZ"/>
         </w:rPr>
-        <w:t>, the baseline maximum for blood sugar level in pregnant women is around 7.8 mmol/L. This places the median within the range for normal blood sugar levels, while levels greater than 11.1 mmol/L show signs of diabetic blood sugar levels (Mayo Clinic, 2024). The mean has a high value due to it being skewed by the high maximum value.</w:t>
+        <w:t>, the baseline maximum for blood sugar level in pregnant women is around 7.8 mmol/L. This places the median within the range for normal blood sugar levels, while levels greater than 11.1 mmol/L show signs of diabetic blood sugar levels (Mayo Clinic, 2024).</w:t>
+      </w:r>
+      <w:r>
+        <w:rPr>
+          <w:lang w:val="en-NZ"/>
+        </w:rPr>
+        <w:t xml:space="preserve"> Although some values lie above 11.1mmo</w:t>
+      </w:r>
+      <w:r>
+        <w:rPr>
+          <w:lang w:val="en-NZ"/>
+        </w:rPr>
+        <w:t>l</w:t>
+      </w:r>
+      <w:r>
+        <w:rPr>
+          <w:lang w:val="en-NZ"/>
+        </w:rPr>
+        <w:t>/L, some are well beyond the range of blood sugar levels of severe diabetic cases.</w:t>
+      </w:r>
+      <w:r>
+        <w:rPr>
+          <w:lang w:val="en-NZ"/>
+        </w:rPr>
+        <w:t xml:space="preserve"> The mean has a high value due to it being skewed by the high maximum value.</w:t>
       </w:r>
     </w:p>
     <w:p/>
@@ -2414,6 +2457,9 @@
         <w:jc w:val="center"/>
       </w:pPr>
       <w:r>
+        <w:rPr>
+          <w:noProof/>
+        </w:rPr>
         <w:drawing>
           <wp:inline distT="0" distB="0" distL="0" distR="0" wp14:anchorId="3A6A3B98" wp14:editId="6849F5B7">
             <wp:extent cx="1804946" cy="2197689"/>
@@ -2522,13 +2568,30 @@
       <w:pPr>
         <w:keepNext/>
       </w:pPr>
+    </w:p>
+    <w:p>
+      <w:pPr>
+        <w:pStyle w:val="Caption"/>
+        <w:jc w:val="center"/>
+        <w:rPr>
+          <w:sz w:val="22"/>
+          <w:szCs w:val="22"/>
+        </w:rPr>
+      </w:pPr>
+    </w:p>
+    <w:p>
+      <w:pPr>
+        <w:pStyle w:val="Caption"/>
+        <w:keepNext/>
+        <w:jc w:val="center"/>
+      </w:pPr>
       <w:r>
         <w:lastRenderedPageBreak/>
         <w:drawing>
-          <wp:inline distT="0" distB="0" distL="0" distR="0" wp14:anchorId="15106F09" wp14:editId="6CD769CB">
-            <wp:extent cx="5731510" cy="3057525"/>
-            <wp:effectExtent l="0" t="0" r="2540" b="9525"/>
-            <wp:docPr id="278914172" name="Picture 1" descr="A graph with lines and dots&#10;&#10;Description automatically generated with medium confidence"/>
+          <wp:inline distT="0" distB="0" distL="0" distR="0" wp14:anchorId="2F29EC67" wp14:editId="5523DB92">
+            <wp:extent cx="5731510" cy="3108325"/>
+            <wp:effectExtent l="0" t="0" r="2540" b="0"/>
+            <wp:docPr id="1274928594" name="Picture 1"/>
             <wp:cNvGraphicFramePr>
               <a:graphicFrameLocks xmlns:a="http://schemas.openxmlformats.org/drawingml/2006/main" noChangeAspect="1"/>
             </wp:cNvGraphicFramePr>
@@ -2536,7 +2599,7 @@
               <a:graphicData uri="http://schemas.openxmlformats.org/drawingml/2006/picture">
                 <pic:pic xmlns:pic="http://schemas.openxmlformats.org/drawingml/2006/picture">
                   <pic:nvPicPr>
-                    <pic:cNvPr id="278914172" name="Picture 1" descr="A graph with lines and dots&#10;&#10;Description automatically generated with medium confidence"/>
+                    <pic:cNvPr id="268682002" name=""/>
                     <pic:cNvPicPr/>
                   </pic:nvPicPr>
                   <pic:blipFill>
@@ -2548,7 +2611,7 @@
                   <pic:spPr>
                     <a:xfrm>
                       <a:off x="0" y="0"/>
-                      <a:ext cx="5731510" cy="3057525"/>
+                      <a:ext cx="5731510" cy="3108325"/>
                     </a:xfrm>
                     <a:prstGeom prst="rect">
                       <a:avLst/>
@@ -2570,16 +2633,6 @@
           <w:szCs w:val="22"/>
         </w:rPr>
       </w:pPr>
-    </w:p>
-    <w:p>
-      <w:pPr>
-        <w:pStyle w:val="Caption"/>
-        <w:jc w:val="center"/>
-        <w:rPr>
-          <w:sz w:val="22"/>
-          <w:szCs w:val="22"/>
-        </w:rPr>
-      </w:pPr>
       <w:r>
         <w:rPr>
           <w:sz w:val="22"/>
@@ -2628,8 +2681,17 @@
           <w:sz w:val="22"/>
           <w:szCs w:val="22"/>
         </w:rPr>
-        <w:t>: Boxplot of Continuous Features</w:t>
-      </w:r>
+        <w:t xml:space="preserve">: Boxplot of Continuous Attributes with identified </w:t>
+      </w:r>
+      <w:proofErr w:type="gramStart"/>
+      <w:r>
+        <w:rPr>
+          <w:sz w:val="22"/>
+          <w:szCs w:val="22"/>
+        </w:rPr>
+        <w:t>outliers</w:t>
+      </w:r>
+      <w:proofErr w:type="gramEnd"/>
     </w:p>
     <w:p/>
     <w:p>
@@ -2643,26 +2705,21 @@
     <w:p/>
     <w:p>
       <w:r>
-        <w:t xml:space="preserve">Upon looking at figure 4 and based on previous analysis on the statistics summary, there are certainly outliers that are not within reason of the general sample population of the dataset due to their extreme variance relative to the mean in their respective categories. By using the z-score strategy to identify and remove these potential outliers will </w:t>
-      </w:r>
-      <w:r>
-        <w:t xml:space="preserve">give a more accurate </w:t>
-      </w:r>
-      <w:r>
-        <w:t>representation of the sample population.</w:t>
+        <w:t>Upon looking at figure 4 and based on previous analysis on the statistics summary, there are certainly outliers that are not within reason of the general sample population of the dataset due to their extreme variance relative to the mean in their respective categories.</w:t>
       </w:r>
     </w:p>
     <w:p/>
+    <w:p/>
     <w:p>
       <w:pPr>
         <w:keepNext/>
       </w:pPr>
       <w:r>
         <w:drawing>
-          <wp:inline distT="0" distB="0" distL="0" distR="0" wp14:anchorId="7D6E2819" wp14:editId="2B525125">
+          <wp:inline distT="0" distB="0" distL="0" distR="0" wp14:anchorId="5906EB66" wp14:editId="3D605DC6">
             <wp:extent cx="5731510" cy="3108325"/>
             <wp:effectExtent l="0" t="0" r="2540" b="0"/>
-            <wp:docPr id="736325268" name="Picture 1" descr="A diagram of a graph&#10;&#10;Description automatically generated with medium confidence"/>
+            <wp:docPr id="1241781343" name="Picture 1" descr="A diagram of a graph&#10;&#10;Description automatically generated"/>
             <wp:cNvGraphicFramePr>
               <a:graphicFrameLocks xmlns:a="http://schemas.openxmlformats.org/drawingml/2006/main" noChangeAspect="1"/>
             </wp:cNvGraphicFramePr>
@@ -2670,7 +2727,7 @@
               <a:graphicData uri="http://schemas.openxmlformats.org/drawingml/2006/picture">
                 <pic:pic xmlns:pic="http://schemas.openxmlformats.org/drawingml/2006/picture">
                   <pic:nvPicPr>
-                    <pic:cNvPr id="736325268" name="Picture 1" descr="A diagram of a graph&#10;&#10;Description automatically generated with medium confidence"/>
+                    <pic:cNvPr id="1241781343" name="Picture 1" descr="A diagram of a graph&#10;&#10;Description automatically generated"/>
                     <pic:cNvPicPr/>
                   </pic:nvPicPr>
                   <pic:blipFill>
@@ -2755,10 +2812,35 @@
         <w:t>: Boxplot of Continuous Attributes without Outliers</w:t>
       </w:r>
     </w:p>
+    <w:p/>
     <w:p>
       <w:r>
         <w:lastRenderedPageBreak/>
-        <w:t>Figure 5 shows what the distributions of the dataset look like after removing the outliers detected using the z-score method.</w:t>
+        <w:t>Since the box plots in figure 4 do not show signs of normality because of its asymmetry, the method of choice that is used to identify the outliers is the IQR method. The detected outliers are seen as red circles and are removed to have a cleaner dataset and better represent the general sample population</w:t>
+      </w:r>
+      <w:r>
+        <w:t xml:space="preserve"> as seen in figure 5</w:t>
+      </w:r>
+      <w:r>
+        <w:t>.</w:t>
+      </w:r>
+    </w:p>
+    <w:p/>
+    <w:p>
+      <w:r>
+        <w:t>The choice to remove these outliers are because these points lie greatly beyond what the human body would show in terms of biometrics. These cases are extremely unlikely to occur under the assumption that the women in the sample population are healthy. An example of this can be clearly seen through two categories: Heart Rate and Blood Sugar. The outliers for Blood Sugar go well beyond 11.1mmo</w:t>
+      </w:r>
+      <w:r>
+        <w:t>l</w:t>
+      </w:r>
+      <w:r>
+        <w:t>/L which is extremely high even for diabetics and for heart rate, 7 bpm is extremely abnormal for high stress</w:t>
+      </w:r>
+      <w:r>
+        <w:t xml:space="preserve"> situations</w:t>
+      </w:r>
+      <w:r>
+        <w:t>.</w:t>
       </w:r>
     </w:p>
     <w:p/>
@@ -2798,6 +2880,9 @@
         <w:jc w:val="center"/>
       </w:pPr>
       <w:r>
+        <w:rPr>
+          <w:noProof/>
+        </w:rPr>
         <w:drawing>
           <wp:inline distT="0" distB="0" distL="0" distR="0" wp14:anchorId="42AE42DC" wp14:editId="305BADC7">
             <wp:extent cx="5049078" cy="3928946"/>
@@ -2907,15 +2992,884 @@
     </w:p>
     <w:p/>
     <w:p>
+      <w:r>
+        <w:t xml:space="preserve">The risk levels in figure </w:t>
+      </w:r>
+      <w:r>
+        <w:t>7</w:t>
+      </w:r>
+      <w:r>
+        <w:t xml:space="preserve"> show that </w:t>
+      </w:r>
+      <w:r>
+        <w:t xml:space="preserve">most of the sample population of women are at a low or medium health risk when in maternity. There are still a significant </w:t>
+      </w:r>
+      <w:proofErr w:type="gramStart"/>
+      <w:r>
+        <w:t>amount</w:t>
+      </w:r>
+      <w:proofErr w:type="gramEnd"/>
+      <w:r>
+        <w:t xml:space="preserve"> of women at a high risk but relative to </w:t>
+      </w:r>
+      <w:r>
+        <w:t>the overall sample population, only 22.9% are at a high risk.</w:t>
+      </w:r>
+    </w:p>
+    <w:p/>
+    <w:p>
+      <w:pPr>
+        <w:keepNext/>
+        <w:jc w:val="center"/>
+      </w:pPr>
+      <w:r>
+        <w:rPr>
+          <w:lang w:val="en-NZ"/>
+        </w:rPr>
+        <w:lastRenderedPageBreak/>
+        <w:drawing>
+          <wp:inline distT="0" distB="0" distL="0" distR="0" wp14:anchorId="7CD256CC" wp14:editId="5FC9816C">
+            <wp:extent cx="4698890" cy="4041203"/>
+            <wp:effectExtent l="0" t="0" r="6985" b="0"/>
+            <wp:docPr id="1592668031" name="Picture 1"/>
+            <wp:cNvGraphicFramePr>
+              <a:graphicFrameLocks xmlns:a="http://schemas.openxmlformats.org/drawingml/2006/main" noChangeAspect="1"/>
+            </wp:cNvGraphicFramePr>
+            <a:graphic xmlns:a="http://schemas.openxmlformats.org/drawingml/2006/main">
+              <a:graphicData uri="http://schemas.openxmlformats.org/drawingml/2006/picture">
+                <pic:pic xmlns:pic="http://schemas.openxmlformats.org/drawingml/2006/picture">
+                  <pic:nvPicPr>
+                    <pic:cNvPr id="1592668031" name=""/>
+                    <pic:cNvPicPr/>
+                  </pic:nvPicPr>
+                  <pic:blipFill>
+                    <a:blip r:embed="rId18"/>
+                    <a:stretch>
+                      <a:fillRect/>
+                    </a:stretch>
+                  </pic:blipFill>
+                  <pic:spPr>
+                    <a:xfrm>
+                      <a:off x="0" y="0"/>
+                      <a:ext cx="4719723" cy="4059120"/>
+                    </a:xfrm>
+                    <a:prstGeom prst="rect">
+                      <a:avLst/>
+                    </a:prstGeom>
+                  </pic:spPr>
+                </pic:pic>
+              </a:graphicData>
+            </a:graphic>
+          </wp:inline>
+        </w:drawing>
+      </w:r>
+    </w:p>
+    <w:p>
+      <w:pPr>
+        <w:pStyle w:val="Caption"/>
+        <w:jc w:val="center"/>
+        <w:rPr>
+          <w:sz w:val="22"/>
+          <w:szCs w:val="22"/>
+        </w:rPr>
+      </w:pPr>
+      <w:r>
+        <w:rPr>
+          <w:sz w:val="22"/>
+          <w:szCs w:val="22"/>
+        </w:rPr>
+        <w:t xml:space="preserve">Figure </w:t>
+      </w:r>
+      <w:r>
+        <w:rPr>
+          <w:sz w:val="22"/>
+          <w:szCs w:val="22"/>
+        </w:rPr>
+        <w:fldChar w:fldCharType="begin"/>
+      </w:r>
+      <w:r>
+        <w:rPr>
+          <w:sz w:val="22"/>
+          <w:szCs w:val="22"/>
+        </w:rPr>
+        <w:instrText xml:space="preserve"> SEQ Figure \* ARABIC </w:instrText>
+      </w:r>
+      <w:r>
+        <w:rPr>
+          <w:sz w:val="22"/>
+          <w:szCs w:val="22"/>
+        </w:rPr>
+        <w:fldChar w:fldCharType="separate"/>
+      </w:r>
+      <w:r>
+        <w:rPr>
+          <w:noProof/>
+          <w:sz w:val="22"/>
+          <w:szCs w:val="22"/>
+        </w:rPr>
+        <w:t>7</w:t>
+      </w:r>
+      <w:r>
+        <w:rPr>
+          <w:sz w:val="22"/>
+          <w:szCs w:val="22"/>
+        </w:rPr>
+        <w:fldChar w:fldCharType="end"/>
+      </w:r>
+      <w:r>
+        <w:rPr>
+          <w:sz w:val="22"/>
+          <w:szCs w:val="22"/>
+        </w:rPr>
+        <w:t xml:space="preserve">: </w:t>
+      </w:r>
+      <w:r>
+        <w:rPr>
+          <w:sz w:val="22"/>
+          <w:szCs w:val="22"/>
+        </w:rPr>
+        <w:t>Age by Risk Level</w:t>
+      </w:r>
+    </w:p>
+    <w:p>
+      <w:pPr>
+        <w:keepNext/>
+        <w:jc w:val="center"/>
+      </w:pPr>
+      <w:r>
+        <w:rPr>
+          <w:lang w:val="en-NZ"/>
+        </w:rPr>
+        <w:drawing>
+          <wp:inline distT="0" distB="0" distL="0" distR="0" wp14:anchorId="33AF1C2C" wp14:editId="7E619729">
+            <wp:extent cx="4731026" cy="4131656"/>
+            <wp:effectExtent l="0" t="0" r="0" b="2540"/>
+            <wp:docPr id="1130875411" name="Picture 1"/>
+            <wp:cNvGraphicFramePr>
+              <a:graphicFrameLocks xmlns:a="http://schemas.openxmlformats.org/drawingml/2006/main" noChangeAspect="1"/>
+            </wp:cNvGraphicFramePr>
+            <a:graphic xmlns:a="http://schemas.openxmlformats.org/drawingml/2006/main">
+              <a:graphicData uri="http://schemas.openxmlformats.org/drawingml/2006/picture">
+                <pic:pic xmlns:pic="http://schemas.openxmlformats.org/drawingml/2006/picture">
+                  <pic:nvPicPr>
+                    <pic:cNvPr id="1130875411" name=""/>
+                    <pic:cNvPicPr/>
+                  </pic:nvPicPr>
+                  <pic:blipFill>
+                    <a:blip r:embed="rId19"/>
+                    <a:stretch>
+                      <a:fillRect/>
+                    </a:stretch>
+                  </pic:blipFill>
+                  <pic:spPr>
+                    <a:xfrm>
+                      <a:off x="0" y="0"/>
+                      <a:ext cx="4738678" cy="4138339"/>
+                    </a:xfrm>
+                    <a:prstGeom prst="rect">
+                      <a:avLst/>
+                    </a:prstGeom>
+                  </pic:spPr>
+                </pic:pic>
+              </a:graphicData>
+            </a:graphic>
+          </wp:inline>
+        </w:drawing>
+      </w:r>
+    </w:p>
+    <w:p>
+      <w:pPr>
+        <w:pStyle w:val="Caption"/>
+        <w:jc w:val="center"/>
+        <w:rPr>
+          <w:sz w:val="22"/>
+          <w:szCs w:val="22"/>
+          <w:lang w:val="en-NZ"/>
+        </w:rPr>
+      </w:pPr>
+      <w:r>
+        <w:rPr>
+          <w:sz w:val="22"/>
+          <w:szCs w:val="22"/>
+        </w:rPr>
+        <w:t xml:space="preserve">Figure </w:t>
+      </w:r>
+      <w:r>
+        <w:rPr>
+          <w:sz w:val="22"/>
+          <w:szCs w:val="22"/>
+        </w:rPr>
+        <w:fldChar w:fldCharType="begin"/>
+      </w:r>
+      <w:r>
+        <w:rPr>
+          <w:sz w:val="22"/>
+          <w:szCs w:val="22"/>
+        </w:rPr>
+        <w:instrText xml:space="preserve"> SEQ Figure \* ARABIC </w:instrText>
+      </w:r>
+      <w:r>
+        <w:rPr>
+          <w:sz w:val="22"/>
+          <w:szCs w:val="22"/>
+        </w:rPr>
+        <w:fldChar w:fldCharType="separate"/>
+      </w:r>
+      <w:r>
+        <w:rPr>
+          <w:noProof/>
+          <w:sz w:val="22"/>
+          <w:szCs w:val="22"/>
+        </w:rPr>
+        <w:t>8</w:t>
+      </w:r>
+      <w:r>
+        <w:rPr>
+          <w:sz w:val="22"/>
+          <w:szCs w:val="22"/>
+        </w:rPr>
+        <w:fldChar w:fldCharType="end"/>
+      </w:r>
+      <w:r>
+        <w:rPr>
+          <w:sz w:val="22"/>
+          <w:szCs w:val="22"/>
+        </w:rPr>
+        <w:t xml:space="preserve">: Systolic Blood Pressure by </w:t>
+      </w:r>
+      <w:r>
+        <w:rPr>
+          <w:sz w:val="22"/>
+          <w:szCs w:val="22"/>
+        </w:rPr>
+        <w:t>Risk Level</w:t>
+      </w:r>
+    </w:p>
+    <w:p/>
+    <w:p>
+      <w:pPr>
+        <w:keepNext/>
+        <w:jc w:val="center"/>
+      </w:pPr>
+      <w:r>
+        <w:drawing>
+          <wp:inline distT="0" distB="0" distL="0" distR="0" wp14:anchorId="0B7F2A18" wp14:editId="43D570A1">
+            <wp:extent cx="4459759" cy="3888188"/>
+            <wp:effectExtent l="0" t="0" r="0" b="0"/>
+            <wp:docPr id="1081800921" name="Picture 1"/>
+            <wp:cNvGraphicFramePr>
+              <a:graphicFrameLocks xmlns:a="http://schemas.openxmlformats.org/drawingml/2006/main" noChangeAspect="1"/>
+            </wp:cNvGraphicFramePr>
+            <a:graphic xmlns:a="http://schemas.openxmlformats.org/drawingml/2006/main">
+              <a:graphicData uri="http://schemas.openxmlformats.org/drawingml/2006/picture">
+                <pic:pic xmlns:pic="http://schemas.openxmlformats.org/drawingml/2006/picture">
+                  <pic:nvPicPr>
+                    <pic:cNvPr id="1081800921" name=""/>
+                    <pic:cNvPicPr/>
+                  </pic:nvPicPr>
+                  <pic:blipFill>
+                    <a:blip r:embed="rId20"/>
+                    <a:stretch>
+                      <a:fillRect/>
+                    </a:stretch>
+                  </pic:blipFill>
+                  <pic:spPr>
+                    <a:xfrm>
+                      <a:off x="0" y="0"/>
+                      <a:ext cx="4476285" cy="3902596"/>
+                    </a:xfrm>
+                    <a:prstGeom prst="rect">
+                      <a:avLst/>
+                    </a:prstGeom>
+                  </pic:spPr>
+                </pic:pic>
+              </a:graphicData>
+            </a:graphic>
+          </wp:inline>
+        </w:drawing>
+      </w:r>
+    </w:p>
+    <w:p>
+      <w:pPr>
+        <w:pStyle w:val="Caption"/>
+        <w:jc w:val="center"/>
+        <w:rPr>
+          <w:sz w:val="22"/>
+          <w:szCs w:val="22"/>
+        </w:rPr>
+      </w:pPr>
+      <w:r>
+        <w:rPr>
+          <w:sz w:val="22"/>
+          <w:szCs w:val="22"/>
+        </w:rPr>
+        <w:t xml:space="preserve">Figure </w:t>
+      </w:r>
+      <w:r>
+        <w:rPr>
+          <w:sz w:val="22"/>
+          <w:szCs w:val="22"/>
+        </w:rPr>
+        <w:fldChar w:fldCharType="begin"/>
+      </w:r>
+      <w:r>
+        <w:rPr>
+          <w:sz w:val="22"/>
+          <w:szCs w:val="22"/>
+        </w:rPr>
+        <w:instrText xml:space="preserve"> SEQ Figure \* ARABIC </w:instrText>
+      </w:r>
+      <w:r>
+        <w:rPr>
+          <w:sz w:val="22"/>
+          <w:szCs w:val="22"/>
+        </w:rPr>
+        <w:fldChar w:fldCharType="separate"/>
+      </w:r>
+      <w:r>
+        <w:rPr>
+          <w:noProof/>
+          <w:sz w:val="22"/>
+          <w:szCs w:val="22"/>
+        </w:rPr>
+        <w:t>9</w:t>
+      </w:r>
+      <w:r>
+        <w:rPr>
+          <w:sz w:val="22"/>
+          <w:szCs w:val="22"/>
+        </w:rPr>
+        <w:fldChar w:fldCharType="end"/>
+      </w:r>
+      <w:r>
+        <w:rPr>
+          <w:sz w:val="22"/>
+          <w:szCs w:val="22"/>
+        </w:rPr>
+        <w:t>: Diastolic Blood Pressure by Risk Level</w:t>
+      </w:r>
+    </w:p>
+    <w:p>
+      <w:pPr>
+        <w:keepNext/>
+        <w:jc w:val="center"/>
+      </w:pPr>
+      <w:r>
+        <w:drawing>
+          <wp:inline distT="0" distB="0" distL="0" distR="0" wp14:anchorId="399F0DFE" wp14:editId="1FEF4AB7">
+            <wp:extent cx="4682477" cy="4120895"/>
+            <wp:effectExtent l="0" t="0" r="4445" b="0"/>
+            <wp:docPr id="1259059402" name="Picture 1"/>
+            <wp:cNvGraphicFramePr>
+              <a:graphicFrameLocks xmlns:a="http://schemas.openxmlformats.org/drawingml/2006/main" noChangeAspect="1"/>
+            </wp:cNvGraphicFramePr>
+            <a:graphic xmlns:a="http://schemas.openxmlformats.org/drawingml/2006/main">
+              <a:graphicData uri="http://schemas.openxmlformats.org/drawingml/2006/picture">
+                <pic:pic xmlns:pic="http://schemas.openxmlformats.org/drawingml/2006/picture">
+                  <pic:nvPicPr>
+                    <pic:cNvPr id="1259059402" name=""/>
+                    <pic:cNvPicPr/>
+                  </pic:nvPicPr>
+                  <pic:blipFill>
+                    <a:blip r:embed="rId21"/>
+                    <a:stretch>
+                      <a:fillRect/>
+                    </a:stretch>
+                  </pic:blipFill>
+                  <pic:spPr>
+                    <a:xfrm>
+                      <a:off x="0" y="0"/>
+                      <a:ext cx="4701324" cy="4137481"/>
+                    </a:xfrm>
+                    <a:prstGeom prst="rect">
+                      <a:avLst/>
+                    </a:prstGeom>
+                  </pic:spPr>
+                </pic:pic>
+              </a:graphicData>
+            </a:graphic>
+          </wp:inline>
+        </w:drawing>
+      </w:r>
+    </w:p>
+    <w:p>
+      <w:pPr>
+        <w:pStyle w:val="Caption"/>
+        <w:jc w:val="center"/>
+        <w:rPr>
+          <w:sz w:val="22"/>
+          <w:szCs w:val="22"/>
+        </w:rPr>
+      </w:pPr>
+      <w:r>
+        <w:rPr>
+          <w:sz w:val="22"/>
+          <w:szCs w:val="22"/>
+        </w:rPr>
+        <w:t xml:space="preserve">Figure </w:t>
+      </w:r>
+      <w:r>
+        <w:rPr>
+          <w:sz w:val="22"/>
+          <w:szCs w:val="22"/>
+        </w:rPr>
+        <w:fldChar w:fldCharType="begin"/>
+      </w:r>
+      <w:r>
+        <w:rPr>
+          <w:sz w:val="22"/>
+          <w:szCs w:val="22"/>
+        </w:rPr>
+        <w:instrText xml:space="preserve"> SEQ Figure \* ARABIC </w:instrText>
+      </w:r>
+      <w:r>
+        <w:rPr>
+          <w:sz w:val="22"/>
+          <w:szCs w:val="22"/>
+        </w:rPr>
+        <w:fldChar w:fldCharType="separate"/>
+      </w:r>
+      <w:r>
+        <w:rPr>
+          <w:noProof/>
+          <w:sz w:val="22"/>
+          <w:szCs w:val="22"/>
+        </w:rPr>
+        <w:t>10</w:t>
+      </w:r>
+      <w:r>
+        <w:rPr>
+          <w:sz w:val="22"/>
+          <w:szCs w:val="22"/>
+        </w:rPr>
+        <w:fldChar w:fldCharType="end"/>
+      </w:r>
+      <w:r>
+        <w:rPr>
+          <w:sz w:val="22"/>
+          <w:szCs w:val="22"/>
+        </w:rPr>
+        <w:t>: Blood Sugar by Risk Level</w:t>
+      </w:r>
+    </w:p>
+    <w:p>
+      <w:pPr>
+        <w:keepNext/>
+        <w:jc w:val="center"/>
+      </w:pPr>
+      <w:r>
+        <w:lastRenderedPageBreak/>
+        <w:drawing>
+          <wp:inline distT="0" distB="0" distL="0" distR="0" wp14:anchorId="552D3B19" wp14:editId="72BCD378">
+            <wp:extent cx="4619542" cy="4120131"/>
+            <wp:effectExtent l="0" t="0" r="0" b="0"/>
+            <wp:docPr id="1291309767" name="Picture 1"/>
+            <wp:cNvGraphicFramePr>
+              <a:graphicFrameLocks xmlns:a="http://schemas.openxmlformats.org/drawingml/2006/main" noChangeAspect="1"/>
+            </wp:cNvGraphicFramePr>
+            <a:graphic xmlns:a="http://schemas.openxmlformats.org/drawingml/2006/main">
+              <a:graphicData uri="http://schemas.openxmlformats.org/drawingml/2006/picture">
+                <pic:pic xmlns:pic="http://schemas.openxmlformats.org/drawingml/2006/picture">
+                  <pic:nvPicPr>
+                    <pic:cNvPr id="1291309767" name=""/>
+                    <pic:cNvPicPr/>
+                  </pic:nvPicPr>
+                  <pic:blipFill>
+                    <a:blip r:embed="rId22"/>
+                    <a:stretch>
+                      <a:fillRect/>
+                    </a:stretch>
+                  </pic:blipFill>
+                  <pic:spPr>
+                    <a:xfrm>
+                      <a:off x="0" y="0"/>
+                      <a:ext cx="4631247" cy="4130571"/>
+                    </a:xfrm>
+                    <a:prstGeom prst="rect">
+                      <a:avLst/>
+                    </a:prstGeom>
+                  </pic:spPr>
+                </pic:pic>
+              </a:graphicData>
+            </a:graphic>
+          </wp:inline>
+        </w:drawing>
+      </w:r>
+    </w:p>
+    <w:p>
+      <w:pPr>
+        <w:pStyle w:val="Caption"/>
+        <w:jc w:val="center"/>
+        <w:rPr>
+          <w:sz w:val="22"/>
+          <w:szCs w:val="22"/>
+        </w:rPr>
+      </w:pPr>
+      <w:r>
+        <w:rPr>
+          <w:sz w:val="22"/>
+          <w:szCs w:val="22"/>
+        </w:rPr>
+        <w:t xml:space="preserve">Figure </w:t>
+      </w:r>
+      <w:r>
+        <w:rPr>
+          <w:sz w:val="22"/>
+          <w:szCs w:val="22"/>
+        </w:rPr>
+        <w:fldChar w:fldCharType="begin"/>
+      </w:r>
+      <w:r>
+        <w:rPr>
+          <w:sz w:val="22"/>
+          <w:szCs w:val="22"/>
+        </w:rPr>
+        <w:instrText xml:space="preserve"> SEQ Figure \* ARABIC </w:instrText>
+      </w:r>
+      <w:r>
+        <w:rPr>
+          <w:sz w:val="22"/>
+          <w:szCs w:val="22"/>
+        </w:rPr>
+        <w:fldChar w:fldCharType="separate"/>
+      </w:r>
+      <w:r>
+        <w:rPr>
+          <w:noProof/>
+          <w:sz w:val="22"/>
+          <w:szCs w:val="22"/>
+        </w:rPr>
+        <w:t>11</w:t>
+      </w:r>
+      <w:r>
+        <w:rPr>
+          <w:sz w:val="22"/>
+          <w:szCs w:val="22"/>
+        </w:rPr>
+        <w:fldChar w:fldCharType="end"/>
+      </w:r>
+      <w:r>
+        <w:rPr>
+          <w:sz w:val="22"/>
+          <w:szCs w:val="22"/>
+        </w:rPr>
+        <w:t>: Body Temperature by Risk Level</w:t>
+      </w:r>
+    </w:p>
+    <w:p>
+      <w:pPr>
+        <w:keepNext/>
+        <w:jc w:val="center"/>
+      </w:pPr>
+      <w:r>
+        <w:drawing>
+          <wp:inline distT="0" distB="0" distL="0" distR="0" wp14:anchorId="6B82D959" wp14:editId="25552671">
+            <wp:extent cx="4697942" cy="4047214"/>
+            <wp:effectExtent l="0" t="0" r="7620" b="0"/>
+            <wp:docPr id="1716414504" name="Picture 1" descr="A graph of bar graph&#10;&#10;Description automatically generated with medium confidence"/>
+            <wp:cNvGraphicFramePr>
+              <a:graphicFrameLocks xmlns:a="http://schemas.openxmlformats.org/drawingml/2006/main" noChangeAspect="1"/>
+            </wp:cNvGraphicFramePr>
+            <a:graphic xmlns:a="http://schemas.openxmlformats.org/drawingml/2006/main">
+              <a:graphicData uri="http://schemas.openxmlformats.org/drawingml/2006/picture">
+                <pic:pic xmlns:pic="http://schemas.openxmlformats.org/drawingml/2006/picture">
+                  <pic:nvPicPr>
+                    <pic:cNvPr id="1716414504" name="Picture 1" descr="A graph of bar graph&#10;&#10;Description automatically generated with medium confidence"/>
+                    <pic:cNvPicPr/>
+                  </pic:nvPicPr>
+                  <pic:blipFill>
+                    <a:blip r:embed="rId23"/>
+                    <a:stretch>
+                      <a:fillRect/>
+                    </a:stretch>
+                  </pic:blipFill>
+                  <pic:spPr>
+                    <a:xfrm>
+                      <a:off x="0" y="0"/>
+                      <a:ext cx="4719357" cy="4065663"/>
+                    </a:xfrm>
+                    <a:prstGeom prst="rect">
+                      <a:avLst/>
+                    </a:prstGeom>
+                  </pic:spPr>
+                </pic:pic>
+              </a:graphicData>
+            </a:graphic>
+          </wp:inline>
+        </w:drawing>
+      </w:r>
+    </w:p>
+    <w:p>
+      <w:pPr>
+        <w:pStyle w:val="Caption"/>
+        <w:jc w:val="center"/>
+        <w:rPr>
+          <w:sz w:val="22"/>
+          <w:szCs w:val="22"/>
+        </w:rPr>
+      </w:pPr>
+      <w:r>
+        <w:rPr>
+          <w:sz w:val="22"/>
+          <w:szCs w:val="22"/>
+        </w:rPr>
+        <w:t xml:space="preserve">Figure </w:t>
+      </w:r>
+      <w:r>
+        <w:rPr>
+          <w:sz w:val="22"/>
+          <w:szCs w:val="22"/>
+        </w:rPr>
+        <w:fldChar w:fldCharType="begin"/>
+      </w:r>
+      <w:r>
+        <w:rPr>
+          <w:sz w:val="22"/>
+          <w:szCs w:val="22"/>
+        </w:rPr>
+        <w:instrText xml:space="preserve"> SEQ Figure \* ARABIC </w:instrText>
+      </w:r>
+      <w:r>
+        <w:rPr>
+          <w:sz w:val="22"/>
+          <w:szCs w:val="22"/>
+        </w:rPr>
+        <w:fldChar w:fldCharType="separate"/>
+      </w:r>
+      <w:r>
+        <w:rPr>
+          <w:noProof/>
+          <w:sz w:val="22"/>
+          <w:szCs w:val="22"/>
+        </w:rPr>
+        <w:t>12</w:t>
+      </w:r>
+      <w:r>
+        <w:rPr>
+          <w:sz w:val="22"/>
+          <w:szCs w:val="22"/>
+        </w:rPr>
+        <w:fldChar w:fldCharType="end"/>
+      </w:r>
+      <w:r>
+        <w:rPr>
+          <w:sz w:val="22"/>
+          <w:szCs w:val="22"/>
+        </w:rPr>
+        <w:t>: Heart Rate by Risk Level</w:t>
+      </w:r>
+    </w:p>
+    <w:p>
+      <w:r>
+        <w:lastRenderedPageBreak/>
+        <w:t xml:space="preserve">Risk level in terms of age, there is a trend </w:t>
+      </w:r>
+      <w:r>
+        <w:t xml:space="preserve">indicating increasing levels of </w:t>
+      </w:r>
+      <w:r>
+        <w:rPr>
+          <w:highlight w:val="yellow"/>
+        </w:rPr>
+        <w:t>health risks as you get older.</w:t>
+      </w:r>
+      <w:r>
+        <w:t xml:space="preserve"> </w:t>
+      </w:r>
+    </w:p>
+    <w:p/>
+    <w:p>
+      <w:pPr>
+        <w:keepNext/>
+      </w:pPr>
+      <w:r>
+        <w:drawing>
+          <wp:inline distT="0" distB="0" distL="0" distR="0" wp14:anchorId="144701F4" wp14:editId="0322B354">
+            <wp:extent cx="5362575" cy="4314825"/>
+            <wp:effectExtent l="0" t="0" r="9525" b="9525"/>
+            <wp:docPr id="1859657170" name="Picture 1"/>
+            <wp:cNvGraphicFramePr>
+              <a:graphicFrameLocks xmlns:a="http://schemas.openxmlformats.org/drawingml/2006/main" noChangeAspect="1"/>
+            </wp:cNvGraphicFramePr>
+            <a:graphic xmlns:a="http://schemas.openxmlformats.org/drawingml/2006/main">
+              <a:graphicData uri="http://schemas.openxmlformats.org/drawingml/2006/picture">
+                <pic:pic xmlns:pic="http://schemas.openxmlformats.org/drawingml/2006/picture">
+                  <pic:nvPicPr>
+                    <pic:cNvPr id="1859657170" name=""/>
+                    <pic:cNvPicPr/>
+                  </pic:nvPicPr>
+                  <pic:blipFill>
+                    <a:blip r:embed="rId24"/>
+                    <a:stretch>
+                      <a:fillRect/>
+                    </a:stretch>
+                  </pic:blipFill>
+                  <pic:spPr>
+                    <a:xfrm>
+                      <a:off x="0" y="0"/>
+                      <a:ext cx="5362575" cy="4314825"/>
+                    </a:xfrm>
+                    <a:prstGeom prst="rect">
+                      <a:avLst/>
+                    </a:prstGeom>
+                  </pic:spPr>
+                </pic:pic>
+              </a:graphicData>
+            </a:graphic>
+          </wp:inline>
+        </w:drawing>
+      </w:r>
+    </w:p>
+    <w:p>
+      <w:pPr>
+        <w:pStyle w:val="Caption"/>
+        <w:jc w:val="center"/>
+        <w:rPr>
+          <w:sz w:val="22"/>
+          <w:szCs w:val="22"/>
+        </w:rPr>
+      </w:pPr>
+      <w:r>
+        <w:rPr>
+          <w:sz w:val="22"/>
+          <w:szCs w:val="22"/>
+        </w:rPr>
+        <w:t xml:space="preserve">Figure </w:t>
+      </w:r>
+      <w:r>
+        <w:rPr>
+          <w:sz w:val="22"/>
+          <w:szCs w:val="22"/>
+        </w:rPr>
+        <w:fldChar w:fldCharType="begin"/>
+      </w:r>
+      <w:r>
+        <w:rPr>
+          <w:sz w:val="22"/>
+          <w:szCs w:val="22"/>
+        </w:rPr>
+        <w:instrText xml:space="preserve"> SEQ Figure \* ARABIC </w:instrText>
+      </w:r>
+      <w:r>
+        <w:rPr>
+          <w:sz w:val="22"/>
+          <w:szCs w:val="22"/>
+        </w:rPr>
+        <w:fldChar w:fldCharType="separate"/>
+      </w:r>
+      <w:r>
+        <w:rPr>
+          <w:noProof/>
+          <w:sz w:val="22"/>
+          <w:szCs w:val="22"/>
+        </w:rPr>
+        <w:t>13</w:t>
+      </w:r>
+      <w:r>
+        <w:rPr>
+          <w:sz w:val="22"/>
+          <w:szCs w:val="22"/>
+        </w:rPr>
+        <w:fldChar w:fldCharType="end"/>
+      </w:r>
+      <w:r>
+        <w:rPr>
+          <w:sz w:val="22"/>
+          <w:szCs w:val="22"/>
+        </w:rPr>
+        <w:t xml:space="preserve">: Chi-Squared Feature </w:t>
+      </w:r>
+      <w:proofErr w:type="spellStart"/>
+      <w:r>
+        <w:rPr>
+          <w:sz w:val="22"/>
+          <w:szCs w:val="22"/>
+        </w:rPr>
+        <w:t>Selecton</w:t>
+      </w:r>
+      <w:proofErr w:type="spellEnd"/>
+      <w:r>
+        <w:rPr>
+          <w:sz w:val="22"/>
+          <w:szCs w:val="22"/>
+        </w:rPr>
+        <w:t xml:space="preserve"> Bar </w:t>
+      </w:r>
+      <w:proofErr w:type="gramStart"/>
+      <w:r>
+        <w:rPr>
+          <w:sz w:val="22"/>
+          <w:szCs w:val="22"/>
+        </w:rPr>
+        <w:t>plot</w:t>
+      </w:r>
+      <w:proofErr w:type="gramEnd"/>
+    </w:p>
+    <w:p>
+      <w:pPr>
+        <w:pStyle w:val="ListParagraph"/>
+      </w:pPr>
+    </w:p>
+    <w:p>
+      <w:pPr>
+        <w:pStyle w:val="ListParagraph"/>
+        <w:jc w:val="center"/>
+      </w:pPr>
+      <w:r>
+        <w:lastRenderedPageBreak/>
+        <w:drawing>
+          <wp:inline distT="0" distB="0" distL="0" distR="0" wp14:anchorId="456A9104" wp14:editId="2E36A5BB">
+            <wp:extent cx="5731510" cy="5094605"/>
+            <wp:effectExtent l="0" t="0" r="2540" b="0"/>
+            <wp:docPr id="203512080" name="Picture 1"/>
+            <wp:cNvGraphicFramePr>
+              <a:graphicFrameLocks xmlns:a="http://schemas.openxmlformats.org/drawingml/2006/main" noChangeAspect="1"/>
+            </wp:cNvGraphicFramePr>
+            <a:graphic xmlns:a="http://schemas.openxmlformats.org/drawingml/2006/main">
+              <a:graphicData uri="http://schemas.openxmlformats.org/drawingml/2006/picture">
+                <pic:pic xmlns:pic="http://schemas.openxmlformats.org/drawingml/2006/picture">
+                  <pic:nvPicPr>
+                    <pic:cNvPr id="203512080" name=""/>
+                    <pic:cNvPicPr/>
+                  </pic:nvPicPr>
+                  <pic:blipFill>
+                    <a:blip r:embed="rId25"/>
+                    <a:stretch>
+                      <a:fillRect/>
+                    </a:stretch>
+                  </pic:blipFill>
+                  <pic:spPr>
+                    <a:xfrm>
+                      <a:off x="0" y="0"/>
+                      <a:ext cx="5731510" cy="5094605"/>
+                    </a:xfrm>
+                    <a:prstGeom prst="rect">
+                      <a:avLst/>
+                    </a:prstGeom>
+                  </pic:spPr>
+                </pic:pic>
+              </a:graphicData>
+            </a:graphic>
+          </wp:inline>
+        </w:drawing>
+      </w:r>
+    </w:p>
+    <w:p>
       <w:pPr>
         <w:pStyle w:val="ListParagraph"/>
         <w:numPr>
           <w:ilvl w:val="0"/>
           <w:numId w:val="17"/>
         </w:numPr>
-      </w:pPr>
-      <w:r>
-        <w:t>Chi Square Score</w:t>
+        <w:rPr>
+          <w:strike/>
+        </w:rPr>
+      </w:pPr>
+      <w:r>
+        <w:rPr>
+          <w:strike/>
+        </w:rPr>
+        <w:t>Histogram of Risk Count</w:t>
       </w:r>
     </w:p>
     <w:p>
@@ -2925,10 +3879,38 @@
           <w:ilvl w:val="0"/>
           <w:numId w:val="17"/>
         </w:numPr>
-      </w:pPr>
-      <w:r>
-        <w:t>Histogram of Risk Count</w:t>
-      </w:r>
+        <w:rPr>
+          <w:strike/>
+        </w:rPr>
+      </w:pPr>
+      <w:r>
+        <w:rPr>
+          <w:strike/>
+        </w:rPr>
+        <w:t xml:space="preserve">Heatmap show some correlation between </w:t>
+      </w:r>
+      <w:proofErr w:type="spellStart"/>
+      <w:r>
+        <w:rPr>
+          <w:strike/>
+        </w:rPr>
+        <w:t>cont</w:t>
+      </w:r>
+      <w:proofErr w:type="spellEnd"/>
+      <w:r>
+        <w:rPr>
+          <w:strike/>
+        </w:rPr>
+        <w:t xml:space="preserve"> </w:t>
+      </w:r>
+      <w:proofErr w:type="gramStart"/>
+      <w:r>
+        <w:rPr>
+          <w:strike/>
+        </w:rPr>
+        <w:t>attributes</w:t>
+      </w:r>
+      <w:proofErr w:type="gramEnd"/>
     </w:p>
     <w:p>
       <w:pPr>
@@ -2937,18 +3919,79 @@
           <w:ilvl w:val="0"/>
           <w:numId w:val="17"/>
         </w:numPr>
-      </w:pPr>
-      <w:r>
+        <w:rPr>
+          <w:strike/>
+        </w:rPr>
+      </w:pPr>
+      <w:r>
+        <w:rPr>
+          <w:strike/>
+        </w:rPr>
         <w:t xml:space="preserve">Histogram of </w:t>
       </w:r>
       <w:proofErr w:type="spellStart"/>
       <w:r>
+        <w:rPr>
+          <w:strike/>
+        </w:rPr>
         <w:t>RiskLevel</w:t>
       </w:r>
       <w:proofErr w:type="spellEnd"/>
       <w:r>
+        <w:rPr>
+          <w:strike/>
+        </w:rPr>
         <w:t xml:space="preserve"> vs Continuous Attributes</w:t>
       </w:r>
+    </w:p>
+    <w:p>
+      <w:pPr>
+        <w:pStyle w:val="ListParagraph"/>
+        <w:numPr>
+          <w:ilvl w:val="0"/>
+          <w:numId w:val="17"/>
+        </w:numPr>
+        <w:rPr>
+          <w:highlight w:val="yellow"/>
+        </w:rPr>
+      </w:pPr>
+      <w:r>
+        <w:rPr>
+          <w:highlight w:val="yellow"/>
+        </w:rPr>
+        <w:t>Chi Square Score</w:t>
+      </w:r>
+    </w:p>
+    <w:p>
+      <w:pPr>
+        <w:pStyle w:val="ListParagraph"/>
+        <w:numPr>
+          <w:ilvl w:val="0"/>
+          <w:numId w:val="17"/>
+        </w:numPr>
+        <w:rPr>
+          <w:highlight w:val="yellow"/>
+        </w:rPr>
+      </w:pPr>
+      <w:r>
+        <w:rPr>
+          <w:highlight w:val="yellow"/>
+        </w:rPr>
+        <w:t xml:space="preserve">Box </w:t>
+      </w:r>
+      <w:proofErr w:type="gramStart"/>
+      <w:r>
+        <w:rPr>
+          <w:highlight w:val="yellow"/>
+        </w:rPr>
+        <w:t>plots</w:t>
+      </w:r>
+      <w:proofErr w:type="gramEnd"/>
+    </w:p>
+    <w:p>
+      <w:pPr>
+        <w:ind w:left="360"/>
+      </w:pPr>
     </w:p>
     <w:p/>
     <w:p>
@@ -3035,23 +4078,39 @@
           <w:i/>
           <w:iCs/>
         </w:rPr>
-        <w:t>• Illustrate the features of your dataset using meaningful boxplots, histograms and grouped scatter plots (remember, these plots allow you to analyse the individual distribution of features and the relationship between them).</w:t>
-      </w:r>
-    </w:p>
-    <w:p>
-      <w:pPr>
+        <w:t xml:space="preserve">• </w:t>
+      </w:r>
+      <w:r>
         <w:rPr>
           <w:i/>
           <w:iCs/>
-        </w:rPr>
-      </w:pPr>
-      <w:r>
+          <w:strike/>
+        </w:rPr>
+        <w:t>Illustrate the features of your dataset using meaningful boxplots, histograms and grouped scatter plots (remember, these plots allow you to analyse the individual distribution of features and the relationship between them).</w:t>
+      </w:r>
+    </w:p>
+    <w:p>
+      <w:pPr>
         <w:rPr>
           <w:i/>
           <w:iCs/>
         </w:rPr>
+      </w:pPr>
+      <w:r>
+        <w:rPr>
+          <w:i/>
+          <w:iCs/>
+        </w:rPr>
         <w:t>• Explain what you can learn from your data exploration and visualisations provided</w:t>
       </w:r>
+    </w:p>
+    <w:p>
+      <w:pPr>
+        <w:rPr>
+          <w:i/>
+          <w:iCs/>
+        </w:rPr>
+      </w:pPr>
     </w:p>
     <w:p>
       <w:pPr>
@@ -3069,11 +4128,272 @@
           <w:numId w:val="15"/>
         </w:numPr>
       </w:pPr>
-      <w:bookmarkStart w:id="4" w:name="_Toc163162620"/>
-      <w:r>
+      <w:bookmarkStart w:id="4" w:name="_Toc163201351"/>
+      <w:r>
+        <w:lastRenderedPageBreak/>
         <w:t>Data Classification Models</w:t>
       </w:r>
       <w:bookmarkEnd w:id="4"/>
+    </w:p>
+    <w:p>
+      <w:pPr>
+        <w:rPr>
+          <w:i/>
+          <w:iCs/>
+          <w:lang w:val="en-NZ"/>
+        </w:rPr>
+      </w:pPr>
+      <w:r>
+        <w:rPr>
+          <w:i/>
+          <w:iCs/>
+          <w:lang w:val="en-NZ"/>
+        </w:rPr>
+        <w:t xml:space="preserve">You need to create a model using the </w:t>
+      </w:r>
+      <w:r>
+        <w:rPr>
+          <w:b/>
+          <w:bCs/>
+          <w:i/>
+          <w:iCs/>
+          <w:lang w:val="en-NZ"/>
+        </w:rPr>
+        <w:t xml:space="preserve">Decision Tree Classifier </w:t>
+      </w:r>
+      <w:r>
+        <w:rPr>
+          <w:i/>
+          <w:iCs/>
+          <w:lang w:val="en-NZ"/>
+        </w:rPr>
+        <w:t xml:space="preserve">and answer the following questions based on the model built. In building the model, use the 10-fold cross-validation option for testing. Your answers need to be supported by suitable evidence, wherever appropriate. Some examples of suitable evidence are Confusion Matrices, Model Visualizations, and Model Summary Reports. </w:t>
+      </w:r>
+    </w:p>
+    <w:p>
+      <w:pPr>
+        <w:rPr>
+          <w:i/>
+          <w:iCs/>
+          <w:lang w:val="en-NZ"/>
+        </w:rPr>
+      </w:pPr>
+    </w:p>
+    <w:p>
+      <w:pPr>
+        <w:rPr>
+          <w:i/>
+          <w:iCs/>
+          <w:lang w:val="en-NZ"/>
+        </w:rPr>
+      </w:pPr>
+      <w:r>
+        <w:rPr>
+          <w:i/>
+          <w:iCs/>
+          <w:lang w:val="en-NZ"/>
+        </w:rPr>
+        <w:t xml:space="preserve">a) You are required to report your preprocessing steps. The steps should include identifying any missing/duplicate data or outliers. Provide explanations of how you dealt with them. </w:t>
+      </w:r>
+    </w:p>
+    <w:p>
+      <w:pPr>
+        <w:rPr>
+          <w:b/>
+          <w:bCs/>
+          <w:i/>
+          <w:iCs/>
+          <w:lang w:val="en-NZ"/>
+        </w:rPr>
+      </w:pPr>
+      <w:r>
+        <w:rPr>
+          <w:i/>
+          <w:iCs/>
+          <w:lang w:val="en-NZ"/>
+        </w:rPr>
+        <w:t>[</w:t>
+      </w:r>
+      <w:r>
+        <w:rPr>
+          <w:b/>
+          <w:bCs/>
+          <w:i/>
+          <w:iCs/>
+          <w:lang w:val="en-NZ"/>
+        </w:rPr>
+        <w:t xml:space="preserve">5 marks] </w:t>
+      </w:r>
+    </w:p>
+    <w:p>
+      <w:pPr>
+        <w:rPr>
+          <w:i/>
+          <w:iCs/>
+          <w:lang w:val="en-NZ"/>
+        </w:rPr>
+      </w:pPr>
+    </w:p>
+    <w:p>
+      <w:pPr>
+        <w:rPr>
+          <w:i/>
+          <w:iCs/>
+          <w:lang w:val="en-NZ"/>
+        </w:rPr>
+      </w:pPr>
+      <w:r>
+        <w:rPr>
+          <w:i/>
+          <w:iCs/>
+          <w:lang w:val="en-NZ"/>
+        </w:rPr>
+        <w:t>b) Find the feature importance based on the final classification model and explain your findings. [</w:t>
+      </w:r>
+      <w:r>
+        <w:rPr>
+          <w:b/>
+          <w:bCs/>
+          <w:i/>
+          <w:iCs/>
+          <w:lang w:val="en-NZ"/>
+        </w:rPr>
+        <w:t>5 marks</w:t>
+      </w:r>
+      <w:r>
+        <w:rPr>
+          <w:i/>
+          <w:iCs/>
+          <w:lang w:val="en-NZ"/>
+        </w:rPr>
+        <w:t xml:space="preserve">] </w:t>
+      </w:r>
+    </w:p>
+    <w:p>
+      <w:pPr>
+        <w:rPr>
+          <w:i/>
+          <w:iCs/>
+          <w:lang w:val="en-NZ"/>
+        </w:rPr>
+      </w:pPr>
+    </w:p>
+    <w:p>
+      <w:pPr>
+        <w:rPr>
+          <w:i/>
+          <w:iCs/>
+          <w:lang w:val="en-NZ"/>
+        </w:rPr>
+      </w:pPr>
+      <w:r>
+        <w:rPr>
+          <w:i/>
+          <w:iCs/>
+          <w:lang w:val="en-NZ"/>
+        </w:rPr>
+        <w:t xml:space="preserve">c) Create a model using the Decision Tree algorithm. Adjust </w:t>
+      </w:r>
+      <w:r>
+        <w:rPr>
+          <w:b/>
+          <w:bCs/>
+          <w:i/>
+          <w:iCs/>
+          <w:lang w:val="en-NZ"/>
+        </w:rPr>
+        <w:t xml:space="preserve">two </w:t>
+      </w:r>
+      <w:r>
+        <w:rPr>
+          <w:i/>
+          <w:iCs/>
+          <w:lang w:val="en-NZ"/>
+        </w:rPr>
+        <w:t>suitable parameters (one at a time) to reduce the tree's size and improve your model's accuracy. Report the accuracy score for each parameter using the plots. Provide the final optimised classification tree and describe its structure. [</w:t>
+      </w:r>
+      <w:r>
+        <w:rPr>
+          <w:b/>
+          <w:bCs/>
+          <w:i/>
+          <w:iCs/>
+          <w:lang w:val="en-NZ"/>
+        </w:rPr>
+        <w:t xml:space="preserve">12 marks] </w:t>
+      </w:r>
+    </w:p>
+    <w:p>
+      <w:pPr>
+        <w:rPr>
+          <w:i/>
+          <w:iCs/>
+          <w:lang w:val="en-NZ"/>
+        </w:rPr>
+      </w:pPr>
+    </w:p>
+    <w:p>
+      <w:pPr>
+        <w:rPr>
+          <w:i/>
+          <w:iCs/>
+          <w:lang w:val="en-NZ"/>
+        </w:rPr>
+      </w:pPr>
+      <w:r>
+        <w:rPr>
+          <w:i/>
+          <w:iCs/>
+          <w:lang w:val="en-NZ"/>
+        </w:rPr>
+        <w:t>d) Describe the role of the two parameters in the model building you used in part a) above. Do you expect that using the same values obtained for this dataset will improve the accuracy of other datasets? Justify your answer. [</w:t>
+      </w:r>
+      <w:r>
+        <w:rPr>
+          <w:b/>
+          <w:bCs/>
+          <w:i/>
+          <w:iCs/>
+          <w:lang w:val="en-NZ"/>
+        </w:rPr>
+        <w:t xml:space="preserve">8 marks] </w:t>
+      </w:r>
+    </w:p>
+    <w:p>
+      <w:pPr>
+        <w:rPr>
+          <w:i/>
+          <w:iCs/>
+          <w:lang w:val="en-NZ"/>
+        </w:rPr>
+      </w:pPr>
+    </w:p>
+    <w:p>
+      <w:pPr>
+        <w:rPr>
+          <w:i/>
+          <w:iCs/>
+          <w:lang w:val="en-NZ"/>
+        </w:rPr>
+      </w:pPr>
+      <w:r>
+        <w:rPr>
+          <w:i/>
+          <w:iCs/>
+          <w:lang w:val="en-NZ"/>
+        </w:rPr>
+        <w:t xml:space="preserve">e) Generate and carefully examine the Confusion Matrix and explain your findings. Provide the model summary report and discuss the metrics (accuracy, precision, recall, and F1-score). </w:t>
+      </w:r>
+      <w:r>
+        <w:rPr>
+          <w:b/>
+          <w:bCs/>
+          <w:i/>
+          <w:iCs/>
+          <w:lang w:val="en-NZ"/>
+        </w:rPr>
+        <w:t xml:space="preserve">[10 marks] </w:t>
+      </w:r>
     </w:p>
     <w:p/>
     <w:p>
@@ -3084,7 +4404,7 @@
           <w:numId w:val="15"/>
         </w:numPr>
       </w:pPr>
-      <w:bookmarkStart w:id="5" w:name="_Toc163162621"/>
+      <w:bookmarkStart w:id="5" w:name="_Toc163201352"/>
       <w:r>
         <w:t>Results and Discussion</w:t>
       </w:r>
@@ -3098,11 +4418,222 @@
       <w:pPr>
         <w:pStyle w:val="Heading1"/>
       </w:pPr>
-      <w:bookmarkStart w:id="6" w:name="_Toc163162622"/>
+      <w:bookmarkStart w:id="6" w:name="_Toc163201353"/>
       <w:r>
         <w:t>References</w:t>
       </w:r>
       <w:bookmarkEnd w:id="6"/>
+    </w:p>
+    <w:p>
+      <w:r>
+        <w:rPr>
+          <w:lang w:val="en-NZ"/>
+        </w:rPr>
+        <w:t xml:space="preserve">American Congress of Obstetricians and </w:t>
+      </w:r>
+      <w:proofErr w:type="spellStart"/>
+      <w:r>
+        <w:rPr>
+          <w:lang w:val="en-NZ"/>
+        </w:rPr>
+        <w:t>Gynecologists</w:t>
+      </w:r>
+      <w:proofErr w:type="spellEnd"/>
+      <w:r>
+        <w:rPr>
+          <w:lang w:val="en-NZ"/>
+        </w:rPr>
+        <w:t xml:space="preserve">. (2020). Preeclampsia and High Blood Pressure During Pregnancy. </w:t>
+      </w:r>
+      <w:hyperlink r:id="rId26" w:tgtFrame="_blank" w:history="1">
+        <w:r>
+          <w:rPr>
+            <w:rStyle w:val="Hyperlink"/>
+            <w:lang w:val="en-NZ"/>
+          </w:rPr>
+          <w:t>https://www.acog.org/topics/hypertension-and-preeclampsia-in-pregnancy</w:t>
+        </w:r>
+      </w:hyperlink>
+    </w:p>
+    <w:p>
+      <w:pPr>
+        <w:rPr>
+          <w:lang w:val="en-NZ"/>
+        </w:rPr>
+      </w:pPr>
+    </w:p>
+    <w:p>
+      <w:r>
+        <w:rPr>
+          <w:lang w:val="en-NZ"/>
+        </w:rPr>
+        <w:t xml:space="preserve">American Heart Association. (2023). High Blood Pressure. </w:t>
+      </w:r>
+      <w:hyperlink r:id="rId27" w:tgtFrame="_blank" w:history="1">
+        <w:r>
+          <w:rPr>
+            <w:rStyle w:val="Hyperlink"/>
+            <w:lang w:val="en-NZ"/>
+          </w:rPr>
+          <w:t>https://www.heart.org/en/health-topics/high-blood-pressure</w:t>
+        </w:r>
+      </w:hyperlink>
+    </w:p>
+    <w:p>
+      <w:pPr>
+        <w:rPr>
+          <w:lang w:val="en-NZ"/>
+        </w:rPr>
+      </w:pPr>
+    </w:p>
+    <w:p>
+      <w:proofErr w:type="spellStart"/>
+      <w:r>
+        <w:rPr>
+          <w:lang w:val="en-NZ"/>
+        </w:rPr>
+        <w:t>Diabète</w:t>
+      </w:r>
+      <w:proofErr w:type="spellEnd"/>
+      <w:r>
+        <w:rPr>
+          <w:lang w:val="en-NZ"/>
+        </w:rPr>
+        <w:t xml:space="preserve"> Québec. (n.d.). Diabetes in Pregnancy. </w:t>
+      </w:r>
+      <w:hyperlink r:id="rId28" w:tgtFrame="_blank" w:history="1">
+        <w:r>
+          <w:rPr>
+            <w:rStyle w:val="Hyperlink"/>
+            <w:lang w:val="en-NZ"/>
+          </w:rPr>
+          <w:t>https://guidelines.diabetes.ca/cpg/chapter36</w:t>
+        </w:r>
+      </w:hyperlink>
+    </w:p>
+    <w:p>
+      <w:pPr>
+        <w:rPr>
+          <w:lang w:val="en-NZ"/>
+        </w:rPr>
+      </w:pPr>
+    </w:p>
+    <w:p>
+      <w:pPr>
+        <w:rPr>
+          <w:lang w:val="en-NZ"/>
+        </w:rPr>
+      </w:pPr>
+      <w:r>
+        <w:rPr>
+          <w:lang w:val="en-NZ"/>
+        </w:rPr>
+        <w:t xml:space="preserve">Heart Foundation New Zealand. (n.d.). Managing High Blood Pressure. </w:t>
+      </w:r>
+      <w:hyperlink r:id="rId29" w:history="1">
+        <w:r>
+          <w:rPr>
+            <w:rStyle w:val="Hyperlink"/>
+            <w:lang w:val="en-NZ"/>
+          </w:rPr>
+          <w:t>https://www.heartfoundation.org.nz/wellbeing/managing-risk/managing-high-blood-pressure</w:t>
+        </w:r>
+      </w:hyperlink>
+    </w:p>
+    <w:p>
+      <w:r>
+        <w:rPr>
+          <w:lang w:val="en-NZ"/>
+        </w:rPr>
+        <w:lastRenderedPageBreak/>
+        <w:t xml:space="preserve">Mayo Clinic. (2023). Diabetes Diagnosis. </w:t>
+      </w:r>
+      <w:hyperlink r:id="rId30" w:tgtFrame="_blank" w:history="1">
+        <w:r>
+          <w:rPr>
+            <w:rStyle w:val="Hyperlink"/>
+            <w:lang w:val="en-NZ"/>
+          </w:rPr>
+          <w:t>https://www.mayoclinic.org/diseases-conditions/diabetes/diagnosis-treatment/diagnosis/dxc-20371445</w:t>
+        </w:r>
+      </w:hyperlink>
+    </w:p>
+    <w:p>
+      <w:pPr>
+        <w:rPr>
+          <w:lang w:val="en-NZ"/>
+        </w:rPr>
+      </w:pPr>
+    </w:p>
+    <w:p>
+      <w:r>
+        <w:rPr>
+          <w:lang w:val="en-NZ"/>
+        </w:rPr>
+        <w:t xml:space="preserve">MedlinePlus. (2021). High Blood Pressure. </w:t>
+      </w:r>
+      <w:hyperlink r:id="rId31" w:tgtFrame="_blank" w:history="1">
+        <w:r>
+          <w:rPr>
+            <w:rStyle w:val="Hyperlink"/>
+            <w:lang w:val="en-NZ"/>
+          </w:rPr>
+          <w:t>https://medlineplus.gov/ency/anatomyvideos/000072.htm</w:t>
+        </w:r>
+      </w:hyperlink>
+    </w:p>
+    <w:p>
+      <w:pPr>
+        <w:rPr>
+          <w:lang w:val="en-NZ"/>
+        </w:rPr>
+      </w:pPr>
+    </w:p>
+    <w:p>
+      <w:r>
+        <w:rPr>
+          <w:lang w:val="en-NZ"/>
+        </w:rPr>
+        <w:t xml:space="preserve">National Institute of Diabetes and Digestive and Kidney Diseases. (2022). Diabetes. </w:t>
+      </w:r>
+      <w:hyperlink r:id="rId32" w:tgtFrame="_blank" w:history="1">
+        <w:r>
+          <w:rPr>
+            <w:rStyle w:val="Hyperlink"/>
+            <w:lang w:val="en-NZ"/>
+          </w:rPr>
+          <w:t>https://www.niddk.nih.gov/health-information/diabetes</w:t>
+        </w:r>
+      </w:hyperlink>
+    </w:p>
+    <w:p>
+      <w:pPr>
+        <w:rPr>
+          <w:lang w:val="en-NZ"/>
+        </w:rPr>
+      </w:pPr>
+    </w:p>
+    <w:p>
+      <w:pPr>
+        <w:rPr>
+          <w:lang w:val="en-NZ"/>
+        </w:rPr>
+      </w:pPr>
+      <w:r>
+        <w:rPr>
+          <w:lang w:val="en-NZ"/>
+        </w:rPr>
+        <w:t xml:space="preserve">Statista. (2023). New Zealand: Median age of mothers at childbirth from 1990 to 2023. </w:t>
+      </w:r>
+      <w:hyperlink r:id="rId33" w:tgtFrame="_blank" w:history="1">
+        <w:r>
+          <w:rPr>
+            <w:rStyle w:val="Hyperlink"/>
+            <w:lang w:val="en-NZ"/>
+          </w:rPr>
+          <w:t>https://www.statista.com/statistics/1064536/new-zealand-fertility-rate-by-age-group/</w:t>
+        </w:r>
+      </w:hyperlink>
     </w:p>
     <w:p/>
     <w:p>
@@ -3117,7 +4648,7 @@
           <w:lang w:val="en-NZ"/>
         </w:rPr>
       </w:pPr>
-      <w:hyperlink r:id="rId18" w:tgtFrame="_blank" w:history="1">
+      <w:hyperlink r:id="rId34" w:tgtFrame="_blank" w:history="1">
         <w:r>
           <w:rPr>
             <w:rStyle w:val="Hyperlink"/>
@@ -3153,7 +4684,7 @@
           <w:lang w:val="en-NZ"/>
         </w:rPr>
       </w:pPr>
-      <w:hyperlink r:id="rId19" w:history="1">
+      <w:hyperlink r:id="rId35" w:history="1">
         <w:r>
           <w:rPr>
             <w:rStyle w:val="Hyperlink"/>
@@ -3189,7 +4720,7 @@
           <w:lang w:val="en-NZ"/>
         </w:rPr>
       </w:pPr>
-      <w:hyperlink r:id="rId20" w:tgtFrame="_blank" w:history="1">
+      <w:hyperlink r:id="rId36" w:tgtFrame="_blank" w:history="1">
         <w:r>
           <w:rPr>
             <w:rStyle w:val="Hyperlink"/>
@@ -3225,7 +4756,7 @@
           <w:lang w:val="en-NZ"/>
         </w:rPr>
       </w:pPr>
-      <w:hyperlink r:id="rId21" w:history="1">
+      <w:hyperlink r:id="rId37" w:history="1">
         <w:r>
           <w:rPr>
             <w:rStyle w:val="Hyperlink"/>
@@ -3262,7 +4793,7 @@
           <w:lang w:val="en-NZ"/>
         </w:rPr>
       </w:pPr>
-      <w:hyperlink r:id="rId22" w:history="1">
+      <w:hyperlink r:id="rId38" w:history="1">
         <w:r>
           <w:rPr>
             <w:rStyle w:val="Hyperlink"/>
@@ -3299,7 +4830,7 @@
           <w:lang w:val="en-NZ"/>
         </w:rPr>
       </w:pPr>
-      <w:hyperlink r:id="rId23" w:anchor=":~:text=You%20have%20gestational%20hypertension%20when,normal%20blood%20pressure%20before%20pregnancy" w:history="1">
+      <w:hyperlink r:id="rId39" w:anchor=":~:text=You%20have%20gestational%20hypertension%20when,normal%20blood%20pressure%20before%20pregnancy" w:history="1">
         <w:r>
           <w:rPr>
             <w:rStyle w:val="Hyperlink"/>
@@ -3345,7 +4876,7 @@
           <w:lang w:val="en-NZ"/>
         </w:rPr>
       </w:pPr>
-      <w:hyperlink r:id="rId24" w:history="1">
+      <w:hyperlink r:id="rId40" w:history="1">
         <w:r>
           <w:rPr>
             <w:rStyle w:val="Hyperlink"/>
@@ -3382,7 +4913,7 @@
           <w:lang w:val="en-NZ"/>
         </w:rPr>
       </w:pPr>
-      <w:hyperlink r:id="rId25" w:history="1">
+      <w:hyperlink r:id="rId41" w:history="1">
         <w:r>
           <w:rPr>
             <w:rStyle w:val="Hyperlink"/>
@@ -3421,9 +4952,9 @@
       </w:pPr>
     </w:p>
     <w:sectPr>
-      <w:headerReference w:type="default" r:id="rId26"/>
-      <w:footerReference w:type="default" r:id="rId27"/>
-      <w:headerReference w:type="first" r:id="rId28"/>
+      <w:headerReference w:type="default" r:id="rId42"/>
+      <w:footerReference w:type="default" r:id="rId43"/>
+      <w:headerReference w:type="first" r:id="rId44"/>
       <w:pgSz w:w="11906" w:h="16838"/>
       <w:pgMar w:top="1440" w:right="1440" w:bottom="1440" w:left="1440" w:header="709" w:footer="404" w:gutter="0"/>
       <w:cols w:space="708"/>
@@ -6766,6 +8297,15 @@
 </file>
 
 <file path=customXml/item1.xml><?xml version="1.0" encoding="utf-8"?>
+<?mso-contentType ?>
+<FormTemplates xmlns="http://schemas.microsoft.com/sharepoint/v3/contenttype/forms">
+  <Display>DocumentLibraryForm</Display>
+  <Edit>DocumentLibraryForm</Edit>
+  <New>DocumentLibraryForm</New>
+</FormTemplates>
+</file>
+
+<file path=customXml/item2.xml><?xml version="1.0" encoding="utf-8"?>
 <ct:contentTypeSchema xmlns:ct="http://schemas.microsoft.com/office/2006/metadata/contentType" xmlns:ma="http://schemas.microsoft.com/office/2006/metadata/properties/metaAttributes" ct:_="" ma:_="" ma:contentTypeName="Document" ma:contentTypeID="0x010100BCEEFA10CE007746A66842AC988927DE" ma:contentTypeVersion="13" ma:contentTypeDescription="Create a new document." ma:contentTypeScope="" ma:versionID="88032668b09453b71ae7bfd654e5bfff">
   <xsd:schema xmlns:xsd="http://www.w3.org/2001/XMLSchema" xmlns:xs="http://www.w3.org/2001/XMLSchema" xmlns:p="http://schemas.microsoft.com/office/2006/metadata/properties" xmlns:ns3="57805d61-3435-47bd-abdb-a3b0b3beefa1" xmlns:ns4="8c1feb46-5947-414f-89b9-1e29900a6592" targetNamespace="http://schemas.microsoft.com/office/2006/metadata/properties" ma:root="true" ma:fieldsID="8d3a45c4e6aa73438d4aa2bee3f962fe" ns3:_="" ns4:_="">
     <xsd:import namespace="57805d61-3435-47bd-abdb-a3b0b3beefa1"/>
@@ -6988,26 +8528,25 @@
 </ct:contentTypeSchema>
 </file>
 
-<file path=customXml/item2.xml><?xml version="1.0" encoding="utf-8"?>
-<?mso-contentType ?>
-<FormTemplates xmlns="http://schemas.microsoft.com/sharepoint/v3/contenttype/forms">
-  <Display>DocumentLibraryForm</Display>
-  <Edit>DocumentLibraryForm</Edit>
-  <New>DocumentLibraryForm</New>
-</FormTemplates>
+<file path=customXml/item3.xml><?xml version="1.0" encoding="utf-8"?>
+<b:Sources xmlns:b="http://schemas.openxmlformats.org/officeDocument/2006/bibliography" xmlns="http://schemas.openxmlformats.org/officeDocument/2006/bibliography" SelectedStyle="\APASixthEditionOfficeOnline.xsl" StyleName="APA" Version="6"/>
 </file>
 
-<file path=customXml/item3.xml><?xml version="1.0" encoding="utf-8"?>
+<file path=customXml/item4.xml><?xml version="1.0" encoding="utf-8"?>
 <p:properties xmlns:p="http://schemas.microsoft.com/office/2006/metadata/properties" xmlns:xsi="http://www.w3.org/2001/XMLSchema-instance" xmlns:pc="http://schemas.microsoft.com/office/infopath/2007/PartnerControls">
   <documentManagement/>
 </p:properties>
 </file>
 
-<file path=customXml/item4.xml><?xml version="1.0" encoding="utf-8"?>
-<b:Sources xmlns:b="http://schemas.openxmlformats.org/officeDocument/2006/bibliography" xmlns="http://schemas.openxmlformats.org/officeDocument/2006/bibliography" SelectedStyle="\APASixthEditionOfficeOnline.xsl" StyleName="APA" Version="6"/>
+<file path=customXml/itemProps1.xml><?xml version="1.0" encoding="utf-8"?>
+<ds:datastoreItem xmlns:ds="http://schemas.openxmlformats.org/officeDocument/2006/customXml" ds:itemID="{42BC5C60-7A9A-4962-B98B-BDFBEB875000}">
+  <ds:schemaRefs>
+    <ds:schemaRef ds:uri="http://schemas.microsoft.com/sharepoint/v3/contenttype/forms"/>
+  </ds:schemaRefs>
+</ds:datastoreItem>
 </file>
 
-<file path=customXml/itemProps1.xml><?xml version="1.0" encoding="utf-8"?>
+<file path=customXml/itemProps2.xml><?xml version="1.0" encoding="utf-8"?>
 <ds:datastoreItem xmlns:ds="http://schemas.openxmlformats.org/officeDocument/2006/customXml" ds:itemID="{40DC02B1-F7AB-4F16-8ABC-0A5239A54845}">
   <ds:schemaRefs>
     <ds:schemaRef ds:uri="http://schemas.microsoft.com/office/2006/metadata/contentType"/>
@@ -7026,27 +8565,19 @@
 </ds:datastoreItem>
 </file>
 
-<file path=customXml/itemProps2.xml><?xml version="1.0" encoding="utf-8"?>
-<ds:datastoreItem xmlns:ds="http://schemas.openxmlformats.org/officeDocument/2006/customXml" ds:itemID="{42BC5C60-7A9A-4962-B98B-BDFBEB875000}">
+<file path=customXml/itemProps3.xml><?xml version="1.0" encoding="utf-8"?>
+<ds:datastoreItem xmlns:ds="http://schemas.openxmlformats.org/officeDocument/2006/customXml" ds:itemID="{933D9F45-4D9C-4D8D-AAF9-527F8E4AB6D2}">
   <ds:schemaRefs>
-    <ds:schemaRef ds:uri="http://schemas.microsoft.com/sharepoint/v3/contenttype/forms"/>
+    <ds:schemaRef ds:uri="http://schemas.openxmlformats.org/officeDocument/2006/bibliography"/>
   </ds:schemaRefs>
 </ds:datastoreItem>
 </file>
 
-<file path=customXml/itemProps3.xml><?xml version="1.0" encoding="utf-8"?>
+<file path=customXml/itemProps4.xml><?xml version="1.0" encoding="utf-8"?>
 <ds:datastoreItem xmlns:ds="http://schemas.openxmlformats.org/officeDocument/2006/customXml" ds:itemID="{BBFBE22C-5562-446F-9E68-3F66A8A187EC}">
   <ds:schemaRefs>
     <ds:schemaRef ds:uri="http://schemas.microsoft.com/office/2006/metadata/properties"/>
     <ds:schemaRef ds:uri="http://schemas.microsoft.com/office/infopath/2007/PartnerControls"/>
   </ds:schemaRefs>
 </ds:datastoreItem>
-</file>
-
-<file path=customXml/itemProps4.xml><?xml version="1.0" encoding="utf-8"?>
-<ds:datastoreItem xmlns:ds="http://schemas.openxmlformats.org/officeDocument/2006/customXml" ds:itemID="{933D9F45-4D9C-4D8D-AAF9-527F8E4AB6D2}">
-  <ds:schemaRefs>
-    <ds:schemaRef ds:uri="http://schemas.openxmlformats.org/officeDocument/2006/bibliography"/>
-  </ds:schemaRefs>
-</ds:datastoreItem>
 </file>
</xml_diff>

<commit_message>
updated contents of assignment 1
</commit_message>
<xml_diff>
--- a/Assessment cover sheet S1 2024.docx
+++ b/Assessment cover sheet S1 2024.docx
@@ -2586,6 +2586,9 @@
         <w:jc w:val="center"/>
       </w:pPr>
       <w:r>
+        <w:rPr>
+          <w:noProof/>
+        </w:rPr>
         <w:lastRenderedPageBreak/>
         <w:drawing>
           <wp:inline distT="0" distB="0" distL="0" distR="0" wp14:anchorId="2F29EC67" wp14:editId="5523DB92">
@@ -2715,6 +2718,9 @@
         <w:keepNext/>
       </w:pPr>
       <w:r>
+        <w:rPr>
+          <w:noProof/>
+        </w:rPr>
         <w:drawing>
           <wp:inline distT="0" distB="0" distL="0" distR="0" wp14:anchorId="5906EB66" wp14:editId="3D605DC6">
             <wp:extent cx="5731510" cy="3108325"/>
@@ -3024,6 +3030,7 @@
       </w:pPr>
       <w:r>
         <w:rPr>
+          <w:noProof/>
           <w:lang w:val="en-NZ"/>
         </w:rPr>
         <w:lastRenderedPageBreak/>
@@ -3138,6 +3145,7 @@
       </w:pPr>
       <w:r>
         <w:rPr>
+          <w:noProof/>
           <w:lang w:val="en-NZ"/>
         </w:rPr>
         <w:drawing>
@@ -3252,6 +3260,9 @@
         <w:jc w:val="center"/>
       </w:pPr>
       <w:r>
+        <w:rPr>
+          <w:noProof/>
+        </w:rPr>
         <w:drawing>
           <wp:inline distT="0" distB="0" distL="0" distR="0" wp14:anchorId="0B7F2A18" wp14:editId="43D570A1">
             <wp:extent cx="4459759" cy="3888188"/>
@@ -3355,6 +3366,9 @@
         <w:jc w:val="center"/>
       </w:pPr>
       <w:r>
+        <w:rPr>
+          <w:noProof/>
+        </w:rPr>
         <w:drawing>
           <wp:inline distT="0" distB="0" distL="0" distR="0" wp14:anchorId="399F0DFE" wp14:editId="1FEF4AB7">
             <wp:extent cx="4682477" cy="4120895"/>
@@ -3458,6 +3472,9 @@
         <w:jc w:val="center"/>
       </w:pPr>
       <w:r>
+        <w:rPr>
+          <w:noProof/>
+        </w:rPr>
         <w:lastRenderedPageBreak/>
         <w:drawing>
           <wp:inline distT="0" distB="0" distL="0" distR="0" wp14:anchorId="552D3B19" wp14:editId="72BCD378">
@@ -3562,6 +3579,9 @@
         <w:jc w:val="center"/>
       </w:pPr>
       <w:r>
+        <w:rPr>
+          <w:noProof/>
+        </w:rPr>
         <w:drawing>
           <wp:inline distT="0" distB="0" distL="0" distR="0" wp14:anchorId="6B82D959" wp14:editId="25552671">
             <wp:extent cx="4697942" cy="4047214"/>
@@ -3683,6 +3703,9 @@
         <w:keepNext/>
       </w:pPr>
       <w:r>
+        <w:rPr>
+          <w:noProof/>
+        </w:rPr>
         <w:drawing>
           <wp:inline distT="0" distB="0" distL="0" distR="0" wp14:anchorId="144701F4" wp14:editId="0322B354">
             <wp:extent cx="5362575" cy="4314825"/>
@@ -3779,15 +3802,13 @@
         </w:rPr>
         <w:t xml:space="preserve">: Chi-Squared Feature </w:t>
       </w:r>
-      <w:proofErr w:type="spellStart"/>
-      <w:r>
-        <w:rPr>
-          <w:sz w:val="22"/>
-          <w:szCs w:val="22"/>
-        </w:rPr>
-        <w:t>Selecton</w:t>
-      </w:r>
-      <w:proofErr w:type="spellEnd"/>
+      <w:r>
+        <w:rPr>
+          <w:sz w:val="22"/>
+          <w:szCs w:val="22"/>
+        </w:rPr>
+        <w:t>Selection</w:t>
+      </w:r>
       <w:r>
         <w:rPr>
           <w:sz w:val="22"/>
@@ -3816,6 +3837,9 @@
         <w:jc w:val="center"/>
       </w:pPr>
       <w:r>
+        <w:rPr>
+          <w:noProof/>
+        </w:rPr>
         <w:lastRenderedPageBreak/>
         <w:drawing>
           <wp:inline distT="0" distB="0" distL="0" distR="0" wp14:anchorId="456A9104" wp14:editId="2E36A5BB">
@@ -3952,6 +3976,7 @@
           <w:numId w:val="17"/>
         </w:numPr>
         <w:rPr>
+          <w:strike/>
           <w:highlight w:val="yellow"/>
         </w:rPr>
       </w:pPr>
@@ -3959,7 +3984,32 @@
         <w:rPr>
           <w:highlight w:val="yellow"/>
         </w:rPr>
-        <w:t>Chi Square Score</w:t>
+        <w:t>Add Dot Plots</w:t>
+      </w:r>
+      <w:r>
+        <w:rPr>
+          <w:highlight w:val="yellow"/>
+        </w:rPr>
+        <w:t xml:space="preserve"> – Explain too </w:t>
+      </w:r>
+      <w:r>
+        <w:rPr>
+          <mc:AlternateContent>
+            <mc:Choice Requires="w16se"/>
+            <mc:Fallback>
+              <w:rFonts w:ascii="Segoe UI Emoji" w:eastAsia="Segoe UI Emoji" w:hAnsi="Segoe UI Emoji" w:cs="Segoe UI Emoji"/>
+            </mc:Fallback>
+          </mc:AlternateContent>
+          <w:highlight w:val="yellow"/>
+        </w:rPr>
+        <mc:AlternateContent>
+          <mc:Choice Requires="w16se">
+            <w16se:symEx w16se:font="Segoe UI Emoji" w16se:char="2639"/>
+          </mc:Choice>
+          <mc:Fallback>
+            <w:t>☹</w:t>
+          </mc:Fallback>
+        </mc:AlternateContent>
       </w:r>
     </w:p>
     <w:p>
@@ -3977,6 +4027,24 @@
         <w:rPr>
           <w:highlight w:val="yellow"/>
         </w:rPr>
+        <w:t>Chi Square Score</w:t>
+      </w:r>
+    </w:p>
+    <w:p>
+      <w:pPr>
+        <w:pStyle w:val="ListParagraph"/>
+        <w:numPr>
+          <w:ilvl w:val="0"/>
+          <w:numId w:val="17"/>
+        </w:numPr>
+        <w:rPr>
+          <w:highlight w:val="yellow"/>
+        </w:rPr>
+      </w:pPr>
+      <w:r>
+        <w:rPr>
+          <w:highlight w:val="yellow"/>
+        </w:rPr>
         <w:t xml:space="preserve">Box </w:t>
       </w:r>
       <w:proofErr w:type="gramStart"/>
@@ -4138,6 +4206,184 @@
     <w:p>
       <w:pPr>
         <w:rPr>
+          <w:lang w:val="en-NZ"/>
+        </w:rPr>
+      </w:pPr>
+      <w:r>
+        <w:rPr>
+          <w:lang w:val="en-NZ"/>
+        </w:rPr>
+        <w:t>a)</w:t>
+      </w:r>
+    </w:p>
+    <w:p>
+      <w:pPr>
+        <w:rPr>
+          <w:lang w:val="en-NZ"/>
+        </w:rPr>
+      </w:pPr>
+    </w:p>
+    <w:p>
+      <w:pPr>
+        <w:pStyle w:val="ListParagraph"/>
+        <w:numPr>
+          <w:ilvl w:val="0"/>
+          <w:numId w:val="17"/>
+        </w:numPr>
+        <w:rPr>
+          <w:lang w:val="en-NZ"/>
+        </w:rPr>
+      </w:pPr>
+      <w:r>
+        <w:rPr>
+          <w:lang w:val="en-NZ"/>
+        </w:rPr>
+        <w:t>cleaning steps involved identifying and removing outliers.</w:t>
+      </w:r>
+    </w:p>
+    <w:p>
+      <w:pPr>
+        <w:pStyle w:val="ListParagraph"/>
+        <w:numPr>
+          <w:ilvl w:val="0"/>
+          <w:numId w:val="17"/>
+        </w:numPr>
+        <w:rPr>
+          <w:lang w:val="en-NZ"/>
+        </w:rPr>
+      </w:pPr>
+      <w:r>
+        <w:rPr>
+          <w:lang w:val="en-NZ"/>
+        </w:rPr>
+        <w:t>Identified no duplicate data.</w:t>
+      </w:r>
+    </w:p>
+    <w:p>
+      <w:pPr>
+        <w:pStyle w:val="ListParagraph"/>
+        <w:numPr>
+          <w:ilvl w:val="0"/>
+          <w:numId w:val="17"/>
+        </w:numPr>
+        <w:rPr>
+          <w:lang w:val="en-NZ"/>
+        </w:rPr>
+      </w:pPr>
+      <w:r>
+        <w:rPr>
+          <w:lang w:val="en-NZ"/>
+        </w:rPr>
+        <w:t>Identified no missing data.</w:t>
+      </w:r>
+    </w:p>
+    <w:p>
+      <w:pPr>
+        <w:pStyle w:val="ListParagraph"/>
+        <w:numPr>
+          <w:ilvl w:val="0"/>
+          <w:numId w:val="17"/>
+        </w:numPr>
+        <w:rPr>
+          <w:lang w:val="en-NZ"/>
+        </w:rPr>
+      </w:pPr>
+      <w:r>
+        <w:rPr>
+          <w:lang w:val="en-NZ"/>
+        </w:rPr>
+        <w:t>Used IQR method to identify and remove outliers.</w:t>
+      </w:r>
+    </w:p>
+    <w:p>
+      <w:pPr>
+        <w:pStyle w:val="ListParagraph"/>
+        <w:numPr>
+          <w:ilvl w:val="0"/>
+          <w:numId w:val="17"/>
+        </w:numPr>
+        <w:rPr>
+          <w:lang w:val="en-NZ"/>
+        </w:rPr>
+      </w:pPr>
+      <w:r>
+        <w:rPr>
+          <w:lang w:val="en-NZ"/>
+        </w:rPr>
+        <w:t>Justified reasons to removing outliers.</w:t>
+      </w:r>
+    </w:p>
+    <w:p>
+      <w:pPr>
+        <w:rPr>
+          <w:lang w:val="en-NZ"/>
+        </w:rPr>
+      </w:pPr>
+    </w:p>
+    <w:p>
+      <w:pPr>
+        <w:rPr>
+          <w:lang w:val="en-NZ"/>
+        </w:rPr>
+      </w:pPr>
+      <w:r>
+        <w:rPr>
+          <w:lang w:val="en-NZ"/>
+        </w:rPr>
+        <w:t>b)</w:t>
+      </w:r>
+    </w:p>
+    <w:p>
+      <w:pPr>
+        <w:rPr>
+          <w:lang w:val="en-NZ"/>
+        </w:rPr>
+      </w:pPr>
+    </w:p>
+    <w:p>
+      <w:pPr>
+        <w:pStyle w:val="ListParagraph"/>
+        <w:numPr>
+          <w:ilvl w:val="0"/>
+          <w:numId w:val="17"/>
+        </w:numPr>
+        <w:rPr>
+          <w:lang w:val="en-NZ"/>
+        </w:rPr>
+      </w:pPr>
+      <w:r>
+        <w:rPr>
+          <w:lang w:val="en-NZ"/>
+        </w:rPr>
+        <w:t>Look at latest lab to make decision tree.</w:t>
+      </w:r>
+    </w:p>
+    <w:p>
+      <w:pPr>
+        <w:rPr>
+          <w:lang w:val="en-NZ"/>
+        </w:rPr>
+      </w:pPr>
+    </w:p>
+    <w:p>
+      <w:pPr>
+        <w:rPr>
+          <w:lang w:val="en-NZ"/>
+        </w:rPr>
+      </w:pPr>
+    </w:p>
+    <w:p>
+      <w:pPr>
+        <w:rPr>
+          <w:i/>
+          <w:iCs/>
+          <w:lang w:val="en-NZ"/>
+        </w:rPr>
+      </w:pPr>
+    </w:p>
+    <w:p>
+      <w:pPr>
+        <w:rPr>
           <w:i/>
           <w:iCs/>
           <w:lang w:val="en-NZ"/>
@@ -4181,6 +4427,10 @@
     </w:p>
     <w:p>
       <w:pPr>
+        <w:numPr>
+          <w:ilvl w:val="0"/>
+          <w:numId w:val="23"/>
+        </w:numPr>
         <w:rPr>
           <w:i/>
           <w:iCs/>
@@ -4193,11 +4443,30 @@
           <w:iCs/>
           <w:lang w:val="en-NZ"/>
         </w:rPr>
-        <w:t xml:space="preserve">a) You are required to report your preprocessing steps. The steps should include identifying any missing/duplicate data or outliers. Provide explanations of how you dealt with them. </w:t>
-      </w:r>
-    </w:p>
-    <w:p>
-      <w:pPr>
+        <w:t xml:space="preserve">You are required to report your preprocessing steps. The steps should include identifying any missing/duplicate data or outliers. Provide explanations of how you dealt with them. </w:t>
+      </w:r>
+    </w:p>
+    <w:p>
+      <w:pPr>
+        <w:numPr>
+          <w:ilvl w:val="0"/>
+          <w:numId w:val="23"/>
+        </w:numPr>
+        <w:rPr>
+          <w:i/>
+          <w:iCs/>
+          <w:lang w:val="en-NZ"/>
+        </w:rPr>
+      </w:pPr>
+      <w:r>
+        <w:rPr>
+          <w:i/>
+          <w:iCs/>
+          <w:lang w:val="en-NZ"/>
+        </w:rPr>
+        <w:t>[</w:t>
+      </w:r>
+      <w:r>
         <w:rPr>
           <w:b/>
           <w:bCs/>
@@ -4205,15 +4474,21 @@
           <w:iCs/>
           <w:lang w:val="en-NZ"/>
         </w:rPr>
-      </w:pPr>
-      <w:r>
+        <w:t>5 marks]</w:t>
+      </w:r>
+    </w:p>
+    <w:p>
+      <w:pPr>
+        <w:numPr>
+          <w:ilvl w:val="0"/>
+          <w:numId w:val="23"/>
+        </w:numPr>
         <w:rPr>
           <w:i/>
           <w:iCs/>
           <w:lang w:val="en-NZ"/>
         </w:rPr>
-        <w:t>[</w:t>
-      </w:r>
+      </w:pPr>
       <w:r>
         <w:rPr>
           <w:b/>
@@ -4222,33 +4497,28 @@
           <w:iCs/>
           <w:lang w:val="en-NZ"/>
         </w:rPr>
-        <w:t xml:space="preserve">5 marks] </w:t>
-      </w:r>
-    </w:p>
-    <w:p>
-      <w:pPr>
+        <w:t xml:space="preserve"> </w:t>
+      </w:r>
+    </w:p>
+    <w:p>
+      <w:pPr>
+        <w:numPr>
+          <w:ilvl w:val="0"/>
+          <w:numId w:val="23"/>
+        </w:numPr>
         <w:rPr>
           <w:i/>
           <w:iCs/>
           <w:lang w:val="en-NZ"/>
         </w:rPr>
       </w:pPr>
-    </w:p>
-    <w:p>
-      <w:pPr>
+      <w:r>
         <w:rPr>
           <w:i/>
           <w:iCs/>
           <w:lang w:val="en-NZ"/>
         </w:rPr>
-      </w:pPr>
-      <w:r>
-        <w:rPr>
-          <w:i/>
-          <w:iCs/>
-          <w:lang w:val="en-NZ"/>
-        </w:rPr>
-        <w:t>b) Find the feature importance based on the final classification model and explain your findings. [</w:t>
+        <w:t xml:space="preserve">Create a model using the Decision Tree algorithm. Adjust </w:t>
       </w:r>
       <w:r>
         <w:rPr>
@@ -4258,7 +4528,7 @@
           <w:iCs/>
           <w:lang w:val="en-NZ"/>
         </w:rPr>
-        <w:t>5 marks</w:t>
+        <w:t xml:space="preserve">two </w:t>
       </w:r>
       <w:r>
         <w:rPr>
@@ -4266,33 +4536,7 @@
           <w:iCs/>
           <w:lang w:val="en-NZ"/>
         </w:rPr>
-        <w:t xml:space="preserve">] </w:t>
-      </w:r>
-    </w:p>
-    <w:p>
-      <w:pPr>
-        <w:rPr>
-          <w:i/>
-          <w:iCs/>
-          <w:lang w:val="en-NZ"/>
-        </w:rPr>
-      </w:pPr>
-    </w:p>
-    <w:p>
-      <w:pPr>
-        <w:rPr>
-          <w:i/>
-          <w:iCs/>
-          <w:lang w:val="en-NZ"/>
-        </w:rPr>
-      </w:pPr>
-      <w:r>
-        <w:rPr>
-          <w:i/>
-          <w:iCs/>
-          <w:lang w:val="en-NZ"/>
-        </w:rPr>
-        <w:t xml:space="preserve">c) Create a model using the Decision Tree algorithm. Adjust </w:t>
+        <w:t>suitable parameters (one at a time) to reduce the tree's size and improve your model's accuracy. Report the accuracy score for each parameter using the plots. Provide the final optimised classification tree and describe its structure. [</w:t>
       </w:r>
       <w:r>
         <w:rPr>
@@ -4302,15 +4546,37 @@
           <w:iCs/>
           <w:lang w:val="en-NZ"/>
         </w:rPr>
-        <w:t xml:space="preserve">two </w:t>
-      </w:r>
-      <w:r>
+        <w:t xml:space="preserve">12 marks] </w:t>
+      </w:r>
+    </w:p>
+    <w:p>
+      <w:pPr>
         <w:rPr>
           <w:i/>
           <w:iCs/>
           <w:lang w:val="en-NZ"/>
         </w:rPr>
-        <w:t>suitable parameters (one at a time) to reduce the tree's size and improve your model's accuracy. Report the accuracy score for each parameter using the plots. Provide the final optimised classification tree and describe its structure. [</w:t>
+      </w:pPr>
+    </w:p>
+    <w:p>
+      <w:pPr>
+        <w:numPr>
+          <w:ilvl w:val="0"/>
+          <w:numId w:val="24"/>
+        </w:numPr>
+        <w:rPr>
+          <w:i/>
+          <w:iCs/>
+          <w:lang w:val="en-NZ"/>
+        </w:rPr>
+      </w:pPr>
+      <w:r>
+        <w:rPr>
+          <w:i/>
+          <w:iCs/>
+          <w:lang w:val="en-NZ"/>
+        </w:rPr>
+        <w:t>Describe the role of the two parameters in the model building you used in part b) above. Do you expect that using the same values obtained for this dataset will improve the accuracy of other datasets? Justify your answer. [</w:t>
       </w:r>
       <w:r>
         <w:rPr>
@@ -4320,7 +4586,7 @@
           <w:iCs/>
           <w:lang w:val="en-NZ"/>
         </w:rPr>
-        <w:t xml:space="preserve">12 marks] </w:t>
+        <w:t xml:space="preserve">8 marks] </w:t>
       </w:r>
     </w:p>
     <w:p>
@@ -4334,6 +4600,10 @@
     </w:p>
     <w:p>
       <w:pPr>
+        <w:numPr>
+          <w:ilvl w:val="0"/>
+          <w:numId w:val="25"/>
+        </w:numPr>
         <w:rPr>
           <w:i/>
           <w:iCs/>
@@ -4346,7 +4616,7 @@
           <w:iCs/>
           <w:lang w:val="en-NZ"/>
         </w:rPr>
-        <w:t>d) Describe the role of the two parameters in the model building you used in part a) above. Do you expect that using the same values obtained for this dataset will improve the accuracy of other datasets? Justify your answer. [</w:t>
+        <w:t>Find the feature importance based on the final classification model and explain your findings. [</w:t>
       </w:r>
       <w:r>
         <w:rPr>
@@ -4356,17 +4626,16 @@
           <w:iCs/>
           <w:lang w:val="en-NZ"/>
         </w:rPr>
-        <w:t xml:space="preserve">8 marks] </w:t>
-      </w:r>
-    </w:p>
-    <w:p>
-      <w:pPr>
+        <w:t>5 marks</w:t>
+      </w:r>
+      <w:r>
         <w:rPr>
           <w:i/>
           <w:iCs/>
           <w:lang w:val="en-NZ"/>
         </w:rPr>
-      </w:pPr>
+        <w:t xml:space="preserve">] </w:t>
+      </w:r>
     </w:p>
     <w:p>
       <w:pPr>
@@ -4376,13 +4645,26 @@
           <w:lang w:val="en-NZ"/>
         </w:rPr>
       </w:pPr>
-      <w:r>
+    </w:p>
+    <w:p>
+      <w:pPr>
+        <w:numPr>
+          <w:ilvl w:val="0"/>
+          <w:numId w:val="26"/>
+        </w:numPr>
         <w:rPr>
           <w:i/>
           <w:iCs/>
           <w:lang w:val="en-NZ"/>
         </w:rPr>
-        <w:t xml:space="preserve">e) Generate and carefully examine the Confusion Matrix and explain your findings. Provide the model summary report and discuss the metrics (accuracy, precision, recall, and F1-score). </w:t>
+      </w:pPr>
+      <w:r>
+        <w:rPr>
+          <w:i/>
+          <w:iCs/>
+          <w:lang w:val="en-NZ"/>
+        </w:rPr>
+        <w:t xml:space="preserve">Generate and carefully examine the Confusion Matrix and explain your findings. Provide the model summary report and discuss the metrics (accuracy, precision, recall, and F1-score). </w:t>
       </w:r>
       <w:r>
         <w:rPr>
@@ -4419,6 +4701,11 @@
         <w:pStyle w:val="Heading1"/>
       </w:pPr>
       <w:bookmarkStart w:id="6" w:name="_Toc163201353"/>
+    </w:p>
+    <w:p>
+      <w:pPr>
+        <w:pStyle w:val="Heading1"/>
+      </w:pPr>
       <w:r>
         <w:t>References</w:t>
       </w:r>
@@ -4545,7 +4832,6 @@
         <w:rPr>
           <w:lang w:val="en-NZ"/>
         </w:rPr>
-        <w:lastRenderedPageBreak/>
         <w:t xml:space="preserve">Mayo Clinic. (2023). Diabetes Diagnosis. </w:t>
       </w:r>
       <w:hyperlink r:id="rId30" w:tgtFrame="_blank" w:history="1">
@@ -4648,16 +4934,6 @@
           <w:lang w:val="en-NZ"/>
         </w:rPr>
       </w:pPr>
-      <w:hyperlink r:id="rId34" w:tgtFrame="_blank" w:history="1">
-        <w:r>
-          <w:rPr>
-            <w:rStyle w:val="Hyperlink"/>
-            <w:rFonts w:asciiTheme="minorHAnsi" w:eastAsiaTheme="minorHAnsi" w:hAnsiTheme="minorHAnsi" w:cstheme="minorBidi"/>
-            <w:b/>
-          </w:rPr>
-          <w:t>https://www.heart.org/en/health-topics/high-blood-pressure</w:t>
-        </w:r>
-      </w:hyperlink>
     </w:p>
     <w:p>
       <w:pPr>
@@ -4672,289 +4948,10 @@
         </w:rPr>
       </w:pPr>
     </w:p>
-    <w:p>
-      <w:pPr>
-        <w:pStyle w:val="ListParagraph"/>
-        <w:spacing w:before="160" w:after="80" w:line="259" w:lineRule="auto"/>
-        <w:ind w:left="0"/>
-        <w:rPr>
-          <w:rFonts w:asciiTheme="minorHAnsi" w:eastAsiaTheme="minorHAnsi" w:hAnsiTheme="minorHAnsi" w:cstheme="minorBidi"/>
-          <w:b/>
-          <w:color w:val="000000" w:themeColor="text1"/>
-          <w:lang w:val="en-NZ"/>
-        </w:rPr>
-      </w:pPr>
-      <w:hyperlink r:id="rId35" w:history="1">
-        <w:r>
-          <w:rPr>
-            <w:rStyle w:val="Hyperlink"/>
-            <w:rFonts w:asciiTheme="minorHAnsi" w:eastAsiaTheme="minorHAnsi" w:hAnsiTheme="minorHAnsi" w:cstheme="minorBidi"/>
-            <w:b/>
-          </w:rPr>
-          <w:t>https://www.niddk.nih.gov/health-information/diabetes</w:t>
-        </w:r>
-      </w:hyperlink>
-    </w:p>
-    <w:p>
-      <w:pPr>
-        <w:pStyle w:val="ListParagraph"/>
-        <w:spacing w:before="160" w:after="80" w:line="259" w:lineRule="auto"/>
-        <w:ind w:left="0"/>
-        <w:rPr>
-          <w:rFonts w:asciiTheme="minorHAnsi" w:eastAsiaTheme="minorHAnsi" w:hAnsiTheme="minorHAnsi" w:cstheme="minorBidi"/>
-          <w:b/>
-          <w:color w:val="000000" w:themeColor="text1"/>
-          <w:lang w:val="en-NZ"/>
-        </w:rPr>
-      </w:pPr>
-    </w:p>
-    <w:p>
-      <w:pPr>
-        <w:pStyle w:val="ListParagraph"/>
-        <w:spacing w:before="160" w:after="80" w:line="259" w:lineRule="auto"/>
-        <w:ind w:left="0"/>
-        <w:rPr>
-          <w:rFonts w:asciiTheme="minorHAnsi" w:eastAsiaTheme="minorHAnsi" w:hAnsiTheme="minorHAnsi" w:cstheme="minorBidi"/>
-          <w:b/>
-          <w:color w:val="000000" w:themeColor="text1"/>
-          <w:lang w:val="en-NZ"/>
-        </w:rPr>
-      </w:pPr>
-      <w:hyperlink r:id="rId36" w:tgtFrame="_blank" w:history="1">
-        <w:r>
-          <w:rPr>
-            <w:rStyle w:val="Hyperlink"/>
-            <w:rFonts w:asciiTheme="minorHAnsi" w:eastAsiaTheme="minorHAnsi" w:hAnsiTheme="minorHAnsi" w:cstheme="minorBidi"/>
-            <w:b/>
-          </w:rPr>
-          <w:t>https://medlineplus.gov/ency/article/001982.htm</w:t>
-        </w:r>
-      </w:hyperlink>
-    </w:p>
-    <w:p>
-      <w:pPr>
-        <w:pStyle w:val="ListParagraph"/>
-        <w:spacing w:before="160" w:after="80" w:line="259" w:lineRule="auto"/>
-        <w:ind w:left="0"/>
-        <w:rPr>
-          <w:rFonts w:asciiTheme="minorHAnsi" w:eastAsiaTheme="minorHAnsi" w:hAnsiTheme="minorHAnsi" w:cstheme="minorBidi"/>
-          <w:b/>
-          <w:color w:val="000000" w:themeColor="text1"/>
-          <w:lang w:val="en-NZ"/>
-        </w:rPr>
-      </w:pPr>
-    </w:p>
-    <w:p>
-      <w:pPr>
-        <w:pStyle w:val="ListParagraph"/>
-        <w:spacing w:before="160" w:after="80" w:line="259" w:lineRule="auto"/>
-        <w:ind w:left="0"/>
-        <w:rPr>
-          <w:rFonts w:asciiTheme="minorHAnsi" w:eastAsiaTheme="minorHAnsi" w:hAnsiTheme="minorHAnsi" w:cstheme="minorBidi"/>
-          <w:b/>
-          <w:color w:val="000000" w:themeColor="text1"/>
-          <w:lang w:val="en-NZ"/>
-        </w:rPr>
-      </w:pPr>
-      <w:hyperlink r:id="rId37" w:history="1">
-        <w:r>
-          <w:rPr>
-            <w:rStyle w:val="Hyperlink"/>
-            <w:rFonts w:asciiTheme="minorHAnsi" w:eastAsiaTheme="minorHAnsi" w:hAnsiTheme="minorHAnsi" w:cstheme="minorBidi"/>
-            <w:b/>
-            <w:lang w:val="en-NZ"/>
-          </w:rPr>
-          <w:t>https://www.statista.com/statistics/1081327/new-zealand-median-age-of-mothers-at-childbirth/</w:t>
-        </w:r>
-      </w:hyperlink>
-    </w:p>
-    <w:p>
-      <w:pPr>
-        <w:pStyle w:val="ListParagraph"/>
-        <w:spacing w:before="160" w:after="80" w:line="259" w:lineRule="auto"/>
-        <w:ind w:left="0"/>
-        <w:rPr>
-          <w:rFonts w:asciiTheme="minorHAnsi" w:eastAsiaTheme="minorHAnsi" w:hAnsiTheme="minorHAnsi" w:cstheme="minorBidi"/>
-          <w:b/>
-          <w:color w:val="000000" w:themeColor="text1"/>
-          <w:lang w:val="en-NZ"/>
-        </w:rPr>
-      </w:pPr>
-    </w:p>
-    <w:p>
-      <w:pPr>
-        <w:pStyle w:val="ListParagraph"/>
-        <w:spacing w:before="160" w:after="80" w:line="259" w:lineRule="auto"/>
-        <w:ind w:left="0"/>
-        <w:rPr>
-          <w:rFonts w:asciiTheme="minorHAnsi" w:eastAsiaTheme="minorHAnsi" w:hAnsiTheme="minorHAnsi" w:cstheme="minorBidi"/>
-          <w:b/>
-          <w:color w:val="000000" w:themeColor="text1"/>
-          <w:lang w:val="en-NZ"/>
-        </w:rPr>
-      </w:pPr>
-      <w:hyperlink r:id="rId38" w:history="1">
-        <w:r>
-          <w:rPr>
-            <w:rStyle w:val="Hyperlink"/>
-            <w:rFonts w:asciiTheme="minorHAnsi" w:eastAsiaTheme="minorHAnsi" w:hAnsiTheme="minorHAnsi" w:cstheme="minorBidi"/>
-            <w:b/>
-            <w:lang w:val="en-NZ"/>
-          </w:rPr>
-          <w:t>https://www.heartfoundation.org.nz/wellbeing/managing-risk/managing-high-blood-pressure</w:t>
-        </w:r>
-      </w:hyperlink>
-    </w:p>
-    <w:p>
-      <w:pPr>
-        <w:pStyle w:val="ListParagraph"/>
-        <w:spacing w:before="160" w:after="80" w:line="259" w:lineRule="auto"/>
-        <w:ind w:left="0"/>
-        <w:rPr>
-          <w:rFonts w:asciiTheme="minorHAnsi" w:eastAsiaTheme="minorHAnsi" w:hAnsiTheme="minorHAnsi" w:cstheme="minorBidi"/>
-          <w:b/>
-          <w:color w:val="000000" w:themeColor="text1"/>
-          <w:lang w:val="en-NZ"/>
-        </w:rPr>
-      </w:pPr>
-    </w:p>
-    <w:p>
-      <w:pPr>
-        <w:pStyle w:val="ListParagraph"/>
-        <w:spacing w:before="160" w:after="80" w:line="259" w:lineRule="auto"/>
-        <w:ind w:left="0"/>
-        <w:rPr>
-          <w:rFonts w:asciiTheme="minorHAnsi" w:eastAsiaTheme="minorHAnsi" w:hAnsiTheme="minorHAnsi" w:cstheme="minorBidi"/>
-          <w:b/>
-          <w:color w:val="000000" w:themeColor="text1"/>
-          <w:lang w:val="en-NZ"/>
-        </w:rPr>
-      </w:pPr>
-      <w:hyperlink r:id="rId39" w:anchor=":~:text=You%20have%20gestational%20hypertension%20when,normal%20blood%20pressure%20before%20pregnancy" w:history="1">
-        <w:r>
-          <w:rPr>
-            <w:rStyle w:val="Hyperlink"/>
-            <w:rFonts w:asciiTheme="minorHAnsi" w:eastAsiaTheme="minorHAnsi" w:hAnsiTheme="minorHAnsi" w:cstheme="minorBidi"/>
-            <w:b/>
-            <w:lang w:val="en-NZ"/>
-          </w:rPr>
-          <w:t>https://www.acog.org/womens-health/faqs/preeclampsia-and-high-blood-pressure-during-pregnancy#:~:text=You%20have%20gestational%20hypertension%20when,normal%20blood%20pressure%20before%20pregnancy</w:t>
-        </w:r>
-      </w:hyperlink>
-      <w:r>
-        <w:rPr>
-          <w:rFonts w:asciiTheme="minorHAnsi" w:eastAsiaTheme="minorHAnsi" w:hAnsiTheme="minorHAnsi" w:cstheme="minorBidi"/>
-          <w:b/>
-          <w:color w:val="000000" w:themeColor="text1"/>
-          <w:lang w:val="en-NZ"/>
-        </w:rPr>
-        <w:t>.</w:t>
-      </w:r>
-    </w:p>
-    <w:p>
-      <w:pPr>
-        <w:pStyle w:val="ListParagraph"/>
-        <w:spacing w:before="160" w:after="80" w:line="259" w:lineRule="auto"/>
-        <w:ind w:left="0"/>
-        <w:rPr>
-          <w:rFonts w:asciiTheme="minorHAnsi" w:eastAsiaTheme="minorHAnsi" w:hAnsiTheme="minorHAnsi" w:cstheme="minorBidi"/>
-          <w:b/>
-          <w:color w:val="000000" w:themeColor="text1"/>
-          <w:lang w:val="en-NZ"/>
-        </w:rPr>
-      </w:pPr>
-    </w:p>
-    <w:p>
-      <w:pPr>
-        <w:pStyle w:val="ListParagraph"/>
-        <w:spacing w:before="160" w:after="80" w:line="259" w:lineRule="auto"/>
-        <w:ind w:left="0"/>
-        <w:rPr>
-          <w:rStyle w:val="Hyperlink"/>
-          <w:rFonts w:asciiTheme="minorHAnsi" w:eastAsiaTheme="minorHAnsi" w:hAnsiTheme="minorHAnsi" w:cstheme="minorBidi"/>
-          <w:b/>
-          <w:lang w:val="en-NZ"/>
-        </w:rPr>
-      </w:pPr>
-      <w:hyperlink r:id="rId40" w:history="1">
-        <w:r>
-          <w:rPr>
-            <w:rStyle w:val="Hyperlink"/>
-            <w:rFonts w:asciiTheme="minorHAnsi" w:eastAsiaTheme="minorHAnsi" w:hAnsiTheme="minorHAnsi" w:cstheme="minorBidi"/>
-            <w:b/>
-            <w:lang w:val="en-NZ"/>
-          </w:rPr>
-          <w:t>https://www.diabete.qc.ca/en/diabetes/information-on-diabetes/diabetes-in-pregnancy/</w:t>
-        </w:r>
-      </w:hyperlink>
-    </w:p>
-    <w:p>
-      <w:pPr>
-        <w:pStyle w:val="ListParagraph"/>
-        <w:spacing w:before="160" w:after="80" w:line="259" w:lineRule="auto"/>
-        <w:ind w:left="0"/>
-        <w:rPr>
-          <w:rStyle w:val="Hyperlink"/>
-          <w:rFonts w:asciiTheme="minorHAnsi" w:eastAsiaTheme="minorHAnsi" w:hAnsiTheme="minorHAnsi" w:cstheme="minorBidi"/>
-          <w:b/>
-          <w:lang w:val="en-NZ"/>
-        </w:rPr>
-      </w:pPr>
-    </w:p>
-    <w:p>
-      <w:pPr>
-        <w:pStyle w:val="ListParagraph"/>
-        <w:spacing w:before="160" w:after="80" w:line="259" w:lineRule="auto"/>
-        <w:ind w:left="0"/>
-        <w:rPr>
-          <w:rFonts w:asciiTheme="minorHAnsi" w:eastAsiaTheme="minorHAnsi" w:hAnsiTheme="minorHAnsi" w:cstheme="minorBidi"/>
-          <w:b/>
-          <w:color w:val="000000" w:themeColor="text1"/>
-          <w:lang w:val="en-NZ"/>
-        </w:rPr>
-      </w:pPr>
-      <w:hyperlink r:id="rId41" w:history="1">
-        <w:r>
-          <w:rPr>
-            <w:rStyle w:val="Hyperlink"/>
-            <w:rFonts w:asciiTheme="minorHAnsi" w:eastAsiaTheme="minorHAnsi" w:hAnsiTheme="minorHAnsi" w:cstheme="minorBidi"/>
-            <w:b/>
-            <w:lang w:val="en-NZ"/>
-          </w:rPr>
-          <w:t>https://www.mayoclinic.org/diseases-conditions/diabetes/diagnosis-treatment/diagnosis/dxc-20371445</w:t>
-        </w:r>
-      </w:hyperlink>
-    </w:p>
-    <w:p>
-      <w:pPr>
-        <w:pStyle w:val="ListParagraph"/>
-        <w:spacing w:before="160" w:after="80" w:line="259" w:lineRule="auto"/>
-        <w:ind w:left="0"/>
-        <w:rPr>
-          <w:rFonts w:asciiTheme="minorHAnsi" w:eastAsiaTheme="minorHAnsi" w:hAnsiTheme="minorHAnsi" w:cstheme="minorBidi"/>
-          <w:b/>
-          <w:color w:val="000000" w:themeColor="text1"/>
-          <w:lang w:val="en-NZ"/>
-        </w:rPr>
-      </w:pPr>
-    </w:p>
-    <w:p>
-      <w:pPr>
-        <w:pStyle w:val="ListParagraph"/>
-        <w:spacing w:before="160" w:after="80" w:line="259" w:lineRule="auto"/>
-        <w:ind w:left="0"/>
-        <w:rPr>
-          <w:rFonts w:asciiTheme="minorHAnsi" w:eastAsiaTheme="minorHAnsi" w:hAnsiTheme="minorHAnsi" w:cstheme="minorBidi"/>
-          <w:b/>
-          <w:color w:val="000000" w:themeColor="text1"/>
-          <w:lang w:val="en-NZ"/>
-        </w:rPr>
-      </w:pPr>
-    </w:p>
     <w:sectPr>
-      <w:headerReference w:type="default" r:id="rId42"/>
-      <w:footerReference w:type="default" r:id="rId43"/>
-      <w:headerReference w:type="first" r:id="rId44"/>
+      <w:headerReference w:type="default" r:id="rId34"/>
+      <w:footerReference w:type="default" r:id="rId35"/>
+      <w:headerReference w:type="first" r:id="rId36"/>
       <w:pgSz w:w="11906" w:h="16838"/>
       <w:pgMar w:top="1440" w:right="1440" w:bottom="1440" w:left="1440" w:header="709" w:footer="404" w:gutter="0"/>
       <w:cols w:space="708"/>
@@ -5509,6 +5506,286 @@
 <file path=word/numbering.xml><?xml version="1.0" encoding="utf-8"?>
 <w:numbering xmlns:wpc="http://schemas.microsoft.com/office/word/2010/wordprocessingCanvas" xmlns:cx="http://schemas.microsoft.com/office/drawing/2014/chartex" xmlns:cx1="http://schemas.microsoft.com/office/drawing/2015/9/8/chartex" xmlns:cx2="http://schemas.microsoft.com/office/drawing/2015/10/21/chartex" xmlns:cx3="http://schemas.microsoft.com/office/drawing/2016/5/9/chartex" xmlns:cx4="http://schemas.microsoft.com/office/drawing/2016/5/10/chartex" xmlns:cx5="http://schemas.microsoft.com/office/drawing/2016/5/11/chartex" xmlns:cx6="http://schemas.microsoft.com/office/drawing/2016/5/12/chartex" xmlns:cx7="http://schemas.microsoft.com/office/drawing/2016/5/13/chartex" xmlns:cx8="http://schemas.microsoft.com/office/drawing/2016/5/14/chartex" xmlns:mc="http://schemas.openxmlformats.org/markup-compatibility/2006" xmlns:aink="http://schemas.microsoft.com/office/drawing/2016/ink" xmlns:am3d="http://schemas.microsoft.com/office/drawing/2017/model3d" xmlns:o="urn:schemas-microsoft-com:office:office" xmlns:oel="http://schemas.microsoft.com/office/2019/extlst" xmlns:r="http://schemas.openxmlformats.org/officeDocument/2006/relationships" xmlns:m="http://schemas.openxmlformats.org/officeDocument/2006/math" xmlns:v="urn:schemas-microsoft-com:vml" xmlns:wp14="http://schemas.microsoft.com/office/word/2010/wordprocessingDrawing" xmlns:wp="http://schemas.openxmlformats.org/drawingml/2006/wordprocessingDrawing" xmlns:w10="urn:schemas-microsoft-com:office:word" xmlns:w="http://schemas.openxmlformats.org/wordprocessingml/2006/main" xmlns:w14="http://schemas.microsoft.com/office/word/2010/wordml" xmlns:w15="http://schemas.microsoft.com/office/word/2012/wordml" xmlns:w16cex="http://schemas.microsoft.com/office/word/2018/wordml/cex" xmlns:w16cid="http://schemas.microsoft.com/office/word/2016/wordml/cid" xmlns:w16="http://schemas.microsoft.com/office/word/2018/wordml" xmlns:w16du="http://schemas.microsoft.com/office/word/2023/wordml/word16du" xmlns:w16sdtdh="http://schemas.microsoft.com/office/word/2020/wordml/sdtdatahash" xmlns:w16se="http://schemas.microsoft.com/office/word/2015/wordml/symex" xmlns:wpg="http://schemas.microsoft.com/office/word/2010/wordprocessingGroup" xmlns:wpi="http://schemas.microsoft.com/office/word/2010/wordprocessingInk" xmlns:wne="http://schemas.microsoft.com/office/word/2006/wordml" xmlns:wps="http://schemas.microsoft.com/office/word/2010/wordprocessingShape" mc:Ignorable="w14 w15 w16se w16cid w16 w16cex w16sdtdh w16du wp14">
   <w:abstractNum w:abstractNumId="0" w15:restartNumberingAfterBreak="0">
+    <w:nsid w:val="D5E72681"/>
+    <w:multiLevelType w:val="hybridMultilevel"/>
+    <w:tmpl w:val="FFFFFFFF"/>
+    <w:lvl w:ilvl="0" w:tplc="FFFFFFFF">
+      <w:start w:val="1"/>
+      <w:numFmt w:val="lowerLetter"/>
+      <w:lvlText w:val=""/>
+      <w:lvlJc w:val="left"/>
+    </w:lvl>
+    <w:lvl w:ilvl="1" w:tplc="FFFFFFFF">
+      <w:numFmt w:val="decimal"/>
+      <w:lvlText w:val=""/>
+      <w:lvlJc w:val="left"/>
+    </w:lvl>
+    <w:lvl w:ilvl="2" w:tplc="FFFFFFFF">
+      <w:numFmt w:val="decimal"/>
+      <w:lvlText w:val=""/>
+      <w:lvlJc w:val="left"/>
+    </w:lvl>
+    <w:lvl w:ilvl="3" w:tplc="FFFFFFFF">
+      <w:numFmt w:val="decimal"/>
+      <w:lvlText w:val=""/>
+      <w:lvlJc w:val="left"/>
+    </w:lvl>
+    <w:lvl w:ilvl="4" w:tplc="FFFFFFFF">
+      <w:numFmt w:val="decimal"/>
+      <w:lvlText w:val=""/>
+      <w:lvlJc w:val="left"/>
+    </w:lvl>
+    <w:lvl w:ilvl="5" w:tplc="FFFFFFFF">
+      <w:numFmt w:val="decimal"/>
+      <w:lvlText w:val=""/>
+      <w:lvlJc w:val="left"/>
+    </w:lvl>
+    <w:lvl w:ilvl="6" w:tplc="FFFFFFFF">
+      <w:numFmt w:val="decimal"/>
+      <w:lvlText w:val=""/>
+      <w:lvlJc w:val="left"/>
+    </w:lvl>
+    <w:lvl w:ilvl="7" w:tplc="FFFFFFFF">
+      <w:numFmt w:val="decimal"/>
+      <w:lvlText w:val=""/>
+      <w:lvlJc w:val="left"/>
+    </w:lvl>
+    <w:lvl w:ilvl="8" w:tplc="FFFFFFFF">
+      <w:numFmt w:val="decimal"/>
+      <w:lvlText w:val=""/>
+      <w:lvlJc w:val="left"/>
+    </w:lvl>
+  </w:abstractNum>
+  <w:abstractNum w:abstractNumId="1" w15:restartNumberingAfterBreak="0">
+    <w:nsid w:val="F2A267DC"/>
+    <w:multiLevelType w:val="hybridMultilevel"/>
+    <w:tmpl w:val="FFFFFFFF"/>
+    <w:lvl w:ilvl="0" w:tplc="FFFFFFFF">
+      <w:start w:val="1"/>
+      <w:numFmt w:val="lowerLetter"/>
+      <w:lvlText w:val=""/>
+      <w:lvlJc w:val="left"/>
+    </w:lvl>
+    <w:lvl w:ilvl="1" w:tplc="FFFFFFFF">
+      <w:numFmt w:val="decimal"/>
+      <w:lvlText w:val=""/>
+      <w:lvlJc w:val="left"/>
+    </w:lvl>
+    <w:lvl w:ilvl="2" w:tplc="FFFFFFFF">
+      <w:numFmt w:val="decimal"/>
+      <w:lvlText w:val=""/>
+      <w:lvlJc w:val="left"/>
+    </w:lvl>
+    <w:lvl w:ilvl="3" w:tplc="FFFFFFFF">
+      <w:numFmt w:val="decimal"/>
+      <w:lvlText w:val=""/>
+      <w:lvlJc w:val="left"/>
+    </w:lvl>
+    <w:lvl w:ilvl="4" w:tplc="FFFFFFFF">
+      <w:numFmt w:val="decimal"/>
+      <w:lvlText w:val=""/>
+      <w:lvlJc w:val="left"/>
+    </w:lvl>
+    <w:lvl w:ilvl="5" w:tplc="FFFFFFFF">
+      <w:numFmt w:val="decimal"/>
+      <w:lvlText w:val=""/>
+      <w:lvlJc w:val="left"/>
+    </w:lvl>
+    <w:lvl w:ilvl="6" w:tplc="FFFFFFFF">
+      <w:numFmt w:val="decimal"/>
+      <w:lvlText w:val=""/>
+      <w:lvlJc w:val="left"/>
+    </w:lvl>
+    <w:lvl w:ilvl="7" w:tplc="FFFFFFFF">
+      <w:numFmt w:val="decimal"/>
+      <w:lvlText w:val=""/>
+      <w:lvlJc w:val="left"/>
+    </w:lvl>
+    <w:lvl w:ilvl="8" w:tplc="FFFFFFFF">
+      <w:numFmt w:val="decimal"/>
+      <w:lvlText w:val=""/>
+      <w:lvlJc w:val="left"/>
+    </w:lvl>
+  </w:abstractNum>
+  <w:abstractNum w:abstractNumId="2" w15:restartNumberingAfterBreak="0">
+    <w:nsid w:val="02117D07"/>
+    <w:multiLevelType w:val="hybridMultilevel"/>
+    <w:tmpl w:val="16C01C18"/>
+    <w:lvl w:ilvl="0" w:tplc="14090017">
+      <w:start w:val="1"/>
+      <w:numFmt w:val="lowerLetter"/>
+      <w:lvlText w:val="%1)"/>
+      <w:lvlJc w:val="left"/>
+      <w:pPr>
+        <w:ind w:left="720" w:hanging="360"/>
+      </w:pPr>
+      <w:rPr>
+        <w:rFonts w:hint="default"/>
+      </w:rPr>
+    </w:lvl>
+    <w:lvl w:ilvl="1" w:tplc="14090019" w:tentative="1">
+      <w:start w:val="1"/>
+      <w:numFmt w:val="lowerLetter"/>
+      <w:lvlText w:val="%2."/>
+      <w:lvlJc w:val="left"/>
+      <w:pPr>
+        <w:ind w:left="1440" w:hanging="360"/>
+      </w:pPr>
+    </w:lvl>
+    <w:lvl w:ilvl="2" w:tplc="1409001B" w:tentative="1">
+      <w:start w:val="1"/>
+      <w:numFmt w:val="lowerRoman"/>
+      <w:lvlText w:val="%3."/>
+      <w:lvlJc w:val="right"/>
+      <w:pPr>
+        <w:ind w:left="2160" w:hanging="180"/>
+      </w:pPr>
+    </w:lvl>
+    <w:lvl w:ilvl="3" w:tplc="1409000F" w:tentative="1">
+      <w:start w:val="1"/>
+      <w:numFmt w:val="decimal"/>
+      <w:lvlText w:val="%4."/>
+      <w:lvlJc w:val="left"/>
+      <w:pPr>
+        <w:ind w:left="2880" w:hanging="360"/>
+      </w:pPr>
+    </w:lvl>
+    <w:lvl w:ilvl="4" w:tplc="14090019" w:tentative="1">
+      <w:start w:val="1"/>
+      <w:numFmt w:val="lowerLetter"/>
+      <w:lvlText w:val="%5."/>
+      <w:lvlJc w:val="left"/>
+      <w:pPr>
+        <w:ind w:left="3600" w:hanging="360"/>
+      </w:pPr>
+    </w:lvl>
+    <w:lvl w:ilvl="5" w:tplc="1409001B" w:tentative="1">
+      <w:start w:val="1"/>
+      <w:numFmt w:val="lowerRoman"/>
+      <w:lvlText w:val="%6."/>
+      <w:lvlJc w:val="right"/>
+      <w:pPr>
+        <w:ind w:left="4320" w:hanging="180"/>
+      </w:pPr>
+    </w:lvl>
+    <w:lvl w:ilvl="6" w:tplc="1409000F" w:tentative="1">
+      <w:start w:val="1"/>
+      <w:numFmt w:val="decimal"/>
+      <w:lvlText w:val="%7."/>
+      <w:lvlJc w:val="left"/>
+      <w:pPr>
+        <w:ind w:left="5040" w:hanging="360"/>
+      </w:pPr>
+    </w:lvl>
+    <w:lvl w:ilvl="7" w:tplc="14090019" w:tentative="1">
+      <w:start w:val="1"/>
+      <w:numFmt w:val="lowerLetter"/>
+      <w:lvlText w:val="%8."/>
+      <w:lvlJc w:val="left"/>
+      <w:pPr>
+        <w:ind w:left="5760" w:hanging="360"/>
+      </w:pPr>
+    </w:lvl>
+    <w:lvl w:ilvl="8" w:tplc="1409001B" w:tentative="1">
+      <w:start w:val="1"/>
+      <w:numFmt w:val="lowerRoman"/>
+      <w:lvlText w:val="%9."/>
+      <w:lvlJc w:val="right"/>
+      <w:pPr>
+        <w:ind w:left="6480" w:hanging="180"/>
+      </w:pPr>
+    </w:lvl>
+  </w:abstractNum>
+  <w:abstractNum w:abstractNumId="3" w15:restartNumberingAfterBreak="0">
+    <w:nsid w:val="03EE6938"/>
+    <w:multiLevelType w:val="hybridMultilevel"/>
+    <w:tmpl w:val="5742E5D2"/>
+    <w:lvl w:ilvl="0" w:tplc="814C9F14">
+      <w:start w:val="1"/>
+      <w:numFmt w:val="lowerLetter"/>
+      <w:lvlText w:val="%1-"/>
+      <w:lvlJc w:val="left"/>
+      <w:pPr>
+        <w:ind w:left="720" w:hanging="360"/>
+      </w:pPr>
+      <w:rPr>
+        <w:rFonts w:hint="default"/>
+      </w:rPr>
+    </w:lvl>
+    <w:lvl w:ilvl="1" w:tplc="14090019" w:tentative="1">
+      <w:start w:val="1"/>
+      <w:numFmt w:val="lowerLetter"/>
+      <w:lvlText w:val="%2."/>
+      <w:lvlJc w:val="left"/>
+      <w:pPr>
+        <w:ind w:left="1440" w:hanging="360"/>
+      </w:pPr>
+    </w:lvl>
+    <w:lvl w:ilvl="2" w:tplc="1409001B" w:tentative="1">
+      <w:start w:val="1"/>
+      <w:numFmt w:val="lowerRoman"/>
+      <w:lvlText w:val="%3."/>
+      <w:lvlJc w:val="right"/>
+      <w:pPr>
+        <w:ind w:left="2160" w:hanging="180"/>
+      </w:pPr>
+    </w:lvl>
+    <w:lvl w:ilvl="3" w:tplc="1409000F" w:tentative="1">
+      <w:start w:val="1"/>
+      <w:numFmt w:val="decimal"/>
+      <w:lvlText w:val="%4."/>
+      <w:lvlJc w:val="left"/>
+      <w:pPr>
+        <w:ind w:left="2880" w:hanging="360"/>
+      </w:pPr>
+    </w:lvl>
+    <w:lvl w:ilvl="4" w:tplc="14090019" w:tentative="1">
+      <w:start w:val="1"/>
+      <w:numFmt w:val="lowerLetter"/>
+      <w:lvlText w:val="%5."/>
+      <w:lvlJc w:val="left"/>
+      <w:pPr>
+        <w:ind w:left="3600" w:hanging="360"/>
+      </w:pPr>
+    </w:lvl>
+    <w:lvl w:ilvl="5" w:tplc="1409001B" w:tentative="1">
+      <w:start w:val="1"/>
+      <w:numFmt w:val="lowerRoman"/>
+      <w:lvlText w:val="%6."/>
+      <w:lvlJc w:val="right"/>
+      <w:pPr>
+        <w:ind w:left="4320" w:hanging="180"/>
+      </w:pPr>
+    </w:lvl>
+    <w:lvl w:ilvl="6" w:tplc="1409000F" w:tentative="1">
+      <w:start w:val="1"/>
+      <w:numFmt w:val="decimal"/>
+      <w:lvlText w:val="%7."/>
+      <w:lvlJc w:val="left"/>
+      <w:pPr>
+        <w:ind w:left="5040" w:hanging="360"/>
+      </w:pPr>
+    </w:lvl>
+    <w:lvl w:ilvl="7" w:tplc="14090019" w:tentative="1">
+      <w:start w:val="1"/>
+      <w:numFmt w:val="lowerLetter"/>
+      <w:lvlText w:val="%8."/>
+      <w:lvlJc w:val="left"/>
+      <w:pPr>
+        <w:ind w:left="5760" w:hanging="360"/>
+      </w:pPr>
+    </w:lvl>
+    <w:lvl w:ilvl="8" w:tplc="1409001B" w:tentative="1">
+      <w:start w:val="1"/>
+      <w:numFmt w:val="lowerRoman"/>
+      <w:lvlText w:val="%9."/>
+      <w:lvlJc w:val="right"/>
+      <w:pPr>
+        <w:ind w:left="6480" w:hanging="180"/>
+      </w:pPr>
+    </w:lvl>
+  </w:abstractNum>
+  <w:abstractNum w:abstractNumId="4" w15:restartNumberingAfterBreak="0">
     <w:nsid w:val="04112B66"/>
     <w:multiLevelType w:val="hybridMultilevel"/>
     <w:tmpl w:val="BE8467AC"/>
@@ -5621,7 +5898,7 @@
       </w:rPr>
     </w:lvl>
   </w:abstractNum>
-  <w:abstractNum w:abstractNumId="1" w15:restartNumberingAfterBreak="0">
+  <w:abstractNum w:abstractNumId="5" w15:restartNumberingAfterBreak="0">
     <w:nsid w:val="0A03558E"/>
     <w:multiLevelType w:val="multilevel"/>
     <w:tmpl w:val="9572B114"/>
@@ -5742,7 +6019,96 @@
       </w:rPr>
     </w:lvl>
   </w:abstractNum>
-  <w:abstractNum w:abstractNumId="2" w15:restartNumberingAfterBreak="0">
+  <w:abstractNum w:abstractNumId="6" w15:restartNumberingAfterBreak="0">
+    <w:nsid w:val="0CF13E44"/>
+    <w:multiLevelType w:val="hybridMultilevel"/>
+    <w:tmpl w:val="95240FC6"/>
+    <w:lvl w:ilvl="0" w:tplc="14090015">
+      <w:start w:val="1"/>
+      <w:numFmt w:val="upperLetter"/>
+      <w:lvlText w:val="%1."/>
+      <w:lvlJc w:val="left"/>
+      <w:pPr>
+        <w:ind w:left="720" w:hanging="360"/>
+      </w:pPr>
+      <w:rPr>
+        <w:rFonts w:hint="default"/>
+      </w:rPr>
+    </w:lvl>
+    <w:lvl w:ilvl="1" w:tplc="14090019" w:tentative="1">
+      <w:start w:val="1"/>
+      <w:numFmt w:val="lowerLetter"/>
+      <w:lvlText w:val="%2."/>
+      <w:lvlJc w:val="left"/>
+      <w:pPr>
+        <w:ind w:left="1440" w:hanging="360"/>
+      </w:pPr>
+    </w:lvl>
+    <w:lvl w:ilvl="2" w:tplc="1409001B" w:tentative="1">
+      <w:start w:val="1"/>
+      <w:numFmt w:val="lowerRoman"/>
+      <w:lvlText w:val="%3."/>
+      <w:lvlJc w:val="right"/>
+      <w:pPr>
+        <w:ind w:left="2160" w:hanging="180"/>
+      </w:pPr>
+    </w:lvl>
+    <w:lvl w:ilvl="3" w:tplc="1409000F" w:tentative="1">
+      <w:start w:val="1"/>
+      <w:numFmt w:val="decimal"/>
+      <w:lvlText w:val="%4."/>
+      <w:lvlJc w:val="left"/>
+      <w:pPr>
+        <w:ind w:left="2880" w:hanging="360"/>
+      </w:pPr>
+    </w:lvl>
+    <w:lvl w:ilvl="4" w:tplc="14090019" w:tentative="1">
+      <w:start w:val="1"/>
+      <w:numFmt w:val="lowerLetter"/>
+      <w:lvlText w:val="%5."/>
+      <w:lvlJc w:val="left"/>
+      <w:pPr>
+        <w:ind w:left="3600" w:hanging="360"/>
+      </w:pPr>
+    </w:lvl>
+    <w:lvl w:ilvl="5" w:tplc="1409001B" w:tentative="1">
+      <w:start w:val="1"/>
+      <w:numFmt w:val="lowerRoman"/>
+      <w:lvlText w:val="%6."/>
+      <w:lvlJc w:val="right"/>
+      <w:pPr>
+        <w:ind w:left="4320" w:hanging="180"/>
+      </w:pPr>
+    </w:lvl>
+    <w:lvl w:ilvl="6" w:tplc="1409000F" w:tentative="1">
+      <w:start w:val="1"/>
+      <w:numFmt w:val="decimal"/>
+      <w:lvlText w:val="%7."/>
+      <w:lvlJc w:val="left"/>
+      <w:pPr>
+        <w:ind w:left="5040" w:hanging="360"/>
+      </w:pPr>
+    </w:lvl>
+    <w:lvl w:ilvl="7" w:tplc="14090019" w:tentative="1">
+      <w:start w:val="1"/>
+      <w:numFmt w:val="lowerLetter"/>
+      <w:lvlText w:val="%8."/>
+      <w:lvlJc w:val="left"/>
+      <w:pPr>
+        <w:ind w:left="5760" w:hanging="360"/>
+      </w:pPr>
+    </w:lvl>
+    <w:lvl w:ilvl="8" w:tplc="1409001B" w:tentative="1">
+      <w:start w:val="1"/>
+      <w:numFmt w:val="lowerRoman"/>
+      <w:lvlText w:val="%9."/>
+      <w:lvlJc w:val="right"/>
+      <w:pPr>
+        <w:ind w:left="6480" w:hanging="180"/>
+      </w:pPr>
+    </w:lvl>
+  </w:abstractNum>
+  <w:abstractNum w:abstractNumId="7" w15:restartNumberingAfterBreak="0">
     <w:nsid w:val="10914040"/>
     <w:multiLevelType w:val="hybridMultilevel"/>
     <w:tmpl w:val="BC06EA08"/>
@@ -5831,7 +6197,58 @@
       </w:pPr>
     </w:lvl>
   </w:abstractNum>
-  <w:abstractNum w:abstractNumId="3" w15:restartNumberingAfterBreak="0">
+  <w:abstractNum w:abstractNumId="8" w15:restartNumberingAfterBreak="0">
+    <w:nsid w:val="147976CB"/>
+    <w:multiLevelType w:val="hybridMultilevel"/>
+    <w:tmpl w:val="FFFFFFFF"/>
+    <w:lvl w:ilvl="0" w:tplc="FFFFFFFF">
+      <w:start w:val="1"/>
+      <w:numFmt w:val="lowerLetter"/>
+      <w:lvlText w:val=""/>
+      <w:lvlJc w:val="left"/>
+    </w:lvl>
+    <w:lvl w:ilvl="1" w:tplc="FFFFFFFF">
+      <w:numFmt w:val="decimal"/>
+      <w:lvlText w:val=""/>
+      <w:lvlJc w:val="left"/>
+    </w:lvl>
+    <w:lvl w:ilvl="2" w:tplc="FFFFFFFF">
+      <w:numFmt w:val="decimal"/>
+      <w:lvlText w:val=""/>
+      <w:lvlJc w:val="left"/>
+    </w:lvl>
+    <w:lvl w:ilvl="3" w:tplc="FFFFFFFF">
+      <w:numFmt w:val="decimal"/>
+      <w:lvlText w:val=""/>
+      <w:lvlJc w:val="left"/>
+    </w:lvl>
+    <w:lvl w:ilvl="4" w:tplc="FFFFFFFF">
+      <w:numFmt w:val="decimal"/>
+      <w:lvlText w:val=""/>
+      <w:lvlJc w:val="left"/>
+    </w:lvl>
+    <w:lvl w:ilvl="5" w:tplc="FFFFFFFF">
+      <w:numFmt w:val="decimal"/>
+      <w:lvlText w:val=""/>
+      <w:lvlJc w:val="left"/>
+    </w:lvl>
+    <w:lvl w:ilvl="6" w:tplc="FFFFFFFF">
+      <w:numFmt w:val="decimal"/>
+      <w:lvlText w:val=""/>
+      <w:lvlJc w:val="left"/>
+    </w:lvl>
+    <w:lvl w:ilvl="7" w:tplc="FFFFFFFF">
+      <w:numFmt w:val="decimal"/>
+      <w:lvlText w:val=""/>
+      <w:lvlJc w:val="left"/>
+    </w:lvl>
+    <w:lvl w:ilvl="8" w:tplc="FFFFFFFF">
+      <w:numFmt w:val="decimal"/>
+      <w:lvlText w:val=""/>
+      <w:lvlJc w:val="left"/>
+    </w:lvl>
+  </w:abstractNum>
+  <w:abstractNum w:abstractNumId="9" w15:restartNumberingAfterBreak="0">
     <w:nsid w:val="1A9B64AE"/>
     <w:multiLevelType w:val="hybridMultilevel"/>
     <w:tmpl w:val="5F6E94B8"/>
@@ -5917,7 +6334,7 @@
       </w:pPr>
     </w:lvl>
   </w:abstractNum>
-  <w:abstractNum w:abstractNumId="4" w15:restartNumberingAfterBreak="0">
+  <w:abstractNum w:abstractNumId="10" w15:restartNumberingAfterBreak="0">
     <w:nsid w:val="1C5354A2"/>
     <w:multiLevelType w:val="hybridMultilevel"/>
     <w:tmpl w:val="32DEDBCE"/>
@@ -6007,7 +6424,7 @@
       </w:pPr>
     </w:lvl>
   </w:abstractNum>
-  <w:abstractNum w:abstractNumId="5" w15:restartNumberingAfterBreak="0">
+  <w:abstractNum w:abstractNumId="11" w15:restartNumberingAfterBreak="0">
     <w:nsid w:val="1F604DF9"/>
     <w:multiLevelType w:val="hybridMultilevel"/>
     <w:tmpl w:val="FB8CAEB8"/>
@@ -6097,7 +6514,7 @@
       </w:pPr>
     </w:lvl>
   </w:abstractNum>
-  <w:abstractNum w:abstractNumId="6" w15:restartNumberingAfterBreak="0">
+  <w:abstractNum w:abstractNumId="12" w15:restartNumberingAfterBreak="0">
     <w:nsid w:val="2CC709B1"/>
     <w:multiLevelType w:val="hybridMultilevel"/>
     <w:tmpl w:val="74E61450"/>
@@ -6186,7 +6603,7 @@
       </w:pPr>
     </w:lvl>
   </w:abstractNum>
-  <w:abstractNum w:abstractNumId="7" w15:restartNumberingAfterBreak="0">
+  <w:abstractNum w:abstractNumId="13" w15:restartNumberingAfterBreak="0">
     <w:nsid w:val="2E5816A3"/>
     <w:multiLevelType w:val="hybridMultilevel"/>
     <w:tmpl w:val="1FB01DFE"/>
@@ -6299,7 +6716,7 @@
       </w:rPr>
     </w:lvl>
   </w:abstractNum>
-  <w:abstractNum w:abstractNumId="8" w15:restartNumberingAfterBreak="0">
+  <w:abstractNum w:abstractNumId="14" w15:restartNumberingAfterBreak="0">
     <w:nsid w:val="2F254806"/>
     <w:multiLevelType w:val="hybridMultilevel"/>
     <w:tmpl w:val="3AD2F452"/>
@@ -6389,7 +6806,7 @@
       </w:pPr>
     </w:lvl>
   </w:abstractNum>
-  <w:abstractNum w:abstractNumId="9" w15:restartNumberingAfterBreak="0">
+  <w:abstractNum w:abstractNumId="15" w15:restartNumberingAfterBreak="0">
     <w:nsid w:val="32BA4F07"/>
     <w:multiLevelType w:val="hybridMultilevel"/>
     <w:tmpl w:val="2DCC4D1C"/>
@@ -6502,7 +6919,58 @@
       </w:rPr>
     </w:lvl>
   </w:abstractNum>
-  <w:abstractNum w:abstractNumId="10" w15:restartNumberingAfterBreak="0">
+  <w:abstractNum w:abstractNumId="16" w15:restartNumberingAfterBreak="0">
+    <w:nsid w:val="37225025"/>
+    <w:multiLevelType w:val="hybridMultilevel"/>
+    <w:tmpl w:val="FFFFFFFF"/>
+    <w:lvl w:ilvl="0" w:tplc="FFFFFFFF">
+      <w:start w:val="1"/>
+      <w:numFmt w:val="lowerLetter"/>
+      <w:lvlText w:val=""/>
+      <w:lvlJc w:val="left"/>
+    </w:lvl>
+    <w:lvl w:ilvl="1" w:tplc="FFFFFFFF">
+      <w:numFmt w:val="decimal"/>
+      <w:lvlText w:val=""/>
+      <w:lvlJc w:val="left"/>
+    </w:lvl>
+    <w:lvl w:ilvl="2" w:tplc="FFFFFFFF">
+      <w:numFmt w:val="decimal"/>
+      <w:lvlText w:val=""/>
+      <w:lvlJc w:val="left"/>
+    </w:lvl>
+    <w:lvl w:ilvl="3" w:tplc="FFFFFFFF">
+      <w:numFmt w:val="decimal"/>
+      <w:lvlText w:val=""/>
+      <w:lvlJc w:val="left"/>
+    </w:lvl>
+    <w:lvl w:ilvl="4" w:tplc="FFFFFFFF">
+      <w:numFmt w:val="decimal"/>
+      <w:lvlText w:val=""/>
+      <w:lvlJc w:val="left"/>
+    </w:lvl>
+    <w:lvl w:ilvl="5" w:tplc="FFFFFFFF">
+      <w:numFmt w:val="decimal"/>
+      <w:lvlText w:val=""/>
+      <w:lvlJc w:val="left"/>
+    </w:lvl>
+    <w:lvl w:ilvl="6" w:tplc="FFFFFFFF">
+      <w:numFmt w:val="decimal"/>
+      <w:lvlText w:val=""/>
+      <w:lvlJc w:val="left"/>
+    </w:lvl>
+    <w:lvl w:ilvl="7" w:tplc="FFFFFFFF">
+      <w:numFmt w:val="decimal"/>
+      <w:lvlText w:val=""/>
+      <w:lvlJc w:val="left"/>
+    </w:lvl>
+    <w:lvl w:ilvl="8" w:tplc="FFFFFFFF">
+      <w:numFmt w:val="decimal"/>
+      <w:lvlText w:val=""/>
+      <w:lvlJc w:val="left"/>
+    </w:lvl>
+  </w:abstractNum>
+  <w:abstractNum w:abstractNumId="17" w15:restartNumberingAfterBreak="0">
     <w:nsid w:val="3E8B1CED"/>
     <w:multiLevelType w:val="hybridMultilevel"/>
     <w:tmpl w:val="EBD04192"/>
@@ -6588,7 +7056,7 @@
       </w:pPr>
     </w:lvl>
   </w:abstractNum>
-  <w:abstractNum w:abstractNumId="11" w15:restartNumberingAfterBreak="0">
+  <w:abstractNum w:abstractNumId="18" w15:restartNumberingAfterBreak="0">
     <w:nsid w:val="4508062A"/>
     <w:multiLevelType w:val="hybridMultilevel"/>
     <w:tmpl w:val="0A50FEE0"/>
@@ -6701,7 +7169,7 @@
       </w:rPr>
     </w:lvl>
   </w:abstractNum>
-  <w:abstractNum w:abstractNumId="12" w15:restartNumberingAfterBreak="0">
+  <w:abstractNum w:abstractNumId="19" w15:restartNumberingAfterBreak="0">
     <w:nsid w:val="457F4C18"/>
     <w:multiLevelType w:val="hybridMultilevel"/>
     <w:tmpl w:val="2FF08EDC"/>
@@ -6790,7 +7258,7 @@
       </w:pPr>
     </w:lvl>
   </w:abstractNum>
-  <w:abstractNum w:abstractNumId="13" w15:restartNumberingAfterBreak="0">
+  <w:abstractNum w:abstractNumId="20" w15:restartNumberingAfterBreak="0">
     <w:nsid w:val="4DE92EFD"/>
     <w:multiLevelType w:val="hybridMultilevel"/>
     <w:tmpl w:val="7966C198"/>
@@ -6880,7 +7348,96 @@
       </w:pPr>
     </w:lvl>
   </w:abstractNum>
-  <w:abstractNum w:abstractNumId="14" w15:restartNumberingAfterBreak="0">
+  <w:abstractNum w:abstractNumId="21" w15:restartNumberingAfterBreak="0">
+    <w:nsid w:val="52DE686C"/>
+    <w:multiLevelType w:val="hybridMultilevel"/>
+    <w:tmpl w:val="CE285768"/>
+    <w:lvl w:ilvl="0" w:tplc="14090019">
+      <w:start w:val="1"/>
+      <w:numFmt w:val="lowerLetter"/>
+      <w:lvlText w:val="%1."/>
+      <w:lvlJc w:val="left"/>
+      <w:pPr>
+        <w:ind w:left="720" w:hanging="360"/>
+      </w:pPr>
+      <w:rPr>
+        <w:rFonts w:hint="default"/>
+      </w:rPr>
+    </w:lvl>
+    <w:lvl w:ilvl="1" w:tplc="14090019" w:tentative="1">
+      <w:start w:val="1"/>
+      <w:numFmt w:val="lowerLetter"/>
+      <w:lvlText w:val="%2."/>
+      <w:lvlJc w:val="left"/>
+      <w:pPr>
+        <w:ind w:left="1440" w:hanging="360"/>
+      </w:pPr>
+    </w:lvl>
+    <w:lvl w:ilvl="2" w:tplc="1409001B" w:tentative="1">
+      <w:start w:val="1"/>
+      <w:numFmt w:val="lowerRoman"/>
+      <w:lvlText w:val="%3."/>
+      <w:lvlJc w:val="right"/>
+      <w:pPr>
+        <w:ind w:left="2160" w:hanging="180"/>
+      </w:pPr>
+    </w:lvl>
+    <w:lvl w:ilvl="3" w:tplc="1409000F" w:tentative="1">
+      <w:start w:val="1"/>
+      <w:numFmt w:val="decimal"/>
+      <w:lvlText w:val="%4."/>
+      <w:lvlJc w:val="left"/>
+      <w:pPr>
+        <w:ind w:left="2880" w:hanging="360"/>
+      </w:pPr>
+    </w:lvl>
+    <w:lvl w:ilvl="4" w:tplc="14090019" w:tentative="1">
+      <w:start w:val="1"/>
+      <w:numFmt w:val="lowerLetter"/>
+      <w:lvlText w:val="%5."/>
+      <w:lvlJc w:val="left"/>
+      <w:pPr>
+        <w:ind w:left="3600" w:hanging="360"/>
+      </w:pPr>
+    </w:lvl>
+    <w:lvl w:ilvl="5" w:tplc="1409001B" w:tentative="1">
+      <w:start w:val="1"/>
+      <w:numFmt w:val="lowerRoman"/>
+      <w:lvlText w:val="%6."/>
+      <w:lvlJc w:val="right"/>
+      <w:pPr>
+        <w:ind w:left="4320" w:hanging="180"/>
+      </w:pPr>
+    </w:lvl>
+    <w:lvl w:ilvl="6" w:tplc="1409000F" w:tentative="1">
+      <w:start w:val="1"/>
+      <w:numFmt w:val="decimal"/>
+      <w:lvlText w:val="%7."/>
+      <w:lvlJc w:val="left"/>
+      <w:pPr>
+        <w:ind w:left="5040" w:hanging="360"/>
+      </w:pPr>
+    </w:lvl>
+    <w:lvl w:ilvl="7" w:tplc="14090019" w:tentative="1">
+      <w:start w:val="1"/>
+      <w:numFmt w:val="lowerLetter"/>
+      <w:lvlText w:val="%8."/>
+      <w:lvlJc w:val="left"/>
+      <w:pPr>
+        <w:ind w:left="5760" w:hanging="360"/>
+      </w:pPr>
+    </w:lvl>
+    <w:lvl w:ilvl="8" w:tplc="1409001B" w:tentative="1">
+      <w:start w:val="1"/>
+      <w:numFmt w:val="lowerRoman"/>
+      <w:lvlText w:val="%9."/>
+      <w:lvlJc w:val="right"/>
+      <w:pPr>
+        <w:ind w:left="6480" w:hanging="180"/>
+      </w:pPr>
+    </w:lvl>
+  </w:abstractNum>
+  <w:abstractNum w:abstractNumId="22" w15:restartNumberingAfterBreak="0">
     <w:nsid w:val="5B884B02"/>
     <w:multiLevelType w:val="hybridMultilevel"/>
     <w:tmpl w:val="A0F2D504"/>
@@ -6966,7 +7523,7 @@
       </w:pPr>
     </w:lvl>
   </w:abstractNum>
-  <w:abstractNum w:abstractNumId="15" w15:restartNumberingAfterBreak="0">
+  <w:abstractNum w:abstractNumId="23" w15:restartNumberingAfterBreak="0">
     <w:nsid w:val="77CF0318"/>
     <w:multiLevelType w:val="multilevel"/>
     <w:tmpl w:val="B9601CF4"/>
@@ -7115,7 +7672,96 @@
       </w:rPr>
     </w:lvl>
   </w:abstractNum>
-  <w:abstractNum w:abstractNumId="16" w15:restartNumberingAfterBreak="0">
+  <w:abstractNum w:abstractNumId="24" w15:restartNumberingAfterBreak="0">
+    <w:nsid w:val="7B0B346C"/>
+    <w:multiLevelType w:val="hybridMultilevel"/>
+    <w:tmpl w:val="D772D96C"/>
+    <w:lvl w:ilvl="0" w:tplc="E4681130">
+      <w:start w:val="1"/>
+      <w:numFmt w:val="lowerLetter"/>
+      <w:lvlText w:val="(%1)"/>
+      <w:lvlJc w:val="left"/>
+      <w:pPr>
+        <w:ind w:left="720" w:hanging="360"/>
+      </w:pPr>
+      <w:rPr>
+        <w:rFonts w:hint="default"/>
+      </w:rPr>
+    </w:lvl>
+    <w:lvl w:ilvl="1" w:tplc="14090019" w:tentative="1">
+      <w:start w:val="1"/>
+      <w:numFmt w:val="lowerLetter"/>
+      <w:lvlText w:val="%2."/>
+      <w:lvlJc w:val="left"/>
+      <w:pPr>
+        <w:ind w:left="1440" w:hanging="360"/>
+      </w:pPr>
+    </w:lvl>
+    <w:lvl w:ilvl="2" w:tplc="1409001B" w:tentative="1">
+      <w:start w:val="1"/>
+      <w:numFmt w:val="lowerRoman"/>
+      <w:lvlText w:val="%3."/>
+      <w:lvlJc w:val="right"/>
+      <w:pPr>
+        <w:ind w:left="2160" w:hanging="180"/>
+      </w:pPr>
+    </w:lvl>
+    <w:lvl w:ilvl="3" w:tplc="1409000F" w:tentative="1">
+      <w:start w:val="1"/>
+      <w:numFmt w:val="decimal"/>
+      <w:lvlText w:val="%4."/>
+      <w:lvlJc w:val="left"/>
+      <w:pPr>
+        <w:ind w:left="2880" w:hanging="360"/>
+      </w:pPr>
+    </w:lvl>
+    <w:lvl w:ilvl="4" w:tplc="14090019" w:tentative="1">
+      <w:start w:val="1"/>
+      <w:numFmt w:val="lowerLetter"/>
+      <w:lvlText w:val="%5."/>
+      <w:lvlJc w:val="left"/>
+      <w:pPr>
+        <w:ind w:left="3600" w:hanging="360"/>
+      </w:pPr>
+    </w:lvl>
+    <w:lvl w:ilvl="5" w:tplc="1409001B" w:tentative="1">
+      <w:start w:val="1"/>
+      <w:numFmt w:val="lowerRoman"/>
+      <w:lvlText w:val="%6."/>
+      <w:lvlJc w:val="right"/>
+      <w:pPr>
+        <w:ind w:left="4320" w:hanging="180"/>
+      </w:pPr>
+    </w:lvl>
+    <w:lvl w:ilvl="6" w:tplc="1409000F" w:tentative="1">
+      <w:start w:val="1"/>
+      <w:numFmt w:val="decimal"/>
+      <w:lvlText w:val="%7."/>
+      <w:lvlJc w:val="left"/>
+      <w:pPr>
+        <w:ind w:left="5040" w:hanging="360"/>
+      </w:pPr>
+    </w:lvl>
+    <w:lvl w:ilvl="7" w:tplc="14090019" w:tentative="1">
+      <w:start w:val="1"/>
+      <w:numFmt w:val="lowerLetter"/>
+      <w:lvlText w:val="%8."/>
+      <w:lvlJc w:val="left"/>
+      <w:pPr>
+        <w:ind w:left="5760" w:hanging="360"/>
+      </w:pPr>
+    </w:lvl>
+    <w:lvl w:ilvl="8" w:tplc="1409001B" w:tentative="1">
+      <w:start w:val="1"/>
+      <w:numFmt w:val="lowerRoman"/>
+      <w:lvlText w:val="%9."/>
+      <w:lvlJc w:val="right"/>
+      <w:pPr>
+        <w:ind w:left="6480" w:hanging="180"/>
+      </w:pPr>
+    </w:lvl>
+  </w:abstractNum>
+  <w:abstractNum w:abstractNumId="25" w15:restartNumberingAfterBreak="0">
     <w:nsid w:val="7BAD60DF"/>
     <w:multiLevelType w:val="hybridMultilevel"/>
     <w:tmpl w:val="7966C198"/>
@@ -7206,55 +7852,82 @@
     </w:lvl>
   </w:abstractNum>
   <w:num w:numId="1" w16cid:durableId="366831775">
+    <w:abstractNumId w:val="13"/>
+  </w:num>
+  <w:num w:numId="2" w16cid:durableId="885337329">
+    <w:abstractNumId w:val="17"/>
+  </w:num>
+  <w:num w:numId="3" w16cid:durableId="111443754">
+    <w:abstractNumId w:val="9"/>
+  </w:num>
+  <w:num w:numId="4" w16cid:durableId="936131986">
+    <w:abstractNumId w:val="10"/>
+  </w:num>
+  <w:num w:numId="5" w16cid:durableId="1673991107">
+    <w:abstractNumId w:val="25"/>
+  </w:num>
+  <w:num w:numId="6" w16cid:durableId="1513181518">
+    <w:abstractNumId w:val="11"/>
+  </w:num>
+  <w:num w:numId="7" w16cid:durableId="1947039453">
+    <w:abstractNumId w:val="22"/>
+  </w:num>
+  <w:num w:numId="8" w16cid:durableId="1124807405">
+    <w:abstractNumId w:val="20"/>
+  </w:num>
+  <w:num w:numId="9" w16cid:durableId="348483665">
+    <w:abstractNumId w:val="14"/>
+  </w:num>
+  <w:num w:numId="10" w16cid:durableId="1762754222">
+    <w:abstractNumId w:val="23"/>
+  </w:num>
+  <w:num w:numId="11" w16cid:durableId="1634367551">
+    <w:abstractNumId w:val="18"/>
+  </w:num>
+  <w:num w:numId="12" w16cid:durableId="1651326732">
+    <w:abstractNumId w:val="12"/>
+  </w:num>
+  <w:num w:numId="13" w16cid:durableId="1978102453">
+    <w:abstractNumId w:val="4"/>
+  </w:num>
+  <w:num w:numId="14" w16cid:durableId="174658536">
     <w:abstractNumId w:val="7"/>
   </w:num>
-  <w:num w:numId="2" w16cid:durableId="885337329">
-    <w:abstractNumId w:val="10"/>
+  <w:num w:numId="15" w16cid:durableId="185556947">
+    <w:abstractNumId w:val="5"/>
   </w:num>
-  <w:num w:numId="3" w16cid:durableId="111443754">
+  <w:num w:numId="16" w16cid:durableId="1161238756">
+    <w:abstractNumId w:val="19"/>
+  </w:num>
+  <w:num w:numId="17" w16cid:durableId="419719623">
+    <w:abstractNumId w:val="15"/>
+  </w:num>
+  <w:num w:numId="18" w16cid:durableId="1144809362">
+    <w:abstractNumId w:val="2"/>
+  </w:num>
+  <w:num w:numId="19" w16cid:durableId="1139883300">
     <w:abstractNumId w:val="3"/>
   </w:num>
-  <w:num w:numId="4" w16cid:durableId="936131986">
-    <w:abstractNumId w:val="4"/>
+  <w:num w:numId="20" w16cid:durableId="877087220">
+    <w:abstractNumId w:val="21"/>
   </w:num>
-  <w:num w:numId="5" w16cid:durableId="1673991107">
+  <w:num w:numId="21" w16cid:durableId="169569463">
+    <w:abstractNumId w:val="24"/>
+  </w:num>
+  <w:num w:numId="22" w16cid:durableId="940994188">
+    <w:abstractNumId w:val="6"/>
+  </w:num>
+  <w:num w:numId="23" w16cid:durableId="568001583">
     <w:abstractNumId w:val="16"/>
   </w:num>
-  <w:num w:numId="6" w16cid:durableId="1513181518">
-    <w:abstractNumId w:val="5"/>
+  <w:num w:numId="24" w16cid:durableId="519008303">
+    <w:abstractNumId w:val="1"/>
   </w:num>
-  <w:num w:numId="7" w16cid:durableId="1947039453">
-    <w:abstractNumId w:val="14"/>
-  </w:num>
-  <w:num w:numId="8" w16cid:durableId="1124807405">
-    <w:abstractNumId w:val="13"/>
-  </w:num>
-  <w:num w:numId="9" w16cid:durableId="348483665">
-    <w:abstractNumId w:val="8"/>
-  </w:num>
-  <w:num w:numId="10" w16cid:durableId="1762754222">
-    <w:abstractNumId w:val="15"/>
-  </w:num>
-  <w:num w:numId="11" w16cid:durableId="1634367551">
-    <w:abstractNumId w:val="11"/>
-  </w:num>
-  <w:num w:numId="12" w16cid:durableId="1651326732">
-    <w:abstractNumId w:val="6"/>
-  </w:num>
-  <w:num w:numId="13" w16cid:durableId="1978102453">
+  <w:num w:numId="25" w16cid:durableId="2119912996">
     <w:abstractNumId w:val="0"/>
   </w:num>
-  <w:num w:numId="14" w16cid:durableId="174658536">
-    <w:abstractNumId w:val="2"/>
-  </w:num>
-  <w:num w:numId="15" w16cid:durableId="185556947">
-    <w:abstractNumId w:val="1"/>
-  </w:num>
-  <w:num w:numId="16" w16cid:durableId="1161238756">
-    <w:abstractNumId w:val="12"/>
-  </w:num>
-  <w:num w:numId="17" w16cid:durableId="419719623">
-    <w:abstractNumId w:val="9"/>
+  <w:num w:numId="26" w16cid:durableId="267083844">
+    <w:abstractNumId w:val="8"/>
   </w:num>
 </w:numbering>
 </file>
@@ -8297,15 +8970,6 @@
 </file>
 
 <file path=customXml/item1.xml><?xml version="1.0" encoding="utf-8"?>
-<?mso-contentType ?>
-<FormTemplates xmlns="http://schemas.microsoft.com/sharepoint/v3/contenttype/forms">
-  <Display>DocumentLibraryForm</Display>
-  <Edit>DocumentLibraryForm</Edit>
-  <New>DocumentLibraryForm</New>
-</FormTemplates>
-</file>
-
-<file path=customXml/item2.xml><?xml version="1.0" encoding="utf-8"?>
 <ct:contentTypeSchema xmlns:ct="http://schemas.microsoft.com/office/2006/metadata/contentType" xmlns:ma="http://schemas.microsoft.com/office/2006/metadata/properties/metaAttributes" ct:_="" ma:_="" ma:contentTypeName="Document" ma:contentTypeID="0x010100BCEEFA10CE007746A66842AC988927DE" ma:contentTypeVersion="13" ma:contentTypeDescription="Create a new document." ma:contentTypeScope="" ma:versionID="88032668b09453b71ae7bfd654e5bfff">
   <xsd:schema xmlns:xsd="http://www.w3.org/2001/XMLSchema" xmlns:xs="http://www.w3.org/2001/XMLSchema" xmlns:p="http://schemas.microsoft.com/office/2006/metadata/properties" xmlns:ns3="57805d61-3435-47bd-abdb-a3b0b3beefa1" xmlns:ns4="8c1feb46-5947-414f-89b9-1e29900a6592" targetNamespace="http://schemas.microsoft.com/office/2006/metadata/properties" ma:root="true" ma:fieldsID="8d3a45c4e6aa73438d4aa2bee3f962fe" ns3:_="" ns4:_="">
     <xsd:import namespace="57805d61-3435-47bd-abdb-a3b0b3beefa1"/>
@@ -8528,25 +9192,26 @@
 </ct:contentTypeSchema>
 </file>
 
-<file path=customXml/item3.xml><?xml version="1.0" encoding="utf-8"?>
-<b:Sources xmlns:b="http://schemas.openxmlformats.org/officeDocument/2006/bibliography" xmlns="http://schemas.openxmlformats.org/officeDocument/2006/bibliography" SelectedStyle="\APASixthEditionOfficeOnline.xsl" StyleName="APA" Version="6"/>
+<file path=customXml/item2.xml><?xml version="1.0" encoding="utf-8"?>
+<?mso-contentType ?>
+<FormTemplates xmlns="http://schemas.microsoft.com/sharepoint/v3/contenttype/forms">
+  <Display>DocumentLibraryForm</Display>
+  <Edit>DocumentLibraryForm</Edit>
+  <New>DocumentLibraryForm</New>
+</FormTemplates>
 </file>
 
-<file path=customXml/item4.xml><?xml version="1.0" encoding="utf-8"?>
+<file path=customXml/item3.xml><?xml version="1.0" encoding="utf-8"?>
 <p:properties xmlns:p="http://schemas.microsoft.com/office/2006/metadata/properties" xmlns:xsi="http://www.w3.org/2001/XMLSchema-instance" xmlns:pc="http://schemas.microsoft.com/office/infopath/2007/PartnerControls">
   <documentManagement/>
 </p:properties>
 </file>
 
-<file path=customXml/itemProps1.xml><?xml version="1.0" encoding="utf-8"?>
-<ds:datastoreItem xmlns:ds="http://schemas.openxmlformats.org/officeDocument/2006/customXml" ds:itemID="{42BC5C60-7A9A-4962-B98B-BDFBEB875000}">
-  <ds:schemaRefs>
-    <ds:schemaRef ds:uri="http://schemas.microsoft.com/sharepoint/v3/contenttype/forms"/>
-  </ds:schemaRefs>
-</ds:datastoreItem>
+<file path=customXml/item4.xml><?xml version="1.0" encoding="utf-8"?>
+<b:Sources xmlns:b="http://schemas.openxmlformats.org/officeDocument/2006/bibliography" xmlns="http://schemas.openxmlformats.org/officeDocument/2006/bibliography" SelectedStyle="\APASixthEditionOfficeOnline.xsl" StyleName="APA" Version="6"/>
 </file>
 
-<file path=customXml/itemProps2.xml><?xml version="1.0" encoding="utf-8"?>
+<file path=customXml/itemProps1.xml><?xml version="1.0" encoding="utf-8"?>
 <ds:datastoreItem xmlns:ds="http://schemas.openxmlformats.org/officeDocument/2006/customXml" ds:itemID="{40DC02B1-F7AB-4F16-8ABC-0A5239A54845}">
   <ds:schemaRefs>
     <ds:schemaRef ds:uri="http://schemas.microsoft.com/office/2006/metadata/contentType"/>
@@ -8565,19 +9230,27 @@
 </ds:datastoreItem>
 </file>
 
-<file path=customXml/itemProps3.xml><?xml version="1.0" encoding="utf-8"?>
-<ds:datastoreItem xmlns:ds="http://schemas.openxmlformats.org/officeDocument/2006/customXml" ds:itemID="{933D9F45-4D9C-4D8D-AAF9-527F8E4AB6D2}">
+<file path=customXml/itemProps2.xml><?xml version="1.0" encoding="utf-8"?>
+<ds:datastoreItem xmlns:ds="http://schemas.openxmlformats.org/officeDocument/2006/customXml" ds:itemID="{42BC5C60-7A9A-4962-B98B-BDFBEB875000}">
   <ds:schemaRefs>
-    <ds:schemaRef ds:uri="http://schemas.openxmlformats.org/officeDocument/2006/bibliography"/>
+    <ds:schemaRef ds:uri="http://schemas.microsoft.com/sharepoint/v3/contenttype/forms"/>
   </ds:schemaRefs>
 </ds:datastoreItem>
 </file>
 
-<file path=customXml/itemProps4.xml><?xml version="1.0" encoding="utf-8"?>
+<file path=customXml/itemProps3.xml><?xml version="1.0" encoding="utf-8"?>
 <ds:datastoreItem xmlns:ds="http://schemas.openxmlformats.org/officeDocument/2006/customXml" ds:itemID="{BBFBE22C-5562-446F-9E68-3F66A8A187EC}">
   <ds:schemaRefs>
     <ds:schemaRef ds:uri="http://schemas.microsoft.com/office/2006/metadata/properties"/>
     <ds:schemaRef ds:uri="http://schemas.microsoft.com/office/infopath/2007/PartnerControls"/>
   </ds:schemaRefs>
 </ds:datastoreItem>
+</file>
+
+<file path=customXml/itemProps4.xml><?xml version="1.0" encoding="utf-8"?>
+<ds:datastoreItem xmlns:ds="http://schemas.openxmlformats.org/officeDocument/2006/customXml" ds:itemID="{933D9F45-4D9C-4D8D-AAF9-527F8E4AB6D2}">
+  <ds:schemaRefs>
+    <ds:schemaRef ds:uri="http://schemas.openxmlformats.org/officeDocument/2006/bibliography"/>
+  </ds:schemaRefs>
+</ds:datastoreItem>
 </file>
</xml_diff>

<commit_message>
i ahte this assignment
</commit_message>
<xml_diff>
--- a/Assessment cover sheet S1 2024.docx
+++ b/Assessment cover sheet S1 2024.docx
@@ -3688,9 +3688,6 @@
         <w:t xml:space="preserve">indicating increasing levels of </w:t>
       </w:r>
       <w:r>
-        <w:rPr>
-          <w:highlight w:val="yellow"/>
-        </w:rPr>
         <w:t>health risks as you get older.</w:t>
       </w:r>
       <w:r>
@@ -3816,15 +3813,20 @@
         </w:rPr>
         <w:t xml:space="preserve"> Bar </w:t>
       </w:r>
-      <w:proofErr w:type="gramStart"/>
-      <w:r>
-        <w:rPr>
-          <w:sz w:val="22"/>
-          <w:szCs w:val="22"/>
-        </w:rPr>
-        <w:t>plot</w:t>
-      </w:r>
-      <w:proofErr w:type="gramEnd"/>
+      <w:r>
+        <w:rPr>
+          <w:sz w:val="22"/>
+          <w:szCs w:val="22"/>
+        </w:rPr>
+        <w:t>P</w:t>
+      </w:r>
+      <w:r>
+        <w:rPr>
+          <w:sz w:val="22"/>
+          <w:szCs w:val="22"/>
+        </w:rPr>
+        <w:t>lot</w:t>
+      </w:r>
     </w:p>
     <w:p>
       <w:pPr>
@@ -4062,116 +4064,15 @@
       </w:pPr>
     </w:p>
     <w:p/>
-    <w:p>
-      <w:pPr>
-        <w:rPr>
-          <w:i/>
-          <w:iCs/>
-        </w:rPr>
-      </w:pPr>
-      <w:r>
-        <w:rPr>
-          <w:i/>
-          <w:iCs/>
-        </w:rPr>
-        <w:t>This section of your report must discuss the dataset and any features you consider relevant to the analysis and modelling task.</w:t>
-      </w:r>
-    </w:p>
-    <w:p>
-      <w:pPr>
-        <w:rPr>
-          <w:i/>
-          <w:iCs/>
-          <w:strike/>
-        </w:rPr>
-      </w:pPr>
-      <w:r>
-        <w:rPr>
-          <w:i/>
-          <w:iCs/>
-          <w:strike/>
-        </w:rPr>
-        <w:t>• How many features (attributes) and instances exist, and what data types are these?</w:t>
-      </w:r>
-    </w:p>
-    <w:p>
-      <w:pPr>
-        <w:rPr>
-          <w:i/>
-          <w:iCs/>
-        </w:rPr>
-      </w:pPr>
-      <w:r>
-        <w:rPr>
-          <w:i/>
-          <w:iCs/>
-        </w:rPr>
-        <w:t xml:space="preserve">• </w:t>
-      </w:r>
-      <w:r>
-        <w:rPr>
-          <w:i/>
-          <w:iCs/>
-          <w:strike/>
-        </w:rPr>
-        <w:t>Provide summary statistics of the continuous numerical features.</w:t>
-      </w:r>
-    </w:p>
-    <w:p>
-      <w:pPr>
-        <w:rPr>
-          <w:i/>
-          <w:iCs/>
-          <w:strike/>
-        </w:rPr>
-      </w:pPr>
-      <w:r>
-        <w:rPr>
-          <w:i/>
-          <w:iCs/>
-          <w:strike/>
-        </w:rPr>
-        <w:t>• Perform an initial exploration of the provided dataset to assess its cleanliness. Describe the steps taken to address both data cleanliness evaluation and data cleaning strategies.</w:t>
-      </w:r>
-    </w:p>
-    <w:p>
-      <w:pPr>
-        <w:rPr>
-          <w:i/>
-          <w:iCs/>
-        </w:rPr>
-      </w:pPr>
-      <w:r>
-        <w:rPr>
-          <w:i/>
-          <w:iCs/>
-        </w:rPr>
-        <w:t xml:space="preserve">• </w:t>
-      </w:r>
-      <w:r>
-        <w:rPr>
-          <w:i/>
-          <w:iCs/>
-          <w:strike/>
-        </w:rPr>
-        <w:t>Illustrate the features of your dataset using meaningful boxplots, histograms and grouped scatter plots (remember, these plots allow you to analyse the individual distribution of features and the relationship between them).</w:t>
-      </w:r>
-    </w:p>
-    <w:p>
-      <w:pPr>
-        <w:rPr>
-          <w:i/>
-          <w:iCs/>
-        </w:rPr>
-      </w:pPr>
-      <w:r>
-        <w:rPr>
-          <w:i/>
-          <w:iCs/>
-        </w:rPr>
-        <w:t>• Explain what you can learn from your data exploration and visualisations provided</w:t>
-      </w:r>
-    </w:p>
+    <w:p/>
+    <w:p/>
+    <w:p/>
+    <w:p/>
+    <w:p/>
+    <w:p/>
+    <w:p/>
+    <w:p/>
+    <w:p/>
     <w:p>
       <w:pPr>
         <w:rPr>
@@ -4209,11 +4110,51 @@
           <w:lang w:val="en-NZ"/>
         </w:rPr>
       </w:pPr>
-      <w:r>
-        <w:rPr>
-          <w:lang w:val="en-NZ"/>
-        </w:rPr>
-        <w:t>a)</w:t>
+    </w:p>
+    <w:p>
+      <w:pPr>
+        <w:rPr>
+          <w:lang w:val="en-NZ"/>
+        </w:rPr>
+      </w:pPr>
+      <w:r>
+        <w:rPr>
+          <w:lang w:val="en-NZ"/>
+        </w:rPr>
+        <w:t>Cleaning the dataset involved identifying and removing the outliers. In the dataset, there is no duplicate or missing data found. The method used to remove the outliers is the IQR method</w:t>
+      </w:r>
+      <w:r>
+        <w:rPr>
+          <w:lang w:val="en-NZ"/>
+        </w:rPr>
+        <w:t xml:space="preserve"> because of the forementioned justification. The body temperature column was also dropped.</w:t>
+      </w:r>
+    </w:p>
+    <w:p>
+      <w:pPr>
+        <w:rPr>
+          <w:lang w:val="en-NZ"/>
+        </w:rPr>
+      </w:pPr>
+    </w:p>
+    <w:p>
+      <w:pPr>
+        <w:rPr>
+          <w:lang w:val="en-NZ"/>
+        </w:rPr>
+      </w:pPr>
+    </w:p>
+    <w:p>
+      <w:pPr>
+        <w:rPr>
+          <w:lang w:val="en-NZ"/>
+        </w:rPr>
+      </w:pPr>
+      <w:r>
+        <w:rPr>
+          <w:lang w:val="en-NZ"/>
+        </w:rPr>
+        <w:t>b)</w:t>
       </w:r>
     </w:p>
     <w:p>
@@ -4238,123 +4179,6 @@
         <w:rPr>
           <w:lang w:val="en-NZ"/>
         </w:rPr>
-        <w:t>cleaning steps involved identifying and removing outliers.</w:t>
-      </w:r>
-    </w:p>
-    <w:p>
-      <w:pPr>
-        <w:pStyle w:val="ListParagraph"/>
-        <w:numPr>
-          <w:ilvl w:val="0"/>
-          <w:numId w:val="17"/>
-        </w:numPr>
-        <w:rPr>
-          <w:lang w:val="en-NZ"/>
-        </w:rPr>
-      </w:pPr>
-      <w:r>
-        <w:rPr>
-          <w:lang w:val="en-NZ"/>
-        </w:rPr>
-        <w:t>Identified no duplicate data.</w:t>
-      </w:r>
-    </w:p>
-    <w:p>
-      <w:pPr>
-        <w:pStyle w:val="ListParagraph"/>
-        <w:numPr>
-          <w:ilvl w:val="0"/>
-          <w:numId w:val="17"/>
-        </w:numPr>
-        <w:rPr>
-          <w:lang w:val="en-NZ"/>
-        </w:rPr>
-      </w:pPr>
-      <w:r>
-        <w:rPr>
-          <w:lang w:val="en-NZ"/>
-        </w:rPr>
-        <w:t>Identified no missing data.</w:t>
-      </w:r>
-    </w:p>
-    <w:p>
-      <w:pPr>
-        <w:pStyle w:val="ListParagraph"/>
-        <w:numPr>
-          <w:ilvl w:val="0"/>
-          <w:numId w:val="17"/>
-        </w:numPr>
-        <w:rPr>
-          <w:lang w:val="en-NZ"/>
-        </w:rPr>
-      </w:pPr>
-      <w:r>
-        <w:rPr>
-          <w:lang w:val="en-NZ"/>
-        </w:rPr>
-        <w:t>Used IQR method to identify and remove outliers.</w:t>
-      </w:r>
-    </w:p>
-    <w:p>
-      <w:pPr>
-        <w:pStyle w:val="ListParagraph"/>
-        <w:numPr>
-          <w:ilvl w:val="0"/>
-          <w:numId w:val="17"/>
-        </w:numPr>
-        <w:rPr>
-          <w:lang w:val="en-NZ"/>
-        </w:rPr>
-      </w:pPr>
-      <w:r>
-        <w:rPr>
-          <w:lang w:val="en-NZ"/>
-        </w:rPr>
-        <w:t>Justified reasons to removing outliers.</w:t>
-      </w:r>
-    </w:p>
-    <w:p>
-      <w:pPr>
-        <w:rPr>
-          <w:lang w:val="en-NZ"/>
-        </w:rPr>
-      </w:pPr>
-    </w:p>
-    <w:p>
-      <w:pPr>
-        <w:rPr>
-          <w:lang w:val="en-NZ"/>
-        </w:rPr>
-      </w:pPr>
-      <w:r>
-        <w:rPr>
-          <w:lang w:val="en-NZ"/>
-        </w:rPr>
-        <w:t>b)</w:t>
-      </w:r>
-    </w:p>
-    <w:p>
-      <w:pPr>
-        <w:rPr>
-          <w:lang w:val="en-NZ"/>
-        </w:rPr>
-      </w:pPr>
-    </w:p>
-    <w:p>
-      <w:pPr>
-        <w:pStyle w:val="ListParagraph"/>
-        <w:numPr>
-          <w:ilvl w:val="0"/>
-          <w:numId w:val="17"/>
-        </w:numPr>
-        <w:rPr>
-          <w:lang w:val="en-NZ"/>
-        </w:rPr>
-      </w:pPr>
-      <w:r>
-        <w:rPr>
-          <w:lang w:val="en-NZ"/>
-        </w:rPr>
         <w:t>Look at latest lab to make decision tree.</w:t>
       </w:r>
     </w:p>
@@ -4443,6 +4267,22 @@
           <w:iCs/>
           <w:lang w:val="en-NZ"/>
         </w:rPr>
+        <w:t>a</w:t>
+      </w:r>
+      <w:r>
+        <w:rPr>
+          <w:i/>
+          <w:iCs/>
+          <w:lang w:val="en-NZ"/>
+        </w:rPr>
+        <w:t xml:space="preserve">) </w:t>
+      </w:r>
+      <w:r>
+        <w:rPr>
+          <w:i/>
+          <w:iCs/>
+          <w:lang w:val="en-NZ"/>
+        </w:rPr>
         <w:t xml:space="preserve">You are required to report your preprocessing steps. The steps should include identifying any missing/duplicate data or outliers. Provide explanations of how you dealt with them. </w:t>
       </w:r>
     </w:p>
@@ -4518,6 +4358,22 @@
           <w:iCs/>
           <w:lang w:val="en-NZ"/>
         </w:rPr>
+        <w:t>b</w:t>
+      </w:r>
+      <w:r>
+        <w:rPr>
+          <w:i/>
+          <w:iCs/>
+          <w:lang w:val="en-NZ"/>
+        </w:rPr>
+        <w:t xml:space="preserve">) </w:t>
+      </w:r>
+      <w:r>
+        <w:rPr>
+          <w:i/>
+          <w:iCs/>
+          <w:lang w:val="en-NZ"/>
+        </w:rPr>
         <w:t xml:space="preserve">Create a model using the Decision Tree algorithm. Adjust </w:t>
       </w:r>
       <w:r>
@@ -4576,6 +4432,22 @@
           <w:iCs/>
           <w:lang w:val="en-NZ"/>
         </w:rPr>
+        <w:t>c</w:t>
+      </w:r>
+      <w:r>
+        <w:rPr>
+          <w:i/>
+          <w:iCs/>
+          <w:lang w:val="en-NZ"/>
+        </w:rPr>
+        <w:t xml:space="preserve">) </w:t>
+      </w:r>
+      <w:r>
+        <w:rPr>
+          <w:i/>
+          <w:iCs/>
+          <w:lang w:val="en-NZ"/>
+        </w:rPr>
         <w:t>Describe the role of the two parameters in the model building you used in part b) above. Do you expect that using the same values obtained for this dataset will improve the accuracy of other datasets? Justify your answer. [</w:t>
       </w:r>
       <w:r>
@@ -4616,6 +4488,22 @@
           <w:iCs/>
           <w:lang w:val="en-NZ"/>
         </w:rPr>
+        <w:t>d</w:t>
+      </w:r>
+      <w:r>
+        <w:rPr>
+          <w:i/>
+          <w:iCs/>
+          <w:lang w:val="en-NZ"/>
+        </w:rPr>
+        <w:t xml:space="preserve">) </w:t>
+      </w:r>
+      <w:r>
+        <w:rPr>
+          <w:i/>
+          <w:iCs/>
+          <w:lang w:val="en-NZ"/>
+        </w:rPr>
         <w:t>Find the feature importance based on the final classification model and explain your findings. [</w:t>
       </w:r>
       <w:r>
@@ -4658,6 +4546,22 @@
           <w:lang w:val="en-NZ"/>
         </w:rPr>
       </w:pPr>
+      <w:r>
+        <w:rPr>
+          <w:i/>
+          <w:iCs/>
+          <w:lang w:val="en-NZ"/>
+        </w:rPr>
+        <w:t>e</w:t>
+      </w:r>
+      <w:r>
+        <w:rPr>
+          <w:i/>
+          <w:iCs/>
+          <w:lang w:val="en-NZ"/>
+        </w:rPr>
+        <w:t xml:space="preserve">) </w:t>
+      </w:r>
       <w:r>
         <w:rPr>
           <w:i/>
@@ -4688,6 +4592,9 @@
       </w:pPr>
       <w:bookmarkStart w:id="5" w:name="_Toc163201352"/>
       <w:r>
+        <w:t xml:space="preserve"> </w:t>
+      </w:r>
+      <w:r>
         <w:t>Results and Discussion</w:t>
       </w:r>
       <w:r>
@@ -4707,6 +4614,7 @@
         <w:pStyle w:val="Heading1"/>
       </w:pPr>
       <w:r>
+        <w:lastRenderedPageBreak/>
         <w:t>References</w:t>
       </w:r>
       <w:bookmarkEnd w:id="6"/>
@@ -8397,6 +8305,7 @@
   <w:style w:type="character" w:default="1" w:styleId="DefaultParagraphFont">
     <w:name w:val="Default Paragraph Font"/>
     <w:uiPriority w:val="1"/>
+    <w:semiHidden/>
     <w:unhideWhenUsed/>
   </w:style>
   <w:style w:type="table" w:default="1" w:styleId="TableNormal">
@@ -8970,6 +8879,15 @@
 </file>
 
 <file path=customXml/item1.xml><?xml version="1.0" encoding="utf-8"?>
+<?mso-contentType ?>
+<FormTemplates xmlns="http://schemas.microsoft.com/sharepoint/v3/contenttype/forms">
+  <Display>DocumentLibraryForm</Display>
+  <Edit>DocumentLibraryForm</Edit>
+  <New>DocumentLibraryForm</New>
+</FormTemplates>
+</file>
+
+<file path=customXml/item2.xml><?xml version="1.0" encoding="utf-8"?>
 <ct:contentTypeSchema xmlns:ct="http://schemas.microsoft.com/office/2006/metadata/contentType" xmlns:ma="http://schemas.microsoft.com/office/2006/metadata/properties/metaAttributes" ct:_="" ma:_="" ma:contentTypeName="Document" ma:contentTypeID="0x010100BCEEFA10CE007746A66842AC988927DE" ma:contentTypeVersion="13" ma:contentTypeDescription="Create a new document." ma:contentTypeScope="" ma:versionID="88032668b09453b71ae7bfd654e5bfff">
   <xsd:schema xmlns:xsd="http://www.w3.org/2001/XMLSchema" xmlns:xs="http://www.w3.org/2001/XMLSchema" xmlns:p="http://schemas.microsoft.com/office/2006/metadata/properties" xmlns:ns3="57805d61-3435-47bd-abdb-a3b0b3beefa1" xmlns:ns4="8c1feb46-5947-414f-89b9-1e29900a6592" targetNamespace="http://schemas.microsoft.com/office/2006/metadata/properties" ma:root="true" ma:fieldsID="8d3a45c4e6aa73438d4aa2bee3f962fe" ns3:_="" ns4:_="">
     <xsd:import namespace="57805d61-3435-47bd-abdb-a3b0b3beefa1"/>
@@ -9192,26 +9110,25 @@
 </ct:contentTypeSchema>
 </file>
 
-<file path=customXml/item2.xml><?xml version="1.0" encoding="utf-8"?>
-<?mso-contentType ?>
-<FormTemplates xmlns="http://schemas.microsoft.com/sharepoint/v3/contenttype/forms">
-  <Display>DocumentLibraryForm</Display>
-  <Edit>DocumentLibraryForm</Edit>
-  <New>DocumentLibraryForm</New>
-</FormTemplates>
+<file path=customXml/item3.xml><?xml version="1.0" encoding="utf-8"?>
+<b:Sources xmlns:b="http://schemas.openxmlformats.org/officeDocument/2006/bibliography" xmlns="http://schemas.openxmlformats.org/officeDocument/2006/bibliography" SelectedStyle="\APASixthEditionOfficeOnline.xsl" StyleName="APA" Version="6"/>
 </file>
 
-<file path=customXml/item3.xml><?xml version="1.0" encoding="utf-8"?>
+<file path=customXml/item4.xml><?xml version="1.0" encoding="utf-8"?>
 <p:properties xmlns:p="http://schemas.microsoft.com/office/2006/metadata/properties" xmlns:xsi="http://www.w3.org/2001/XMLSchema-instance" xmlns:pc="http://schemas.microsoft.com/office/infopath/2007/PartnerControls">
   <documentManagement/>
 </p:properties>
 </file>
 
-<file path=customXml/item4.xml><?xml version="1.0" encoding="utf-8"?>
-<b:Sources xmlns:b="http://schemas.openxmlformats.org/officeDocument/2006/bibliography" xmlns="http://schemas.openxmlformats.org/officeDocument/2006/bibliography" SelectedStyle="\APASixthEditionOfficeOnline.xsl" StyleName="APA" Version="6"/>
+<file path=customXml/itemProps1.xml><?xml version="1.0" encoding="utf-8"?>
+<ds:datastoreItem xmlns:ds="http://schemas.openxmlformats.org/officeDocument/2006/customXml" ds:itemID="{42BC5C60-7A9A-4962-B98B-BDFBEB875000}">
+  <ds:schemaRefs>
+    <ds:schemaRef ds:uri="http://schemas.microsoft.com/sharepoint/v3/contenttype/forms"/>
+  </ds:schemaRefs>
+</ds:datastoreItem>
 </file>
 
-<file path=customXml/itemProps1.xml><?xml version="1.0" encoding="utf-8"?>
+<file path=customXml/itemProps2.xml><?xml version="1.0" encoding="utf-8"?>
 <ds:datastoreItem xmlns:ds="http://schemas.openxmlformats.org/officeDocument/2006/customXml" ds:itemID="{40DC02B1-F7AB-4F16-8ABC-0A5239A54845}">
   <ds:schemaRefs>
     <ds:schemaRef ds:uri="http://schemas.microsoft.com/office/2006/metadata/contentType"/>
@@ -9230,27 +9147,19 @@
 </ds:datastoreItem>
 </file>
 
-<file path=customXml/itemProps2.xml><?xml version="1.0" encoding="utf-8"?>
-<ds:datastoreItem xmlns:ds="http://schemas.openxmlformats.org/officeDocument/2006/customXml" ds:itemID="{42BC5C60-7A9A-4962-B98B-BDFBEB875000}">
+<file path=customXml/itemProps3.xml><?xml version="1.0" encoding="utf-8"?>
+<ds:datastoreItem xmlns:ds="http://schemas.openxmlformats.org/officeDocument/2006/customXml" ds:itemID="{933D9F45-4D9C-4D8D-AAF9-527F8E4AB6D2}">
   <ds:schemaRefs>
-    <ds:schemaRef ds:uri="http://schemas.microsoft.com/sharepoint/v3/contenttype/forms"/>
+    <ds:schemaRef ds:uri="http://schemas.openxmlformats.org/officeDocument/2006/bibliography"/>
   </ds:schemaRefs>
 </ds:datastoreItem>
 </file>
 
-<file path=customXml/itemProps3.xml><?xml version="1.0" encoding="utf-8"?>
+<file path=customXml/itemProps4.xml><?xml version="1.0" encoding="utf-8"?>
 <ds:datastoreItem xmlns:ds="http://schemas.openxmlformats.org/officeDocument/2006/customXml" ds:itemID="{BBFBE22C-5562-446F-9E68-3F66A8A187EC}">
   <ds:schemaRefs>
     <ds:schemaRef ds:uri="http://schemas.microsoft.com/office/2006/metadata/properties"/>
     <ds:schemaRef ds:uri="http://schemas.microsoft.com/office/infopath/2007/PartnerControls"/>
   </ds:schemaRefs>
 </ds:datastoreItem>
-</file>
-
-<file path=customXml/itemProps4.xml><?xml version="1.0" encoding="utf-8"?>
-<ds:datastoreItem xmlns:ds="http://schemas.openxmlformats.org/officeDocument/2006/customXml" ds:itemID="{933D9F45-4D9C-4D8D-AAF9-527F8E4AB6D2}">
-  <ds:schemaRefs>
-    <ds:schemaRef ds:uri="http://schemas.openxmlformats.org/officeDocument/2006/bibliography"/>
-  </ds:schemaRefs>
-</ds:datastoreItem>
 </file>
</xml_diff>